<commit_message>
Modification of YAML to produce a docx document for the ReadMe file
</commit_message>
<xml_diff>
--- a/rmd/templates/rdoc_template.docx
+++ b/rmd/templates/rdoc_template.docx
@@ -1,6 +1,6 @@
 
 <file path=word/document.xml><?xml version="1.0" encoding="utf-8"?>
-<w:document xmlns:wpc="http://schemas.microsoft.com/office/word/2010/wordprocessingCanvas" xmlns:cx="http://schemas.microsoft.com/office/drawing/2014/chartex" xmlns:cx1="http://schemas.microsoft.com/office/drawing/2015/9/8/chartex" xmlns:cx2="http://schemas.microsoft.com/office/drawing/2015/10/21/chartex" xmlns:cx3="http://schemas.microsoft.com/office/drawing/2016/5/9/chartex" xmlns:cx4="http://schemas.microsoft.com/office/drawing/2016/5/10/chartex" xmlns:cx5="http://schemas.microsoft.com/office/drawing/2016/5/11/chartex" xmlns:cx6="http://schemas.microsoft.com/office/drawing/2016/5/12/chartex" xmlns:cx7="http://schemas.microsoft.com/office/drawing/2016/5/13/chartex" xmlns:cx8="http://schemas.microsoft.com/office/drawing/2016/5/14/chartex" xmlns:mc="http://schemas.openxmlformats.org/markup-compatibility/2006" xmlns:aink="http://schemas.microsoft.com/office/drawing/2016/ink" xmlns:am3d="http://schemas.microsoft.com/office/drawing/2017/model3d" xmlns:o="urn:schemas-microsoft-com:office:office" xmlns:oel="http://schemas.microsoft.com/office/2019/extlst" xmlns:r="http://schemas.openxmlformats.org/officeDocument/2006/relationships" xmlns:m="http://schemas.openxmlformats.org/officeDocument/2006/math" xmlns:v="urn:schemas-microsoft-com:vml" xmlns:wp14="http://schemas.microsoft.com/office/word/2010/wordprocessingDrawing" xmlns:wp="http://schemas.openxmlformats.org/drawingml/2006/wordprocessingDrawing" xmlns:w10="urn:schemas-microsoft-com:office:word" xmlns:w="http://schemas.openxmlformats.org/wordprocessingml/2006/main" xmlns:w14="http://schemas.microsoft.com/office/word/2010/wordml" xmlns:w15="http://schemas.microsoft.com/office/word/2012/wordml" xmlns:w16cex="http://schemas.microsoft.com/office/word/2018/wordml/cex" xmlns:w16cid="http://schemas.microsoft.com/office/word/2016/wordml/cid" xmlns:w16="http://schemas.microsoft.com/office/word/2018/wordml" xmlns:w16sdtdh="http://schemas.microsoft.com/office/word/2020/wordml/sdtdatahash" xmlns:w16se="http://schemas.microsoft.com/office/word/2015/wordml/symex" xmlns:wpg="http://schemas.microsoft.com/office/word/2010/wordprocessingGroup" xmlns:wpi="http://schemas.microsoft.com/office/word/2010/wordprocessingInk" xmlns:wne="http://schemas.microsoft.com/office/word/2006/wordml" xmlns:wps="http://schemas.microsoft.com/office/word/2010/wordprocessingShape" mc:Ignorable="w14 w15 w16se w16cid w16 w16cex w16sdtdh wp14">
+<w:document xmlns:wpc="http://schemas.microsoft.com/office/word/2010/wordprocessingCanvas" xmlns:cx="http://schemas.microsoft.com/office/drawing/2014/chartex" xmlns:cx1="http://schemas.microsoft.com/office/drawing/2015/9/8/chartex" xmlns:cx2="http://schemas.microsoft.com/office/drawing/2015/10/21/chartex" xmlns:cx3="http://schemas.microsoft.com/office/drawing/2016/5/9/chartex" xmlns:cx4="http://schemas.microsoft.com/office/drawing/2016/5/10/chartex" xmlns:cx5="http://schemas.microsoft.com/office/drawing/2016/5/11/chartex" xmlns:cx6="http://schemas.microsoft.com/office/drawing/2016/5/12/chartex" xmlns:cx7="http://schemas.microsoft.com/office/drawing/2016/5/13/chartex" xmlns:cx8="http://schemas.microsoft.com/office/drawing/2016/5/14/chartex" xmlns:mc="http://schemas.openxmlformats.org/markup-compatibility/2006" xmlns:aink="http://schemas.microsoft.com/office/drawing/2016/ink" xmlns:am3d="http://schemas.microsoft.com/office/drawing/2017/model3d" xmlns:o="urn:schemas-microsoft-com:office:office" xmlns:oel="http://schemas.microsoft.com/office/2019/extlst" xmlns:r="http://schemas.openxmlformats.org/officeDocument/2006/relationships" xmlns:m="http://schemas.openxmlformats.org/officeDocument/2006/math" xmlns:v="urn:schemas-microsoft-com:vml" xmlns:wp14="http://schemas.microsoft.com/office/word/2010/wordprocessingDrawing" xmlns:wp="http://schemas.openxmlformats.org/drawingml/2006/wordprocessingDrawing" xmlns:w10="urn:schemas-microsoft-com:office:word" xmlns:w="http://schemas.openxmlformats.org/wordprocessingml/2006/main" xmlns:w14="http://schemas.microsoft.com/office/word/2010/wordml" xmlns:w15="http://schemas.microsoft.com/office/word/2012/wordml" xmlns:w16cex="http://schemas.microsoft.com/office/word/2018/wordml/cex" xmlns:w16cid="http://schemas.microsoft.com/office/word/2016/wordml/cid" xmlns:w16="http://schemas.microsoft.com/office/word/2018/wordml" xmlns:w16du="http://schemas.microsoft.com/office/word/2023/wordml/word16du" xmlns:w16sdtdh="http://schemas.microsoft.com/office/word/2020/wordml/sdtdatahash" xmlns:w16se="http://schemas.microsoft.com/office/word/2015/wordml/symex" xmlns:wpg="http://schemas.microsoft.com/office/word/2010/wordprocessingGroup" xmlns:wpi="http://schemas.microsoft.com/office/word/2010/wordprocessingInk" xmlns:wne="http://schemas.microsoft.com/office/word/2006/wordml" xmlns:wps="http://schemas.microsoft.com/office/word/2010/wordprocessingShape" mc:Ignorable="w14 w15 w16se w16cid w16 w16cex w16sdtdh w16du wp14">
   <w:body>
     <w:p>
       <w:pPr>
@@ -1814,6 +1814,7 @@
     </w:p>
     <w:p>
       <w:r>
+        <w:lastRenderedPageBreak/>
         <w:fldChar w:fldCharType="end"/>
       </w:r>
     </w:p>
@@ -1825,7 +1826,6 @@
       <w:bookmarkStart w:id="5" w:name="list-of-tables"/>
       <w:bookmarkEnd w:id="3"/>
       <w:r>
-        <w:lastRenderedPageBreak/>
         <w:t>List of tables</w:t>
       </w:r>
       <w:bookmarkEnd w:id="4"/>
@@ -2203,7 +2203,8 @@
       <w:pPr>
         <w:sectPr>
           <w:footerReference w:type="default" r:id="rId8"/>
-          <w:footerReference w:type="first" r:id="rId9"/>
+          <w:headerReference w:type="first" r:id="rId9"/>
+          <w:footerReference w:type="first" r:id="rId10"/>
           <w:type w:val="continuous"/>
           <w:pgSz w:w="12240" w:h="15840" w:code="1"/>
           <w:pgMar w:top="851" w:right="1418" w:bottom="709" w:left="709" w:header="284" w:footer="567" w:gutter="0"/>
@@ -5212,7 +5213,7 @@
                     </pic:cNvPicPr>
                   </pic:nvPicPr>
                   <pic:blipFill>
-                    <a:blip r:embed="rId10" cstate="print"/>
+                    <a:blip r:embed="rId11" cstate="print"/>
                     <a:stretch>
                       <a:fillRect/>
                     </a:stretch>
@@ -5294,14 +5295,9 @@
         <w:t>figure</w:t>
       </w:r>
       <w:r>
-        <w:t xml:space="preserve"> numbering is </w:t>
-      </w:r>
-      <w:proofErr w:type="gramStart"/>
-      <w:r>
-        <w:t>displayed</w:t>
+        <w:t xml:space="preserve"> numbering is displayed</w:t>
       </w:r>
       <w:bookmarkEnd w:id="14"/>
-      <w:proofErr w:type="gramEnd"/>
     </w:p>
     <w:p>
       <w:pPr>
@@ -8896,171 +8892,6 @@
                     </pic:cNvPicPr>
                   </pic:nvPicPr>
                   <pic:blipFill>
-                    <a:blip r:embed="rId11" cstate="print"/>
-                    <a:stretch>
-                      <a:fillRect/>
-                    </a:stretch>
-                  </pic:blipFill>
-                  <pic:spPr bwMode="auto">
-                    <a:xfrm>
-                      <a:off x="0" y="0"/>
-                      <a:ext cx="63500" cy="50800"/>
-                    </a:xfrm>
-                    <a:prstGeom prst="rect">
-                      <a:avLst/>
-                    </a:prstGeom>
-                    <a:noFill/>
-                  </pic:spPr>
-                </pic:pic>
-              </a:graphicData>
-            </a:graphic>
-          </wp:inline>
-        </w:drawing>
-      </w:r>
-    </w:p>
-    <w:p>
-      <w:pPr>
-        <w:pStyle w:val="Captionlabel"/>
-      </w:pPr>
-      <w:bookmarkStart w:id="35" w:name="_Toc134176205"/>
-      <w:r>
-        <w:rPr>
-          <w:b/>
-        </w:rPr>
-        <w:t xml:space="preserve">Fig. </w:t>
-      </w:r>
-      <w:bookmarkStart w:id="36" w:name="boxplot"/>
-      <w:r>
-        <w:rPr>
-          <w:b/>
-        </w:rPr>
-        <w:fldChar w:fldCharType="begin"/>
-      </w:r>
-      <w:r>
-        <w:rPr>
-          <w:b/>
-        </w:rPr>
-        <w:instrText>SEQ fig \* Arabic</w:instrText>
-      </w:r>
-      <w:r>
-        <w:rPr>
-          <w:b/>
-        </w:rPr>
-        <w:fldChar w:fldCharType="separate"/>
-      </w:r>
-      <w:r>
-        <w:rPr>
-          <w:b/>
-          <w:noProof/>
-        </w:rPr>
-        <w:t>2</w:t>
-      </w:r>
-      <w:r>
-        <w:rPr>
-          <w:b/>
-        </w:rPr>
-        <w:fldChar w:fldCharType="end"/>
-      </w:r>
-      <w:bookmarkEnd w:id="36"/>
-      <w:r>
-        <w:rPr>
-          <w:b/>
-        </w:rPr>
-        <w:t xml:space="preserve">. </w:t>
-      </w:r>
-      <w:r>
-        <w:t>A boxplot</w:t>
-      </w:r>
-      <w:bookmarkEnd w:id="35"/>
-    </w:p>
-    <w:p>
-      <w:pPr>
-        <w:pStyle w:val="Heading3"/>
-      </w:pPr>
-      <w:bookmarkStart w:id="37" w:name="_Toc134174577"/>
-      <w:bookmarkStart w:id="38" w:name="a-barplot"/>
-      <w:bookmarkEnd w:id="34"/>
-      <w:r>
-        <w:t xml:space="preserve">A </w:t>
-      </w:r>
-      <w:proofErr w:type="spellStart"/>
-      <w:r>
-        <w:t>barplot</w:t>
-      </w:r>
-      <w:bookmarkEnd w:id="37"/>
-      <w:proofErr w:type="spellEnd"/>
-    </w:p>
-    <w:p>
-      <w:pPr>
-        <w:pStyle w:val="SourceCode"/>
-      </w:pPr>
-      <w:proofErr w:type="spellStart"/>
-      <w:proofErr w:type="gramStart"/>
-      <w:r>
-        <w:rPr>
-          <w:rStyle w:val="FunctionTok"/>
-        </w:rPr>
-        <w:t>barplot</w:t>
-      </w:r>
-      <w:proofErr w:type="spellEnd"/>
-      <w:r>
-        <w:rPr>
-          <w:rStyle w:val="NormalTok"/>
-        </w:rPr>
-        <w:t>(</w:t>
-      </w:r>
-      <w:proofErr w:type="gramEnd"/>
-      <w:r>
-        <w:rPr>
-          <w:rStyle w:val="DecValTok"/>
-        </w:rPr>
-        <w:t>1</w:t>
-      </w:r>
-      <w:r>
-        <w:rPr>
-          <w:rStyle w:val="SpecialCharTok"/>
-        </w:rPr>
-        <w:t>:</w:t>
-      </w:r>
-      <w:r>
-        <w:rPr>
-          <w:rStyle w:val="DecValTok"/>
-        </w:rPr>
-        <w:t>8</w:t>
-      </w:r>
-      <w:r>
-        <w:rPr>
-          <w:rStyle w:val="NormalTok"/>
-        </w:rPr>
-        <w:t>)</w:t>
-      </w:r>
-    </w:p>
-    <w:p>
-      <w:pPr>
-        <w:pStyle w:val="Figure"/>
-      </w:pPr>
-      <w:r>
-        <w:rPr>
-          <w:noProof/>
-        </w:rPr>
-        <w:drawing>
-          <wp:inline distT="0" distB="0" distL="0" distR="0" wp14:anchorId="58009E3B" wp14:editId="2AC313AD">
-            <wp:extent cx="4572000" cy="3657600"/>
-            <wp:effectExtent l="0" t="0" r="0" b="0"/>
-            <wp:docPr id="5" name="Picture 5"/>
-            <wp:cNvGraphicFramePr>
-              <a:graphicFrameLocks xmlns:a="http://schemas.openxmlformats.org/drawingml/2006/main" noChangeAspect="1"/>
-            </wp:cNvGraphicFramePr>
-            <a:graphic xmlns:a="http://schemas.openxmlformats.org/drawingml/2006/main">
-              <a:graphicData uri="http://schemas.openxmlformats.org/drawingml/2006/picture">
-                <pic:pic xmlns:pic="http://schemas.openxmlformats.org/drawingml/2006/picture">
-                  <pic:nvPicPr>
-                    <pic:cNvPr id="6" name=""/>
-                    <pic:cNvPicPr>
-                      <a:picLocks noChangeAspect="1" noChangeArrowheads="1"/>
-                    </pic:cNvPicPr>
-                  </pic:nvPicPr>
-                  <pic:blipFill>
                     <a:blip r:embed="rId12" cstate="print"/>
                     <a:stretch>
                       <a:fillRect/>
@@ -9087,6 +8918,164 @@
       <w:pPr>
         <w:pStyle w:val="Captionlabel"/>
       </w:pPr>
+      <w:bookmarkStart w:id="35" w:name="_Toc134176205"/>
+      <w:r>
+        <w:rPr>
+          <w:b/>
+        </w:rPr>
+        <w:t xml:space="preserve">Fig. </w:t>
+      </w:r>
+      <w:bookmarkStart w:id="36" w:name="boxplot"/>
+      <w:r>
+        <w:rPr>
+          <w:b/>
+        </w:rPr>
+        <w:fldChar w:fldCharType="begin"/>
+      </w:r>
+      <w:r>
+        <w:rPr>
+          <w:b/>
+        </w:rPr>
+        <w:instrText>SEQ fig \* Arabic</w:instrText>
+      </w:r>
+      <w:r>
+        <w:rPr>
+          <w:b/>
+        </w:rPr>
+        <w:fldChar w:fldCharType="separate"/>
+      </w:r>
+      <w:r>
+        <w:rPr>
+          <w:b/>
+          <w:noProof/>
+        </w:rPr>
+        <w:t>2</w:t>
+      </w:r>
+      <w:r>
+        <w:rPr>
+          <w:b/>
+        </w:rPr>
+        <w:fldChar w:fldCharType="end"/>
+      </w:r>
+      <w:bookmarkEnd w:id="36"/>
+      <w:r>
+        <w:rPr>
+          <w:b/>
+        </w:rPr>
+        <w:t xml:space="preserve">. </w:t>
+      </w:r>
+      <w:r>
+        <w:t>A boxplot</w:t>
+      </w:r>
+      <w:bookmarkEnd w:id="35"/>
+    </w:p>
+    <w:p>
+      <w:pPr>
+        <w:pStyle w:val="Heading3"/>
+      </w:pPr>
+      <w:bookmarkStart w:id="37" w:name="_Toc134174577"/>
+      <w:bookmarkStart w:id="38" w:name="a-barplot"/>
+      <w:bookmarkEnd w:id="34"/>
+      <w:r>
+        <w:t>A barplot</w:t>
+      </w:r>
+      <w:bookmarkEnd w:id="37"/>
+    </w:p>
+    <w:p>
+      <w:pPr>
+        <w:pStyle w:val="SourceCode"/>
+      </w:pPr>
+      <w:proofErr w:type="gramStart"/>
+      <w:r>
+        <w:rPr>
+          <w:rStyle w:val="FunctionTok"/>
+        </w:rPr>
+        <w:t>barplot</w:t>
+      </w:r>
+      <w:r>
+        <w:rPr>
+          <w:rStyle w:val="NormalTok"/>
+        </w:rPr>
+        <w:t>(</w:t>
+      </w:r>
+      <w:proofErr w:type="gramEnd"/>
+      <w:r>
+        <w:rPr>
+          <w:rStyle w:val="DecValTok"/>
+        </w:rPr>
+        <w:t>1</w:t>
+      </w:r>
+      <w:r>
+        <w:rPr>
+          <w:rStyle w:val="SpecialCharTok"/>
+        </w:rPr>
+        <w:t>:</w:t>
+      </w:r>
+      <w:r>
+        <w:rPr>
+          <w:rStyle w:val="DecValTok"/>
+        </w:rPr>
+        <w:t>8</w:t>
+      </w:r>
+      <w:r>
+        <w:rPr>
+          <w:rStyle w:val="NormalTok"/>
+        </w:rPr>
+        <w:t>)</w:t>
+      </w:r>
+    </w:p>
+    <w:p>
+      <w:pPr>
+        <w:pStyle w:val="Figure"/>
+      </w:pPr>
+      <w:r>
+        <w:rPr>
+          <w:noProof/>
+        </w:rPr>
+        <w:drawing>
+          <wp:inline distT="0" distB="0" distL="0" distR="0" wp14:anchorId="58009E3B" wp14:editId="2AC313AD">
+            <wp:extent cx="4572000" cy="3657600"/>
+            <wp:effectExtent l="0" t="0" r="0" b="0"/>
+            <wp:docPr id="5" name="Picture 5"/>
+            <wp:cNvGraphicFramePr>
+              <a:graphicFrameLocks xmlns:a="http://schemas.openxmlformats.org/drawingml/2006/main" noChangeAspect="1"/>
+            </wp:cNvGraphicFramePr>
+            <a:graphic xmlns:a="http://schemas.openxmlformats.org/drawingml/2006/main">
+              <a:graphicData uri="http://schemas.openxmlformats.org/drawingml/2006/picture">
+                <pic:pic xmlns:pic="http://schemas.openxmlformats.org/drawingml/2006/picture">
+                  <pic:nvPicPr>
+                    <pic:cNvPr id="6" name=""/>
+                    <pic:cNvPicPr>
+                      <a:picLocks noChangeAspect="1" noChangeArrowheads="1"/>
+                    </pic:cNvPicPr>
+                  </pic:nvPicPr>
+                  <pic:blipFill>
+                    <a:blip r:embed="rId13" cstate="print"/>
+                    <a:stretch>
+                      <a:fillRect/>
+                    </a:stretch>
+                  </pic:blipFill>
+                  <pic:spPr bwMode="auto">
+                    <a:xfrm>
+                      <a:off x="0" y="0"/>
+                      <a:ext cx="63500" cy="50800"/>
+                    </a:xfrm>
+                    <a:prstGeom prst="rect">
+                      <a:avLst/>
+                    </a:prstGeom>
+                    <a:noFill/>
+                  </pic:spPr>
+                </pic:pic>
+              </a:graphicData>
+            </a:graphic>
+          </wp:inline>
+        </w:drawing>
+      </w:r>
+    </w:p>
+    <w:p>
+      <w:pPr>
+        <w:pStyle w:val="Captionlabel"/>
+      </w:pPr>
       <w:bookmarkStart w:id="39" w:name="_Toc134176206"/>
       <w:r>
         <w:rPr>
@@ -12396,19 +12385,11 @@
         </w:rPr>
         <w:t>(</w:t>
       </w:r>
-      <w:proofErr w:type="spellStart"/>
       <w:r>
         <w:rPr>
           <w:rStyle w:val="AttributeTok"/>
         </w:rPr>
-        <w:t>i</w:t>
-      </w:r>
-      <w:proofErr w:type="spellEnd"/>
-      <w:r>
-        <w:rPr>
-          <w:rStyle w:val="AttributeTok"/>
-        </w:rPr>
-        <w:t xml:space="preserve"> =</w:t>
+        <w:t>i =</w:t>
       </w:r>
       <w:r>
         <w:rPr>
@@ -18786,10 +18767,7 @@
           <w:fldChar w:fldCharType="begin"/>
         </w:r>
         <w:r>
-          <w:instrText xml:space="preserve"> REF boxplot \h</w:instrText>
-        </w:r>
-        <w:r>
-          <w:instrText xml:space="preserve"> \* MERGEFORMAT </w:instrText>
+          <w:instrText xml:space="preserve"> REF boxplot \h \* MERGEFORMAT </w:instrText>
         </w:r>
         <w:r>
           <w:fldChar w:fldCharType="separate"/>
@@ -18813,10 +18791,7 @@
           <w:fldChar w:fldCharType="begin"/>
         </w:r>
         <w:r>
-          <w:instrText xml:space="preserve"> REF mtcars \h</w:instrText>
-        </w:r>
-        <w:r>
-          <w:instrText xml:space="preserve"> \* MERGEFORMAT </w:instrText>
+          <w:instrText xml:space="preserve"> REF mtcars \h \* MERGEFORMAT </w:instrText>
         </w:r>
         <w:r>
           <w:fldChar w:fldCharType="separate"/>
@@ -18871,8 +18846,8 @@
       </w:pPr>
     </w:p>
     <w:sectPr>
-      <w:footerReference w:type="even" r:id="rId13"/>
-      <w:footerReference w:type="default" r:id="rId14"/>
+      <w:footerReference w:type="even" r:id="rId14"/>
+      <w:footerReference w:type="default" r:id="rId15"/>
       <w:type w:val="continuous"/>
       <w:pgSz w:w="12240" w:h="15840"/>
       <w:pgMar w:top="1417" w:right="1417" w:bottom="1417" w:left="1417" w:header="720" w:footer="720" w:gutter="0"/>
@@ -18883,7 +18858,7 @@
 </file>
 
 <file path=word/endnotes.xml><?xml version="1.0" encoding="utf-8"?>
-<w:endnotes xmlns:wpc="http://schemas.microsoft.com/office/word/2010/wordprocessingCanvas" xmlns:cx="http://schemas.microsoft.com/office/drawing/2014/chartex" xmlns:cx1="http://schemas.microsoft.com/office/drawing/2015/9/8/chartex" xmlns:cx2="http://schemas.microsoft.com/office/drawing/2015/10/21/chartex" xmlns:cx3="http://schemas.microsoft.com/office/drawing/2016/5/9/chartex" xmlns:cx4="http://schemas.microsoft.com/office/drawing/2016/5/10/chartex" xmlns:cx5="http://schemas.microsoft.com/office/drawing/2016/5/11/chartex" xmlns:cx6="http://schemas.microsoft.com/office/drawing/2016/5/12/chartex" xmlns:cx7="http://schemas.microsoft.com/office/drawing/2016/5/13/chartex" xmlns:cx8="http://schemas.microsoft.com/office/drawing/2016/5/14/chartex" xmlns:mc="http://schemas.openxmlformats.org/markup-compatibility/2006" xmlns:aink="http://schemas.microsoft.com/office/drawing/2016/ink" xmlns:am3d="http://schemas.microsoft.com/office/drawing/2017/model3d" xmlns:o="urn:schemas-microsoft-com:office:office" xmlns:oel="http://schemas.microsoft.com/office/2019/extlst" xmlns:r="http://schemas.openxmlformats.org/officeDocument/2006/relationships" xmlns:m="http://schemas.openxmlformats.org/officeDocument/2006/math" xmlns:v="urn:schemas-microsoft-com:vml" xmlns:wp14="http://schemas.microsoft.com/office/word/2010/wordprocessingDrawing" xmlns:wp="http://schemas.openxmlformats.org/drawingml/2006/wordprocessingDrawing" xmlns:w10="urn:schemas-microsoft-com:office:word" xmlns:w="http://schemas.openxmlformats.org/wordprocessingml/2006/main" xmlns:w14="http://schemas.microsoft.com/office/word/2010/wordml" xmlns:w15="http://schemas.microsoft.com/office/word/2012/wordml" xmlns:w16cex="http://schemas.microsoft.com/office/word/2018/wordml/cex" xmlns:w16cid="http://schemas.microsoft.com/office/word/2016/wordml/cid" xmlns:w16="http://schemas.microsoft.com/office/word/2018/wordml" xmlns:w16sdtdh="http://schemas.microsoft.com/office/word/2020/wordml/sdtdatahash" xmlns:w16se="http://schemas.microsoft.com/office/word/2015/wordml/symex" xmlns:wpg="http://schemas.microsoft.com/office/word/2010/wordprocessingGroup" xmlns:wpi="http://schemas.microsoft.com/office/word/2010/wordprocessingInk" xmlns:wne="http://schemas.microsoft.com/office/word/2006/wordml" xmlns:wps="http://schemas.microsoft.com/office/word/2010/wordprocessingShape" mc:Ignorable="w14 w15 w16se w16cid w16 w16cex w16sdtdh wp14">
+<w:endnotes xmlns:wpc="http://schemas.microsoft.com/office/word/2010/wordprocessingCanvas" xmlns:cx="http://schemas.microsoft.com/office/drawing/2014/chartex" xmlns:cx1="http://schemas.microsoft.com/office/drawing/2015/9/8/chartex" xmlns:cx2="http://schemas.microsoft.com/office/drawing/2015/10/21/chartex" xmlns:cx3="http://schemas.microsoft.com/office/drawing/2016/5/9/chartex" xmlns:cx4="http://schemas.microsoft.com/office/drawing/2016/5/10/chartex" xmlns:cx5="http://schemas.microsoft.com/office/drawing/2016/5/11/chartex" xmlns:cx6="http://schemas.microsoft.com/office/drawing/2016/5/12/chartex" xmlns:cx7="http://schemas.microsoft.com/office/drawing/2016/5/13/chartex" xmlns:cx8="http://schemas.microsoft.com/office/drawing/2016/5/14/chartex" xmlns:mc="http://schemas.openxmlformats.org/markup-compatibility/2006" xmlns:aink="http://schemas.microsoft.com/office/drawing/2016/ink" xmlns:am3d="http://schemas.microsoft.com/office/drawing/2017/model3d" xmlns:o="urn:schemas-microsoft-com:office:office" xmlns:oel="http://schemas.microsoft.com/office/2019/extlst" xmlns:r="http://schemas.openxmlformats.org/officeDocument/2006/relationships" xmlns:m="http://schemas.openxmlformats.org/officeDocument/2006/math" xmlns:v="urn:schemas-microsoft-com:vml" xmlns:wp14="http://schemas.microsoft.com/office/word/2010/wordprocessingDrawing" xmlns:wp="http://schemas.openxmlformats.org/drawingml/2006/wordprocessingDrawing" xmlns:w10="urn:schemas-microsoft-com:office:word" xmlns:w="http://schemas.openxmlformats.org/wordprocessingml/2006/main" xmlns:w14="http://schemas.microsoft.com/office/word/2010/wordml" xmlns:w15="http://schemas.microsoft.com/office/word/2012/wordml" xmlns:w16cex="http://schemas.microsoft.com/office/word/2018/wordml/cex" xmlns:w16cid="http://schemas.microsoft.com/office/word/2016/wordml/cid" xmlns:w16="http://schemas.microsoft.com/office/word/2018/wordml" xmlns:w16du="http://schemas.microsoft.com/office/word/2023/wordml/word16du" xmlns:w16sdtdh="http://schemas.microsoft.com/office/word/2020/wordml/sdtdatahash" xmlns:w16se="http://schemas.microsoft.com/office/word/2015/wordml/symex" xmlns:wpg="http://schemas.microsoft.com/office/word/2010/wordprocessingGroup" xmlns:wpi="http://schemas.microsoft.com/office/word/2010/wordprocessingInk" xmlns:wne="http://schemas.microsoft.com/office/word/2006/wordml" xmlns:wps="http://schemas.microsoft.com/office/word/2010/wordprocessingShape" mc:Ignorable="w14 w15 w16se w16cid w16 w16cex w16sdtdh w16du wp14">
   <w:endnote w:type="separator" w:id="-1">
     <w:p>
       <w:pPr>
@@ -18908,7 +18883,7 @@
 </file>
 
 <file path=word/footer1.xml><?xml version="1.0" encoding="utf-8"?>
-<w:ftr xmlns:wpc="http://schemas.microsoft.com/office/word/2010/wordprocessingCanvas" xmlns:cx="http://schemas.microsoft.com/office/drawing/2014/chartex" xmlns:cx1="http://schemas.microsoft.com/office/drawing/2015/9/8/chartex" xmlns:cx2="http://schemas.microsoft.com/office/drawing/2015/10/21/chartex" xmlns:cx3="http://schemas.microsoft.com/office/drawing/2016/5/9/chartex" xmlns:cx4="http://schemas.microsoft.com/office/drawing/2016/5/10/chartex" xmlns:cx5="http://schemas.microsoft.com/office/drawing/2016/5/11/chartex" xmlns:cx6="http://schemas.microsoft.com/office/drawing/2016/5/12/chartex" xmlns:cx7="http://schemas.microsoft.com/office/drawing/2016/5/13/chartex" xmlns:cx8="http://schemas.microsoft.com/office/drawing/2016/5/14/chartex" xmlns:mc="http://schemas.openxmlformats.org/markup-compatibility/2006" xmlns:aink="http://schemas.microsoft.com/office/drawing/2016/ink" xmlns:am3d="http://schemas.microsoft.com/office/drawing/2017/model3d" xmlns:o="urn:schemas-microsoft-com:office:office" xmlns:oel="http://schemas.microsoft.com/office/2019/extlst" xmlns:r="http://schemas.openxmlformats.org/officeDocument/2006/relationships" xmlns:m="http://schemas.openxmlformats.org/officeDocument/2006/math" xmlns:v="urn:schemas-microsoft-com:vml" xmlns:wp14="http://schemas.microsoft.com/office/word/2010/wordprocessingDrawing" xmlns:wp="http://schemas.openxmlformats.org/drawingml/2006/wordprocessingDrawing" xmlns:w10="urn:schemas-microsoft-com:office:word" xmlns:w="http://schemas.openxmlformats.org/wordprocessingml/2006/main" xmlns:w14="http://schemas.microsoft.com/office/word/2010/wordml" xmlns:w15="http://schemas.microsoft.com/office/word/2012/wordml" xmlns:w16cex="http://schemas.microsoft.com/office/word/2018/wordml/cex" xmlns:w16cid="http://schemas.microsoft.com/office/word/2016/wordml/cid" xmlns:w16="http://schemas.microsoft.com/office/word/2018/wordml" xmlns:w16sdtdh="http://schemas.microsoft.com/office/word/2020/wordml/sdtdatahash" xmlns:w16se="http://schemas.microsoft.com/office/word/2015/wordml/symex" xmlns:wpg="http://schemas.microsoft.com/office/word/2010/wordprocessingGroup" xmlns:wpi="http://schemas.microsoft.com/office/word/2010/wordprocessingInk" xmlns:wne="http://schemas.microsoft.com/office/word/2006/wordml" xmlns:wps="http://schemas.microsoft.com/office/word/2010/wordprocessingShape" mc:Ignorable="w14 w15 w16se w16cid w16 w16cex w16sdtdh wp14">
+<w:ftr xmlns:wpc="http://schemas.microsoft.com/office/word/2010/wordprocessingCanvas" xmlns:cx="http://schemas.microsoft.com/office/drawing/2014/chartex" xmlns:cx1="http://schemas.microsoft.com/office/drawing/2015/9/8/chartex" xmlns:cx2="http://schemas.microsoft.com/office/drawing/2015/10/21/chartex" xmlns:cx3="http://schemas.microsoft.com/office/drawing/2016/5/9/chartex" xmlns:cx4="http://schemas.microsoft.com/office/drawing/2016/5/10/chartex" xmlns:cx5="http://schemas.microsoft.com/office/drawing/2016/5/11/chartex" xmlns:cx6="http://schemas.microsoft.com/office/drawing/2016/5/12/chartex" xmlns:cx7="http://schemas.microsoft.com/office/drawing/2016/5/13/chartex" xmlns:cx8="http://schemas.microsoft.com/office/drawing/2016/5/14/chartex" xmlns:mc="http://schemas.openxmlformats.org/markup-compatibility/2006" xmlns:aink="http://schemas.microsoft.com/office/drawing/2016/ink" xmlns:am3d="http://schemas.microsoft.com/office/drawing/2017/model3d" xmlns:o="urn:schemas-microsoft-com:office:office" xmlns:oel="http://schemas.microsoft.com/office/2019/extlst" xmlns:r="http://schemas.openxmlformats.org/officeDocument/2006/relationships" xmlns:m="http://schemas.openxmlformats.org/officeDocument/2006/math" xmlns:v="urn:schemas-microsoft-com:vml" xmlns:wp14="http://schemas.microsoft.com/office/word/2010/wordprocessingDrawing" xmlns:wp="http://schemas.openxmlformats.org/drawingml/2006/wordprocessingDrawing" xmlns:w10="urn:schemas-microsoft-com:office:word" xmlns:w="http://schemas.openxmlformats.org/wordprocessingml/2006/main" xmlns:w14="http://schemas.microsoft.com/office/word/2010/wordml" xmlns:w15="http://schemas.microsoft.com/office/word/2012/wordml" xmlns:w16cex="http://schemas.microsoft.com/office/word/2018/wordml/cex" xmlns:w16cid="http://schemas.microsoft.com/office/word/2016/wordml/cid" xmlns:w16="http://schemas.microsoft.com/office/word/2018/wordml" xmlns:w16du="http://schemas.microsoft.com/office/word/2023/wordml/word16du" xmlns:w16sdtdh="http://schemas.microsoft.com/office/word/2020/wordml/sdtdatahash" xmlns:w16se="http://schemas.microsoft.com/office/word/2015/wordml/symex" xmlns:wpg="http://schemas.microsoft.com/office/word/2010/wordprocessingGroup" xmlns:wpi="http://schemas.microsoft.com/office/word/2010/wordprocessingInk" xmlns:wne="http://schemas.microsoft.com/office/word/2006/wordml" xmlns:wps="http://schemas.microsoft.com/office/word/2010/wordprocessingShape" mc:Ignorable="w14 w15 w16se w16cid w16 w16cex w16sdtdh w16du wp14">
   <w:sdt>
     <w:sdtPr>
       <w:id w:val="857163194"/>
@@ -19001,7 +18976,7 @@
 </file>
 
 <file path=word/footer2.xml><?xml version="1.0" encoding="utf-8"?>
-<w:ftr xmlns:wpc="http://schemas.microsoft.com/office/word/2010/wordprocessingCanvas" xmlns:cx="http://schemas.microsoft.com/office/drawing/2014/chartex" xmlns:cx1="http://schemas.microsoft.com/office/drawing/2015/9/8/chartex" xmlns:cx2="http://schemas.microsoft.com/office/drawing/2015/10/21/chartex" xmlns:cx3="http://schemas.microsoft.com/office/drawing/2016/5/9/chartex" xmlns:cx4="http://schemas.microsoft.com/office/drawing/2016/5/10/chartex" xmlns:cx5="http://schemas.microsoft.com/office/drawing/2016/5/11/chartex" xmlns:cx6="http://schemas.microsoft.com/office/drawing/2016/5/12/chartex" xmlns:cx7="http://schemas.microsoft.com/office/drawing/2016/5/13/chartex" xmlns:cx8="http://schemas.microsoft.com/office/drawing/2016/5/14/chartex" xmlns:mc="http://schemas.openxmlformats.org/markup-compatibility/2006" xmlns:aink="http://schemas.microsoft.com/office/drawing/2016/ink" xmlns:am3d="http://schemas.microsoft.com/office/drawing/2017/model3d" xmlns:o="urn:schemas-microsoft-com:office:office" xmlns:oel="http://schemas.microsoft.com/office/2019/extlst" xmlns:r="http://schemas.openxmlformats.org/officeDocument/2006/relationships" xmlns:m="http://schemas.openxmlformats.org/officeDocument/2006/math" xmlns:v="urn:schemas-microsoft-com:vml" xmlns:wp14="http://schemas.microsoft.com/office/word/2010/wordprocessingDrawing" xmlns:wp="http://schemas.openxmlformats.org/drawingml/2006/wordprocessingDrawing" xmlns:w10="urn:schemas-microsoft-com:office:word" xmlns:w="http://schemas.openxmlformats.org/wordprocessingml/2006/main" xmlns:w14="http://schemas.microsoft.com/office/word/2010/wordml" xmlns:w15="http://schemas.microsoft.com/office/word/2012/wordml" xmlns:w16cex="http://schemas.microsoft.com/office/word/2018/wordml/cex" xmlns:w16cid="http://schemas.microsoft.com/office/word/2016/wordml/cid" xmlns:w16="http://schemas.microsoft.com/office/word/2018/wordml" xmlns:w16sdtdh="http://schemas.microsoft.com/office/word/2020/wordml/sdtdatahash" xmlns:w16se="http://schemas.microsoft.com/office/word/2015/wordml/symex" xmlns:wpg="http://schemas.microsoft.com/office/word/2010/wordprocessingGroup" xmlns:wpi="http://schemas.microsoft.com/office/word/2010/wordprocessingInk" xmlns:wne="http://schemas.microsoft.com/office/word/2006/wordml" xmlns:wps="http://schemas.microsoft.com/office/word/2010/wordprocessingShape" mc:Ignorable="w14 w15 w16se w16cid w16 w16cex w16sdtdh wp14">
+<w:ftr xmlns:wpc="http://schemas.microsoft.com/office/word/2010/wordprocessingCanvas" xmlns:cx="http://schemas.microsoft.com/office/drawing/2014/chartex" xmlns:cx1="http://schemas.microsoft.com/office/drawing/2015/9/8/chartex" xmlns:cx2="http://schemas.microsoft.com/office/drawing/2015/10/21/chartex" xmlns:cx3="http://schemas.microsoft.com/office/drawing/2016/5/9/chartex" xmlns:cx4="http://schemas.microsoft.com/office/drawing/2016/5/10/chartex" xmlns:cx5="http://schemas.microsoft.com/office/drawing/2016/5/11/chartex" xmlns:cx6="http://schemas.microsoft.com/office/drawing/2016/5/12/chartex" xmlns:cx7="http://schemas.microsoft.com/office/drawing/2016/5/13/chartex" xmlns:cx8="http://schemas.microsoft.com/office/drawing/2016/5/14/chartex" xmlns:mc="http://schemas.openxmlformats.org/markup-compatibility/2006" xmlns:aink="http://schemas.microsoft.com/office/drawing/2016/ink" xmlns:am3d="http://schemas.microsoft.com/office/drawing/2017/model3d" xmlns:o="urn:schemas-microsoft-com:office:office" xmlns:oel="http://schemas.microsoft.com/office/2019/extlst" xmlns:r="http://schemas.openxmlformats.org/officeDocument/2006/relationships" xmlns:m="http://schemas.openxmlformats.org/officeDocument/2006/math" xmlns:v="urn:schemas-microsoft-com:vml" xmlns:wp14="http://schemas.microsoft.com/office/word/2010/wordprocessingDrawing" xmlns:wp="http://schemas.openxmlformats.org/drawingml/2006/wordprocessingDrawing" xmlns:w10="urn:schemas-microsoft-com:office:word" xmlns:w="http://schemas.openxmlformats.org/wordprocessingml/2006/main" xmlns:w14="http://schemas.microsoft.com/office/word/2010/wordml" xmlns:w15="http://schemas.microsoft.com/office/word/2012/wordml" xmlns:w16cex="http://schemas.microsoft.com/office/word/2018/wordml/cex" xmlns:w16cid="http://schemas.microsoft.com/office/word/2016/wordml/cid" xmlns:w16="http://schemas.microsoft.com/office/word/2018/wordml" xmlns:w16du="http://schemas.microsoft.com/office/word/2023/wordml/word16du" xmlns:w16sdtdh="http://schemas.microsoft.com/office/word/2020/wordml/sdtdatahash" xmlns:w16se="http://schemas.microsoft.com/office/word/2015/wordml/symex" xmlns:wpg="http://schemas.microsoft.com/office/word/2010/wordprocessingGroup" xmlns:wpi="http://schemas.microsoft.com/office/word/2010/wordprocessingInk" xmlns:wne="http://schemas.microsoft.com/office/word/2006/wordml" xmlns:wps="http://schemas.microsoft.com/office/word/2010/wordprocessingShape" mc:Ignorable="w14 w15 w16se w16cid w16 w16cex w16sdtdh w16du wp14">
   <w:sdt>
     <w:sdtPr>
       <w:id w:val="-1484463997"/>
@@ -19133,7 +19108,7 @@
 </file>
 
 <file path=word/footer3.xml><?xml version="1.0" encoding="utf-8"?>
-<w:ftr xmlns:wpc="http://schemas.microsoft.com/office/word/2010/wordprocessingCanvas" xmlns:cx="http://schemas.microsoft.com/office/drawing/2014/chartex" xmlns:cx1="http://schemas.microsoft.com/office/drawing/2015/9/8/chartex" xmlns:cx2="http://schemas.microsoft.com/office/drawing/2015/10/21/chartex" xmlns:cx3="http://schemas.microsoft.com/office/drawing/2016/5/9/chartex" xmlns:cx4="http://schemas.microsoft.com/office/drawing/2016/5/10/chartex" xmlns:cx5="http://schemas.microsoft.com/office/drawing/2016/5/11/chartex" xmlns:cx6="http://schemas.microsoft.com/office/drawing/2016/5/12/chartex" xmlns:cx7="http://schemas.microsoft.com/office/drawing/2016/5/13/chartex" xmlns:cx8="http://schemas.microsoft.com/office/drawing/2016/5/14/chartex" xmlns:mc="http://schemas.openxmlformats.org/markup-compatibility/2006" xmlns:aink="http://schemas.microsoft.com/office/drawing/2016/ink" xmlns:am3d="http://schemas.microsoft.com/office/drawing/2017/model3d" xmlns:o="urn:schemas-microsoft-com:office:office" xmlns:oel="http://schemas.microsoft.com/office/2019/extlst" xmlns:r="http://schemas.openxmlformats.org/officeDocument/2006/relationships" xmlns:m="http://schemas.openxmlformats.org/officeDocument/2006/math" xmlns:v="urn:schemas-microsoft-com:vml" xmlns:wp14="http://schemas.microsoft.com/office/word/2010/wordprocessingDrawing" xmlns:wp="http://schemas.openxmlformats.org/drawingml/2006/wordprocessingDrawing" xmlns:w10="urn:schemas-microsoft-com:office:word" xmlns:w="http://schemas.openxmlformats.org/wordprocessingml/2006/main" xmlns:w14="http://schemas.microsoft.com/office/word/2010/wordml" xmlns:w15="http://schemas.microsoft.com/office/word/2012/wordml" xmlns:w16cex="http://schemas.microsoft.com/office/word/2018/wordml/cex" xmlns:w16cid="http://schemas.microsoft.com/office/word/2016/wordml/cid" xmlns:w16="http://schemas.microsoft.com/office/word/2018/wordml" xmlns:w16sdtdh="http://schemas.microsoft.com/office/word/2020/wordml/sdtdatahash" xmlns:w16se="http://schemas.microsoft.com/office/word/2015/wordml/symex" xmlns:wpg="http://schemas.microsoft.com/office/word/2010/wordprocessingGroup" xmlns:wpi="http://schemas.microsoft.com/office/word/2010/wordprocessingInk" xmlns:wne="http://schemas.microsoft.com/office/word/2006/wordml" xmlns:wps="http://schemas.microsoft.com/office/word/2010/wordprocessingShape" mc:Ignorable="w14 w15 w16se w16cid w16 w16cex w16sdtdh wp14">
+<w:ftr xmlns:wpc="http://schemas.microsoft.com/office/word/2010/wordprocessingCanvas" xmlns:cx="http://schemas.microsoft.com/office/drawing/2014/chartex" xmlns:cx1="http://schemas.microsoft.com/office/drawing/2015/9/8/chartex" xmlns:cx2="http://schemas.microsoft.com/office/drawing/2015/10/21/chartex" xmlns:cx3="http://schemas.microsoft.com/office/drawing/2016/5/9/chartex" xmlns:cx4="http://schemas.microsoft.com/office/drawing/2016/5/10/chartex" xmlns:cx5="http://schemas.microsoft.com/office/drawing/2016/5/11/chartex" xmlns:cx6="http://schemas.microsoft.com/office/drawing/2016/5/12/chartex" xmlns:cx7="http://schemas.microsoft.com/office/drawing/2016/5/13/chartex" xmlns:cx8="http://schemas.microsoft.com/office/drawing/2016/5/14/chartex" xmlns:mc="http://schemas.openxmlformats.org/markup-compatibility/2006" xmlns:aink="http://schemas.microsoft.com/office/drawing/2016/ink" xmlns:am3d="http://schemas.microsoft.com/office/drawing/2017/model3d" xmlns:o="urn:schemas-microsoft-com:office:office" xmlns:oel="http://schemas.microsoft.com/office/2019/extlst" xmlns:r="http://schemas.openxmlformats.org/officeDocument/2006/relationships" xmlns:m="http://schemas.openxmlformats.org/officeDocument/2006/math" xmlns:v="urn:schemas-microsoft-com:vml" xmlns:wp14="http://schemas.microsoft.com/office/word/2010/wordprocessingDrawing" xmlns:wp="http://schemas.openxmlformats.org/drawingml/2006/wordprocessingDrawing" xmlns:w10="urn:schemas-microsoft-com:office:word" xmlns:w="http://schemas.openxmlformats.org/wordprocessingml/2006/main" xmlns:w14="http://schemas.microsoft.com/office/word/2010/wordml" xmlns:w15="http://schemas.microsoft.com/office/word/2012/wordml" xmlns:w16cex="http://schemas.microsoft.com/office/word/2018/wordml/cex" xmlns:w16cid="http://schemas.microsoft.com/office/word/2016/wordml/cid" xmlns:w16="http://schemas.microsoft.com/office/word/2018/wordml" xmlns:w16du="http://schemas.microsoft.com/office/word/2023/wordml/word16du" xmlns:w16sdtdh="http://schemas.microsoft.com/office/word/2020/wordml/sdtdatahash" xmlns:w16se="http://schemas.microsoft.com/office/word/2015/wordml/symex" xmlns:wpg="http://schemas.microsoft.com/office/word/2010/wordprocessingGroup" xmlns:wpi="http://schemas.microsoft.com/office/word/2010/wordprocessingInk" xmlns:wne="http://schemas.microsoft.com/office/word/2006/wordml" xmlns:wps="http://schemas.microsoft.com/office/word/2010/wordprocessingShape" mc:Ignorable="w14 w15 w16se w16cid w16 w16cex w16sdtdh w16du wp14">
   <w:sdt>
     <w:sdtPr>
       <w:rPr>
@@ -19198,7 +19173,7 @@
 </file>
 
 <file path=word/footer4.xml><?xml version="1.0" encoding="utf-8"?>
-<w:ftr xmlns:wpc="http://schemas.microsoft.com/office/word/2010/wordprocessingCanvas" xmlns:cx="http://schemas.microsoft.com/office/drawing/2014/chartex" xmlns:cx1="http://schemas.microsoft.com/office/drawing/2015/9/8/chartex" xmlns:cx2="http://schemas.microsoft.com/office/drawing/2015/10/21/chartex" xmlns:cx3="http://schemas.microsoft.com/office/drawing/2016/5/9/chartex" xmlns:cx4="http://schemas.microsoft.com/office/drawing/2016/5/10/chartex" xmlns:cx5="http://schemas.microsoft.com/office/drawing/2016/5/11/chartex" xmlns:cx6="http://schemas.microsoft.com/office/drawing/2016/5/12/chartex" xmlns:cx7="http://schemas.microsoft.com/office/drawing/2016/5/13/chartex" xmlns:cx8="http://schemas.microsoft.com/office/drawing/2016/5/14/chartex" xmlns:mc="http://schemas.openxmlformats.org/markup-compatibility/2006" xmlns:aink="http://schemas.microsoft.com/office/drawing/2016/ink" xmlns:am3d="http://schemas.microsoft.com/office/drawing/2017/model3d" xmlns:o="urn:schemas-microsoft-com:office:office" xmlns:oel="http://schemas.microsoft.com/office/2019/extlst" xmlns:r="http://schemas.openxmlformats.org/officeDocument/2006/relationships" xmlns:m="http://schemas.openxmlformats.org/officeDocument/2006/math" xmlns:v="urn:schemas-microsoft-com:vml" xmlns:wp14="http://schemas.microsoft.com/office/word/2010/wordprocessingDrawing" xmlns:wp="http://schemas.openxmlformats.org/drawingml/2006/wordprocessingDrawing" xmlns:w10="urn:schemas-microsoft-com:office:word" xmlns:w="http://schemas.openxmlformats.org/wordprocessingml/2006/main" xmlns:w14="http://schemas.microsoft.com/office/word/2010/wordml" xmlns:w15="http://schemas.microsoft.com/office/word/2012/wordml" xmlns:w16cex="http://schemas.microsoft.com/office/word/2018/wordml/cex" xmlns:w16cid="http://schemas.microsoft.com/office/word/2016/wordml/cid" xmlns:w16="http://schemas.microsoft.com/office/word/2018/wordml" xmlns:w16sdtdh="http://schemas.microsoft.com/office/word/2020/wordml/sdtdatahash" xmlns:w16se="http://schemas.microsoft.com/office/word/2015/wordml/symex" xmlns:wpg="http://schemas.microsoft.com/office/word/2010/wordprocessingGroup" xmlns:wpi="http://schemas.microsoft.com/office/word/2010/wordprocessingInk" xmlns:wne="http://schemas.microsoft.com/office/word/2006/wordml" xmlns:wps="http://schemas.microsoft.com/office/word/2010/wordprocessingShape" mc:Ignorable="w14 w15 w16se w16cid w16 w16cex w16sdtdh wp14">
+<w:ftr xmlns:wpc="http://schemas.microsoft.com/office/word/2010/wordprocessingCanvas" xmlns:cx="http://schemas.microsoft.com/office/drawing/2014/chartex" xmlns:cx1="http://schemas.microsoft.com/office/drawing/2015/9/8/chartex" xmlns:cx2="http://schemas.microsoft.com/office/drawing/2015/10/21/chartex" xmlns:cx3="http://schemas.microsoft.com/office/drawing/2016/5/9/chartex" xmlns:cx4="http://schemas.microsoft.com/office/drawing/2016/5/10/chartex" xmlns:cx5="http://schemas.microsoft.com/office/drawing/2016/5/11/chartex" xmlns:cx6="http://schemas.microsoft.com/office/drawing/2016/5/12/chartex" xmlns:cx7="http://schemas.microsoft.com/office/drawing/2016/5/13/chartex" xmlns:cx8="http://schemas.microsoft.com/office/drawing/2016/5/14/chartex" xmlns:mc="http://schemas.openxmlformats.org/markup-compatibility/2006" xmlns:aink="http://schemas.microsoft.com/office/drawing/2016/ink" xmlns:am3d="http://schemas.microsoft.com/office/drawing/2017/model3d" xmlns:o="urn:schemas-microsoft-com:office:office" xmlns:oel="http://schemas.microsoft.com/office/2019/extlst" xmlns:r="http://schemas.openxmlformats.org/officeDocument/2006/relationships" xmlns:m="http://schemas.openxmlformats.org/officeDocument/2006/math" xmlns:v="urn:schemas-microsoft-com:vml" xmlns:wp14="http://schemas.microsoft.com/office/word/2010/wordprocessingDrawing" xmlns:wp="http://schemas.openxmlformats.org/drawingml/2006/wordprocessingDrawing" xmlns:w10="urn:schemas-microsoft-com:office:word" xmlns:w="http://schemas.openxmlformats.org/wordprocessingml/2006/main" xmlns:w14="http://schemas.microsoft.com/office/word/2010/wordml" xmlns:w15="http://schemas.microsoft.com/office/word/2012/wordml" xmlns:w16cex="http://schemas.microsoft.com/office/word/2018/wordml/cex" xmlns:w16cid="http://schemas.microsoft.com/office/word/2016/wordml/cid" xmlns:w16="http://schemas.microsoft.com/office/word/2018/wordml" xmlns:w16du="http://schemas.microsoft.com/office/word/2023/wordml/word16du" xmlns:w16sdtdh="http://schemas.microsoft.com/office/word/2020/wordml/sdtdatahash" xmlns:w16se="http://schemas.microsoft.com/office/word/2015/wordml/symex" xmlns:wpg="http://schemas.microsoft.com/office/word/2010/wordprocessingGroup" xmlns:wpi="http://schemas.microsoft.com/office/word/2010/wordprocessingInk" xmlns:wne="http://schemas.microsoft.com/office/word/2006/wordml" xmlns:wps="http://schemas.microsoft.com/office/word/2010/wordprocessingShape" mc:Ignorable="w14 w15 w16se w16cid w16 w16cex w16sdtdh w16du wp14">
   <w:sdt>
     <w:sdtPr>
       <w:rPr>
@@ -19263,7 +19238,7 @@
 </file>
 
 <file path=word/footnotes.xml><?xml version="1.0" encoding="utf-8"?>
-<w:footnotes xmlns:wpc="http://schemas.microsoft.com/office/word/2010/wordprocessingCanvas" xmlns:cx="http://schemas.microsoft.com/office/drawing/2014/chartex" xmlns:cx1="http://schemas.microsoft.com/office/drawing/2015/9/8/chartex" xmlns:cx2="http://schemas.microsoft.com/office/drawing/2015/10/21/chartex" xmlns:cx3="http://schemas.microsoft.com/office/drawing/2016/5/9/chartex" xmlns:cx4="http://schemas.microsoft.com/office/drawing/2016/5/10/chartex" xmlns:cx5="http://schemas.microsoft.com/office/drawing/2016/5/11/chartex" xmlns:cx6="http://schemas.microsoft.com/office/drawing/2016/5/12/chartex" xmlns:cx7="http://schemas.microsoft.com/office/drawing/2016/5/13/chartex" xmlns:cx8="http://schemas.microsoft.com/office/drawing/2016/5/14/chartex" xmlns:mc="http://schemas.openxmlformats.org/markup-compatibility/2006" xmlns:aink="http://schemas.microsoft.com/office/drawing/2016/ink" xmlns:am3d="http://schemas.microsoft.com/office/drawing/2017/model3d" xmlns:o="urn:schemas-microsoft-com:office:office" xmlns:oel="http://schemas.microsoft.com/office/2019/extlst" xmlns:r="http://schemas.openxmlformats.org/officeDocument/2006/relationships" xmlns:m="http://schemas.openxmlformats.org/officeDocument/2006/math" xmlns:v="urn:schemas-microsoft-com:vml" xmlns:wp14="http://schemas.microsoft.com/office/word/2010/wordprocessingDrawing" xmlns:wp="http://schemas.openxmlformats.org/drawingml/2006/wordprocessingDrawing" xmlns:w10="urn:schemas-microsoft-com:office:word" xmlns:w="http://schemas.openxmlformats.org/wordprocessingml/2006/main" xmlns:w14="http://schemas.microsoft.com/office/word/2010/wordml" xmlns:w15="http://schemas.microsoft.com/office/word/2012/wordml" xmlns:w16cex="http://schemas.microsoft.com/office/word/2018/wordml/cex" xmlns:w16cid="http://schemas.microsoft.com/office/word/2016/wordml/cid" xmlns:w16="http://schemas.microsoft.com/office/word/2018/wordml" xmlns:w16sdtdh="http://schemas.microsoft.com/office/word/2020/wordml/sdtdatahash" xmlns:w16se="http://schemas.microsoft.com/office/word/2015/wordml/symex" xmlns:wpg="http://schemas.microsoft.com/office/word/2010/wordprocessingGroup" xmlns:wpi="http://schemas.microsoft.com/office/word/2010/wordprocessingInk" xmlns:wne="http://schemas.microsoft.com/office/word/2006/wordml" xmlns:wps="http://schemas.microsoft.com/office/word/2010/wordprocessingShape" mc:Ignorable="w14 w15 w16se w16cid w16 w16cex w16sdtdh wp14">
+<w:footnotes xmlns:wpc="http://schemas.microsoft.com/office/word/2010/wordprocessingCanvas" xmlns:cx="http://schemas.microsoft.com/office/drawing/2014/chartex" xmlns:cx1="http://schemas.microsoft.com/office/drawing/2015/9/8/chartex" xmlns:cx2="http://schemas.microsoft.com/office/drawing/2015/10/21/chartex" xmlns:cx3="http://schemas.microsoft.com/office/drawing/2016/5/9/chartex" xmlns:cx4="http://schemas.microsoft.com/office/drawing/2016/5/10/chartex" xmlns:cx5="http://schemas.microsoft.com/office/drawing/2016/5/11/chartex" xmlns:cx6="http://schemas.microsoft.com/office/drawing/2016/5/12/chartex" xmlns:cx7="http://schemas.microsoft.com/office/drawing/2016/5/13/chartex" xmlns:cx8="http://schemas.microsoft.com/office/drawing/2016/5/14/chartex" xmlns:mc="http://schemas.openxmlformats.org/markup-compatibility/2006" xmlns:aink="http://schemas.microsoft.com/office/drawing/2016/ink" xmlns:am3d="http://schemas.microsoft.com/office/drawing/2017/model3d" xmlns:o="urn:schemas-microsoft-com:office:office" xmlns:oel="http://schemas.microsoft.com/office/2019/extlst" xmlns:r="http://schemas.openxmlformats.org/officeDocument/2006/relationships" xmlns:m="http://schemas.openxmlformats.org/officeDocument/2006/math" xmlns:v="urn:schemas-microsoft-com:vml" xmlns:wp14="http://schemas.microsoft.com/office/word/2010/wordprocessingDrawing" xmlns:wp="http://schemas.openxmlformats.org/drawingml/2006/wordprocessingDrawing" xmlns:w10="urn:schemas-microsoft-com:office:word" xmlns:w="http://schemas.openxmlformats.org/wordprocessingml/2006/main" xmlns:w14="http://schemas.microsoft.com/office/word/2010/wordml" xmlns:w15="http://schemas.microsoft.com/office/word/2012/wordml" xmlns:w16cex="http://schemas.microsoft.com/office/word/2018/wordml/cex" xmlns:w16cid="http://schemas.microsoft.com/office/word/2016/wordml/cid" xmlns:w16="http://schemas.microsoft.com/office/word/2018/wordml" xmlns:w16du="http://schemas.microsoft.com/office/word/2023/wordml/word16du" xmlns:w16sdtdh="http://schemas.microsoft.com/office/word/2020/wordml/sdtdatahash" xmlns:w16se="http://schemas.microsoft.com/office/word/2015/wordml/symex" xmlns:wpg="http://schemas.microsoft.com/office/word/2010/wordprocessingGroup" xmlns:wpi="http://schemas.microsoft.com/office/word/2010/wordprocessingInk" xmlns:wne="http://schemas.microsoft.com/office/word/2006/wordml" xmlns:wps="http://schemas.microsoft.com/office/word/2010/wordprocessingShape" mc:Ignorable="w14 w15 w16se w16cid w16 w16cex w16sdtdh w16du wp14">
   <w:footnote w:type="separator" w:id="-1">
     <w:p>
       <w:pPr>
@@ -19287,8 +19262,95 @@
 </w:footnotes>
 </file>
 
+<file path=word/header1.xml><?xml version="1.0" encoding="utf-8"?>
+<w:hdr xmlns:wpc="http://schemas.microsoft.com/office/word/2010/wordprocessingCanvas" xmlns:cx="http://schemas.microsoft.com/office/drawing/2014/chartex" xmlns:cx1="http://schemas.microsoft.com/office/drawing/2015/9/8/chartex" xmlns:cx2="http://schemas.microsoft.com/office/drawing/2015/10/21/chartex" xmlns:cx3="http://schemas.microsoft.com/office/drawing/2016/5/9/chartex" xmlns:cx4="http://schemas.microsoft.com/office/drawing/2016/5/10/chartex" xmlns:cx5="http://schemas.microsoft.com/office/drawing/2016/5/11/chartex" xmlns:cx6="http://schemas.microsoft.com/office/drawing/2016/5/12/chartex" xmlns:cx7="http://schemas.microsoft.com/office/drawing/2016/5/13/chartex" xmlns:cx8="http://schemas.microsoft.com/office/drawing/2016/5/14/chartex" xmlns:mc="http://schemas.openxmlformats.org/markup-compatibility/2006" xmlns:aink="http://schemas.microsoft.com/office/drawing/2016/ink" xmlns:am3d="http://schemas.microsoft.com/office/drawing/2017/model3d" xmlns:o="urn:schemas-microsoft-com:office:office" xmlns:oel="http://schemas.microsoft.com/office/2019/extlst" xmlns:r="http://schemas.openxmlformats.org/officeDocument/2006/relationships" xmlns:m="http://schemas.openxmlformats.org/officeDocument/2006/math" xmlns:v="urn:schemas-microsoft-com:vml" xmlns:wp14="http://schemas.microsoft.com/office/word/2010/wordprocessingDrawing" xmlns:wp="http://schemas.openxmlformats.org/drawingml/2006/wordprocessingDrawing" xmlns:w10="urn:schemas-microsoft-com:office:word" xmlns:w="http://schemas.openxmlformats.org/wordprocessingml/2006/main" xmlns:w14="http://schemas.microsoft.com/office/word/2010/wordml" xmlns:w15="http://schemas.microsoft.com/office/word/2012/wordml" xmlns:w16cex="http://schemas.microsoft.com/office/word/2018/wordml/cex" xmlns:w16cid="http://schemas.microsoft.com/office/word/2016/wordml/cid" xmlns:w16="http://schemas.microsoft.com/office/word/2018/wordml" xmlns:w16du="http://schemas.microsoft.com/office/word/2023/wordml/word16du" xmlns:w16sdtdh="http://schemas.microsoft.com/office/word/2020/wordml/sdtdatahash" xmlns:w16se="http://schemas.microsoft.com/office/word/2015/wordml/symex" xmlns:wpg="http://schemas.microsoft.com/office/word/2010/wordprocessingGroup" xmlns:wpi="http://schemas.microsoft.com/office/word/2010/wordprocessingInk" xmlns:wne="http://schemas.microsoft.com/office/word/2006/wordml" xmlns:wps="http://schemas.microsoft.com/office/word/2010/wordprocessingShape" mc:Ignorable="w14 w15 w16se w16cid w16 w16cex w16sdtdh w16du wp14">
+  <w:p>
+    <w:pPr>
+      <w:pStyle w:val="Header"/>
+    </w:pPr>
+    <w:r>
+      <w:rPr>
+        <w:noProof/>
+      </w:rPr>
+      <w:drawing>
+        <wp:inline distT="0" distB="0" distL="0" distR="0" wp14:anchorId="1B276D77" wp14:editId="5B8B0976">
+          <wp:extent cx="6421755" cy="633926"/>
+          <wp:effectExtent l="0" t="0" r="0" b="0"/>
+          <wp:docPr id="1262160326" name="Picture 1262160326"/>
+          <wp:cNvGraphicFramePr>
+            <a:graphicFrameLocks xmlns:a="http://schemas.openxmlformats.org/drawingml/2006/main" noChangeAspect="1"/>
+          </wp:cNvGraphicFramePr>
+          <a:graphic xmlns:a="http://schemas.openxmlformats.org/drawingml/2006/main">
+            <a:graphicData uri="http://schemas.openxmlformats.org/drawingml/2006/picture">
+              <pic:pic xmlns:pic="http://schemas.openxmlformats.org/drawingml/2006/picture">
+                <pic:nvPicPr>
+                  <pic:cNvPr id="4" name=""/>
+                  <pic:cNvPicPr>
+                    <a:picLocks noChangeAspect="1" noChangeArrowheads="1"/>
+                  </pic:cNvPicPr>
+                </pic:nvPicPr>
+                <pic:blipFill>
+                  <a:blip r:embed="rId1" cstate="print"/>
+                  <a:stretch>
+                    <a:fillRect/>
+                  </a:stretch>
+                </pic:blipFill>
+                <pic:spPr bwMode="auto">
+                  <a:xfrm>
+                    <a:off x="0" y="0"/>
+                    <a:ext cx="6421755" cy="633926"/>
+                  </a:xfrm>
+                  <a:prstGeom prst="rect">
+                    <a:avLst/>
+                  </a:prstGeom>
+                  <a:noFill/>
+                </pic:spPr>
+              </pic:pic>
+            </a:graphicData>
+          </a:graphic>
+        </wp:inline>
+      </w:drawing>
+    </w:r>
+  </w:p>
+  <w:p>
+    <w:pPr>
+      <w:pStyle w:val="Header"/>
+      <w:pBdr>
+        <w:bottom w:val="single" w:sz="4" w:space="1" w:color="auto"/>
+      </w:pBdr>
+      <w:jc w:val="right"/>
+      <w:rPr>
+        <w:sz w:val="28"/>
+        <w:szCs w:val="28"/>
+      </w:rPr>
+    </w:pPr>
+    <w:r>
+      <w:rPr>
+        <w:sz w:val="28"/>
+        <w:szCs w:val="28"/>
+      </w:rPr>
+      <w:tab/>
+    </w:r>
+    <w:r>
+      <w:rPr>
+        <w:sz w:val="28"/>
+        <w:szCs w:val="28"/>
+      </w:rPr>
+      <w:tab/>
+    </w:r>
+    <w:r>
+      <w:rPr>
+        <w:sz w:val="28"/>
+        <w:szCs w:val="28"/>
+      </w:rPr>
+      <w:t>IOTC-2024-TCAC13-INF16</w:t>
+    </w:r>
+  </w:p>
+</w:hdr>
+</file>
+
 <file path=word/numbering.xml><?xml version="1.0" encoding="utf-8"?>
-<w:numbering xmlns:wpc="http://schemas.microsoft.com/office/word/2010/wordprocessingCanvas" xmlns:cx="http://schemas.microsoft.com/office/drawing/2014/chartex" xmlns:cx1="http://schemas.microsoft.com/office/drawing/2015/9/8/chartex" xmlns:cx2="http://schemas.microsoft.com/office/drawing/2015/10/21/chartex" xmlns:cx3="http://schemas.microsoft.com/office/drawing/2016/5/9/chartex" xmlns:cx4="http://schemas.microsoft.com/office/drawing/2016/5/10/chartex" xmlns:cx5="http://schemas.microsoft.com/office/drawing/2016/5/11/chartex" xmlns:cx6="http://schemas.microsoft.com/office/drawing/2016/5/12/chartex" xmlns:cx7="http://schemas.microsoft.com/office/drawing/2016/5/13/chartex" xmlns:cx8="http://schemas.microsoft.com/office/drawing/2016/5/14/chartex" xmlns:mc="http://schemas.openxmlformats.org/markup-compatibility/2006" xmlns:aink="http://schemas.microsoft.com/office/drawing/2016/ink" xmlns:am3d="http://schemas.microsoft.com/office/drawing/2017/model3d" xmlns:o="urn:schemas-microsoft-com:office:office" xmlns:oel="http://schemas.microsoft.com/office/2019/extlst" xmlns:r="http://schemas.openxmlformats.org/officeDocument/2006/relationships" xmlns:m="http://schemas.openxmlformats.org/officeDocument/2006/math" xmlns:v="urn:schemas-microsoft-com:vml" xmlns:wp14="http://schemas.microsoft.com/office/word/2010/wordprocessingDrawing" xmlns:wp="http://schemas.openxmlformats.org/drawingml/2006/wordprocessingDrawing" xmlns:w10="urn:schemas-microsoft-com:office:word" xmlns:w="http://schemas.openxmlformats.org/wordprocessingml/2006/main" xmlns:w14="http://schemas.microsoft.com/office/word/2010/wordml" xmlns:w15="http://schemas.microsoft.com/office/word/2012/wordml" xmlns:w16cex="http://schemas.microsoft.com/office/word/2018/wordml/cex" xmlns:w16cid="http://schemas.microsoft.com/office/word/2016/wordml/cid" xmlns:w16="http://schemas.microsoft.com/office/word/2018/wordml" xmlns:w16sdtdh="http://schemas.microsoft.com/office/word/2020/wordml/sdtdatahash" xmlns:w16se="http://schemas.microsoft.com/office/word/2015/wordml/symex" xmlns:wpg="http://schemas.microsoft.com/office/word/2010/wordprocessingGroup" xmlns:wpi="http://schemas.microsoft.com/office/word/2010/wordprocessingInk" xmlns:wne="http://schemas.microsoft.com/office/word/2006/wordml" xmlns:wps="http://schemas.microsoft.com/office/word/2010/wordprocessingShape" mc:Ignorable="w14 w15 w16se w16cid w16 w16cex w16sdtdh wp14">
+<w:numbering xmlns:wpc="http://schemas.microsoft.com/office/word/2010/wordprocessingCanvas" xmlns:cx="http://schemas.microsoft.com/office/drawing/2014/chartex" xmlns:cx1="http://schemas.microsoft.com/office/drawing/2015/9/8/chartex" xmlns:cx2="http://schemas.microsoft.com/office/drawing/2015/10/21/chartex" xmlns:cx3="http://schemas.microsoft.com/office/drawing/2016/5/9/chartex" xmlns:cx4="http://schemas.microsoft.com/office/drawing/2016/5/10/chartex" xmlns:cx5="http://schemas.microsoft.com/office/drawing/2016/5/11/chartex" xmlns:cx6="http://schemas.microsoft.com/office/drawing/2016/5/12/chartex" xmlns:cx7="http://schemas.microsoft.com/office/drawing/2016/5/13/chartex" xmlns:cx8="http://schemas.microsoft.com/office/drawing/2016/5/14/chartex" xmlns:mc="http://schemas.openxmlformats.org/markup-compatibility/2006" xmlns:aink="http://schemas.microsoft.com/office/drawing/2016/ink" xmlns:am3d="http://schemas.microsoft.com/office/drawing/2017/model3d" xmlns:o="urn:schemas-microsoft-com:office:office" xmlns:oel="http://schemas.microsoft.com/office/2019/extlst" xmlns:r="http://schemas.openxmlformats.org/officeDocument/2006/relationships" xmlns:m="http://schemas.openxmlformats.org/officeDocument/2006/math" xmlns:v="urn:schemas-microsoft-com:vml" xmlns:wp14="http://schemas.microsoft.com/office/word/2010/wordprocessingDrawing" xmlns:wp="http://schemas.openxmlformats.org/drawingml/2006/wordprocessingDrawing" xmlns:w10="urn:schemas-microsoft-com:office:word" xmlns:w="http://schemas.openxmlformats.org/wordprocessingml/2006/main" xmlns:w14="http://schemas.microsoft.com/office/word/2010/wordml" xmlns:w15="http://schemas.microsoft.com/office/word/2012/wordml" xmlns:w16cex="http://schemas.microsoft.com/office/word/2018/wordml/cex" xmlns:w16cid="http://schemas.microsoft.com/office/word/2016/wordml/cid" xmlns:w16="http://schemas.microsoft.com/office/word/2018/wordml" xmlns:w16du="http://schemas.microsoft.com/office/word/2023/wordml/word16du" xmlns:w16sdtdh="http://schemas.microsoft.com/office/word/2020/wordml/sdtdatahash" xmlns:w16se="http://schemas.microsoft.com/office/word/2015/wordml/symex" xmlns:wpg="http://schemas.microsoft.com/office/word/2010/wordprocessingGroup" xmlns:wpi="http://schemas.microsoft.com/office/word/2010/wordprocessingInk" xmlns:wne="http://schemas.microsoft.com/office/word/2006/wordml" xmlns:wps="http://schemas.microsoft.com/office/word/2010/wordprocessingShape" mc:Ignorable="w14 w15 w16se w16cid w16 w16cex w16sdtdh w16du wp14">
   <w:abstractNum w:abstractNumId="0" w15:restartNumberingAfterBreak="0">
     <w:nsid w:val="FFFFFF80"/>
     <w:multiLevelType w:val="singleLevel"/>
@@ -20054,7 +20116,7 @@
 </file>
 
 <file path=word/styles.xml><?xml version="1.0" encoding="utf-8"?>
-<w:styles xmlns:mc="http://schemas.openxmlformats.org/markup-compatibility/2006" xmlns:r="http://schemas.openxmlformats.org/officeDocument/2006/relationships" xmlns:w="http://schemas.openxmlformats.org/wordprocessingml/2006/main" xmlns:w14="http://schemas.microsoft.com/office/word/2010/wordml" xmlns:w15="http://schemas.microsoft.com/office/word/2012/wordml" xmlns:w16cex="http://schemas.microsoft.com/office/word/2018/wordml/cex" xmlns:w16cid="http://schemas.microsoft.com/office/word/2016/wordml/cid" xmlns:w16="http://schemas.microsoft.com/office/word/2018/wordml" xmlns:w16sdtdh="http://schemas.microsoft.com/office/word/2020/wordml/sdtdatahash" xmlns:w16se="http://schemas.microsoft.com/office/word/2015/wordml/symex" mc:Ignorable="w14 w15 w16se w16cid w16 w16cex w16sdtdh">
+<w:styles xmlns:mc="http://schemas.openxmlformats.org/markup-compatibility/2006" xmlns:r="http://schemas.openxmlformats.org/officeDocument/2006/relationships" xmlns:w="http://schemas.openxmlformats.org/wordprocessingml/2006/main" xmlns:w14="http://schemas.microsoft.com/office/word/2010/wordml" xmlns:w15="http://schemas.microsoft.com/office/word/2012/wordml" xmlns:w16cex="http://schemas.microsoft.com/office/word/2018/wordml/cex" xmlns:w16cid="http://schemas.microsoft.com/office/word/2016/wordml/cid" xmlns:w16="http://schemas.microsoft.com/office/word/2018/wordml" xmlns:w16du="http://schemas.microsoft.com/office/word/2023/wordml/word16du" xmlns:w16sdtdh="http://schemas.microsoft.com/office/word/2020/wordml/sdtdatahash" xmlns:w16se="http://schemas.microsoft.com/office/word/2015/wordml/symex" mc:Ignorable="w14 w15 w16se w16cid w16 w16cex w16sdtdh w16du">
   <w:docDefaults>
     <w:rPrDefault>
       <w:rPr>

</xml_diff>

<commit_message>
Production of a description paper of the Shiny App
</commit_message>
<xml_diff>
--- a/rmd/templates/rdoc_template.docx
+++ b/rmd/templates/rdoc_template.docx
@@ -1,6 +1,6 @@
 
 <file path=word/document.xml><?xml version="1.0" encoding="utf-8"?>
-<w:document xmlns:wpc="http://schemas.microsoft.com/office/word/2010/wordprocessingCanvas" xmlns:cx="http://schemas.microsoft.com/office/drawing/2014/chartex" xmlns:cx1="http://schemas.microsoft.com/office/drawing/2015/9/8/chartex" xmlns:cx2="http://schemas.microsoft.com/office/drawing/2015/10/21/chartex" xmlns:cx3="http://schemas.microsoft.com/office/drawing/2016/5/9/chartex" xmlns:cx4="http://schemas.microsoft.com/office/drawing/2016/5/10/chartex" xmlns:cx5="http://schemas.microsoft.com/office/drawing/2016/5/11/chartex" xmlns:cx6="http://schemas.microsoft.com/office/drawing/2016/5/12/chartex" xmlns:cx7="http://schemas.microsoft.com/office/drawing/2016/5/13/chartex" xmlns:cx8="http://schemas.microsoft.com/office/drawing/2016/5/14/chartex" xmlns:mc="http://schemas.openxmlformats.org/markup-compatibility/2006" xmlns:aink="http://schemas.microsoft.com/office/drawing/2016/ink" xmlns:am3d="http://schemas.microsoft.com/office/drawing/2017/model3d" xmlns:o="urn:schemas-microsoft-com:office:office" xmlns:oel="http://schemas.microsoft.com/office/2019/extlst" xmlns:r="http://schemas.openxmlformats.org/officeDocument/2006/relationships" xmlns:m="http://schemas.openxmlformats.org/officeDocument/2006/math" xmlns:v="urn:schemas-microsoft-com:vml" xmlns:wp14="http://schemas.microsoft.com/office/word/2010/wordprocessingDrawing" xmlns:wp="http://schemas.openxmlformats.org/drawingml/2006/wordprocessingDrawing" xmlns:w10="urn:schemas-microsoft-com:office:word" xmlns:w="http://schemas.openxmlformats.org/wordprocessingml/2006/main" xmlns:w14="http://schemas.microsoft.com/office/word/2010/wordml" xmlns:w15="http://schemas.microsoft.com/office/word/2012/wordml" xmlns:w16cex="http://schemas.microsoft.com/office/word/2018/wordml/cex" xmlns:w16cid="http://schemas.microsoft.com/office/word/2016/wordml/cid" xmlns:w16="http://schemas.microsoft.com/office/word/2018/wordml" xmlns:w16du="http://schemas.microsoft.com/office/word/2023/wordml/word16du" xmlns:w16sdtdh="http://schemas.microsoft.com/office/word/2020/wordml/sdtdatahash" xmlns:w16se="http://schemas.microsoft.com/office/word/2015/wordml/symex" xmlns:wpg="http://schemas.microsoft.com/office/word/2010/wordprocessingGroup" xmlns:wpi="http://schemas.microsoft.com/office/word/2010/wordprocessingInk" xmlns:wne="http://schemas.microsoft.com/office/word/2006/wordml" xmlns:wps="http://schemas.microsoft.com/office/word/2010/wordprocessingShape" mc:Ignorable="w14 w15 w16se w16cid w16 w16cex w16sdtdh w16du wp14">
+<w:document xmlns:wpc="http://schemas.microsoft.com/office/word/2010/wordprocessingCanvas" xmlns:cx="http://schemas.microsoft.com/office/drawing/2014/chartex" xmlns:cx1="http://schemas.microsoft.com/office/drawing/2015/9/8/chartex" xmlns:cx2="http://schemas.microsoft.com/office/drawing/2015/10/21/chartex" xmlns:cx3="http://schemas.microsoft.com/office/drawing/2016/5/9/chartex" xmlns:cx4="http://schemas.microsoft.com/office/drawing/2016/5/10/chartex" xmlns:cx5="http://schemas.microsoft.com/office/drawing/2016/5/11/chartex" xmlns:cx6="http://schemas.microsoft.com/office/drawing/2016/5/12/chartex" xmlns:cx7="http://schemas.microsoft.com/office/drawing/2016/5/13/chartex" xmlns:cx8="http://schemas.microsoft.com/office/drawing/2016/5/14/chartex" xmlns:mc="http://schemas.openxmlformats.org/markup-compatibility/2006" xmlns:aink="http://schemas.microsoft.com/office/drawing/2016/ink" xmlns:am3d="http://schemas.microsoft.com/office/drawing/2017/model3d" xmlns:o="urn:schemas-microsoft-com:office:office" xmlns:oel="http://schemas.microsoft.com/office/2019/extlst" xmlns:r="http://schemas.openxmlformats.org/officeDocument/2006/relationships" xmlns:m="http://schemas.openxmlformats.org/officeDocument/2006/math" xmlns:v="urn:schemas-microsoft-com:vml" xmlns:wp14="http://schemas.microsoft.com/office/word/2010/wordprocessingDrawing" xmlns:wp="http://schemas.openxmlformats.org/drawingml/2006/wordprocessingDrawing" xmlns:w10="urn:schemas-microsoft-com:office:word" xmlns:w="http://schemas.openxmlformats.org/wordprocessingml/2006/main" xmlns:w14="http://schemas.microsoft.com/office/word/2010/wordml" xmlns:w15="http://schemas.microsoft.com/office/word/2012/wordml" xmlns:w16cex="http://schemas.microsoft.com/office/word/2018/wordml/cex" xmlns:w16cid="http://schemas.microsoft.com/office/word/2016/wordml/cid" xmlns:w16="http://schemas.microsoft.com/office/word/2018/wordml" xmlns:w16du="http://schemas.microsoft.com/office/word/2023/wordml/word16du" xmlns:w16sdtdh="http://schemas.microsoft.com/office/word/2020/wordml/sdtdatahash" xmlns:w16sdtfl="http://schemas.microsoft.com/office/word/2024/wordml/sdtformatlock" xmlns:w16se="http://schemas.microsoft.com/office/word/2015/wordml/symex" xmlns:wpg="http://schemas.microsoft.com/office/word/2010/wordprocessingGroup" xmlns:wpi="http://schemas.microsoft.com/office/word/2010/wordprocessingInk" xmlns:wne="http://schemas.microsoft.com/office/word/2006/wordml" xmlns:wps="http://schemas.microsoft.com/office/word/2010/wordprocessingShape" mc:Ignorable="w14 w15 w16se w16cid w16 w16cex w16sdtdh w16sdtfl w16du wp14">
   <w:body>
     <w:p>
       <w:pPr>
@@ -11045,15 +11045,7 @@
       </w:r>
       <w:proofErr w:type="spellEnd"/>
       <w:r>
-        <w:t xml:space="preserve"> </w:t>
-      </w:r>
-      <w:proofErr w:type="spellStart"/>
-      <w:r>
-        <w:t>nec</w:t>
-      </w:r>
-      <w:proofErr w:type="spellEnd"/>
-      <w:r>
-        <w:t xml:space="preserve"> </w:t>
+        <w:t xml:space="preserve"> nec </w:t>
       </w:r>
       <w:proofErr w:type="spellStart"/>
       <w:r>
@@ -18858,7 +18850,7 @@
 </file>
 
 <file path=word/endnotes.xml><?xml version="1.0" encoding="utf-8"?>
-<w:endnotes xmlns:wpc="http://schemas.microsoft.com/office/word/2010/wordprocessingCanvas" xmlns:cx="http://schemas.microsoft.com/office/drawing/2014/chartex" xmlns:cx1="http://schemas.microsoft.com/office/drawing/2015/9/8/chartex" xmlns:cx2="http://schemas.microsoft.com/office/drawing/2015/10/21/chartex" xmlns:cx3="http://schemas.microsoft.com/office/drawing/2016/5/9/chartex" xmlns:cx4="http://schemas.microsoft.com/office/drawing/2016/5/10/chartex" xmlns:cx5="http://schemas.microsoft.com/office/drawing/2016/5/11/chartex" xmlns:cx6="http://schemas.microsoft.com/office/drawing/2016/5/12/chartex" xmlns:cx7="http://schemas.microsoft.com/office/drawing/2016/5/13/chartex" xmlns:cx8="http://schemas.microsoft.com/office/drawing/2016/5/14/chartex" xmlns:mc="http://schemas.openxmlformats.org/markup-compatibility/2006" xmlns:aink="http://schemas.microsoft.com/office/drawing/2016/ink" xmlns:am3d="http://schemas.microsoft.com/office/drawing/2017/model3d" xmlns:o="urn:schemas-microsoft-com:office:office" xmlns:oel="http://schemas.microsoft.com/office/2019/extlst" xmlns:r="http://schemas.openxmlformats.org/officeDocument/2006/relationships" xmlns:m="http://schemas.openxmlformats.org/officeDocument/2006/math" xmlns:v="urn:schemas-microsoft-com:vml" xmlns:wp14="http://schemas.microsoft.com/office/word/2010/wordprocessingDrawing" xmlns:wp="http://schemas.openxmlformats.org/drawingml/2006/wordprocessingDrawing" xmlns:w10="urn:schemas-microsoft-com:office:word" xmlns:w="http://schemas.openxmlformats.org/wordprocessingml/2006/main" xmlns:w14="http://schemas.microsoft.com/office/word/2010/wordml" xmlns:w15="http://schemas.microsoft.com/office/word/2012/wordml" xmlns:w16cex="http://schemas.microsoft.com/office/word/2018/wordml/cex" xmlns:w16cid="http://schemas.microsoft.com/office/word/2016/wordml/cid" xmlns:w16="http://schemas.microsoft.com/office/word/2018/wordml" xmlns:w16du="http://schemas.microsoft.com/office/word/2023/wordml/word16du" xmlns:w16sdtdh="http://schemas.microsoft.com/office/word/2020/wordml/sdtdatahash" xmlns:w16se="http://schemas.microsoft.com/office/word/2015/wordml/symex" xmlns:wpg="http://schemas.microsoft.com/office/word/2010/wordprocessingGroup" xmlns:wpi="http://schemas.microsoft.com/office/word/2010/wordprocessingInk" xmlns:wne="http://schemas.microsoft.com/office/word/2006/wordml" xmlns:wps="http://schemas.microsoft.com/office/word/2010/wordprocessingShape" mc:Ignorable="w14 w15 w16se w16cid w16 w16cex w16sdtdh w16du wp14">
+<w:endnotes xmlns:wpc="http://schemas.microsoft.com/office/word/2010/wordprocessingCanvas" xmlns:cx="http://schemas.microsoft.com/office/drawing/2014/chartex" xmlns:cx1="http://schemas.microsoft.com/office/drawing/2015/9/8/chartex" xmlns:cx2="http://schemas.microsoft.com/office/drawing/2015/10/21/chartex" xmlns:cx3="http://schemas.microsoft.com/office/drawing/2016/5/9/chartex" xmlns:cx4="http://schemas.microsoft.com/office/drawing/2016/5/10/chartex" xmlns:cx5="http://schemas.microsoft.com/office/drawing/2016/5/11/chartex" xmlns:cx6="http://schemas.microsoft.com/office/drawing/2016/5/12/chartex" xmlns:cx7="http://schemas.microsoft.com/office/drawing/2016/5/13/chartex" xmlns:cx8="http://schemas.microsoft.com/office/drawing/2016/5/14/chartex" xmlns:mc="http://schemas.openxmlformats.org/markup-compatibility/2006" xmlns:aink="http://schemas.microsoft.com/office/drawing/2016/ink" xmlns:am3d="http://schemas.microsoft.com/office/drawing/2017/model3d" xmlns:o="urn:schemas-microsoft-com:office:office" xmlns:oel="http://schemas.microsoft.com/office/2019/extlst" xmlns:r="http://schemas.openxmlformats.org/officeDocument/2006/relationships" xmlns:m="http://schemas.openxmlformats.org/officeDocument/2006/math" xmlns:v="urn:schemas-microsoft-com:vml" xmlns:wp14="http://schemas.microsoft.com/office/word/2010/wordprocessingDrawing" xmlns:wp="http://schemas.openxmlformats.org/drawingml/2006/wordprocessingDrawing" xmlns:w10="urn:schemas-microsoft-com:office:word" xmlns:w="http://schemas.openxmlformats.org/wordprocessingml/2006/main" xmlns:w14="http://schemas.microsoft.com/office/word/2010/wordml" xmlns:w15="http://schemas.microsoft.com/office/word/2012/wordml" xmlns:w16cex="http://schemas.microsoft.com/office/word/2018/wordml/cex" xmlns:w16cid="http://schemas.microsoft.com/office/word/2016/wordml/cid" xmlns:w16="http://schemas.microsoft.com/office/word/2018/wordml" xmlns:w16du="http://schemas.microsoft.com/office/word/2023/wordml/word16du" xmlns:w16sdtdh="http://schemas.microsoft.com/office/word/2020/wordml/sdtdatahash" xmlns:w16sdtfl="http://schemas.microsoft.com/office/word/2024/wordml/sdtformatlock" xmlns:w16se="http://schemas.microsoft.com/office/word/2015/wordml/symex" xmlns:wpg="http://schemas.microsoft.com/office/word/2010/wordprocessingGroup" xmlns:wpi="http://schemas.microsoft.com/office/word/2010/wordprocessingInk" xmlns:wne="http://schemas.microsoft.com/office/word/2006/wordml" xmlns:wps="http://schemas.microsoft.com/office/word/2010/wordprocessingShape" mc:Ignorable="w14 w15 w16se w16cid w16 w16cex w16sdtdh w16sdtfl w16du wp14">
   <w:endnote w:type="separator" w:id="-1">
     <w:p>
       <w:pPr>
@@ -18883,7 +18875,7 @@
 </file>
 
 <file path=word/footer1.xml><?xml version="1.0" encoding="utf-8"?>
-<w:ftr xmlns:wpc="http://schemas.microsoft.com/office/word/2010/wordprocessingCanvas" xmlns:cx="http://schemas.microsoft.com/office/drawing/2014/chartex" xmlns:cx1="http://schemas.microsoft.com/office/drawing/2015/9/8/chartex" xmlns:cx2="http://schemas.microsoft.com/office/drawing/2015/10/21/chartex" xmlns:cx3="http://schemas.microsoft.com/office/drawing/2016/5/9/chartex" xmlns:cx4="http://schemas.microsoft.com/office/drawing/2016/5/10/chartex" xmlns:cx5="http://schemas.microsoft.com/office/drawing/2016/5/11/chartex" xmlns:cx6="http://schemas.microsoft.com/office/drawing/2016/5/12/chartex" xmlns:cx7="http://schemas.microsoft.com/office/drawing/2016/5/13/chartex" xmlns:cx8="http://schemas.microsoft.com/office/drawing/2016/5/14/chartex" xmlns:mc="http://schemas.openxmlformats.org/markup-compatibility/2006" xmlns:aink="http://schemas.microsoft.com/office/drawing/2016/ink" xmlns:am3d="http://schemas.microsoft.com/office/drawing/2017/model3d" xmlns:o="urn:schemas-microsoft-com:office:office" xmlns:oel="http://schemas.microsoft.com/office/2019/extlst" xmlns:r="http://schemas.openxmlformats.org/officeDocument/2006/relationships" xmlns:m="http://schemas.openxmlformats.org/officeDocument/2006/math" xmlns:v="urn:schemas-microsoft-com:vml" xmlns:wp14="http://schemas.microsoft.com/office/word/2010/wordprocessingDrawing" xmlns:wp="http://schemas.openxmlformats.org/drawingml/2006/wordprocessingDrawing" xmlns:w10="urn:schemas-microsoft-com:office:word" xmlns:w="http://schemas.openxmlformats.org/wordprocessingml/2006/main" xmlns:w14="http://schemas.microsoft.com/office/word/2010/wordml" xmlns:w15="http://schemas.microsoft.com/office/word/2012/wordml" xmlns:w16cex="http://schemas.microsoft.com/office/word/2018/wordml/cex" xmlns:w16cid="http://schemas.microsoft.com/office/word/2016/wordml/cid" xmlns:w16="http://schemas.microsoft.com/office/word/2018/wordml" xmlns:w16du="http://schemas.microsoft.com/office/word/2023/wordml/word16du" xmlns:w16sdtdh="http://schemas.microsoft.com/office/word/2020/wordml/sdtdatahash" xmlns:w16se="http://schemas.microsoft.com/office/word/2015/wordml/symex" xmlns:wpg="http://schemas.microsoft.com/office/word/2010/wordprocessingGroup" xmlns:wpi="http://schemas.microsoft.com/office/word/2010/wordprocessingInk" xmlns:wne="http://schemas.microsoft.com/office/word/2006/wordml" xmlns:wps="http://schemas.microsoft.com/office/word/2010/wordprocessingShape" mc:Ignorable="w14 w15 w16se w16cid w16 w16cex w16sdtdh w16du wp14">
+<w:ftr xmlns:wpc="http://schemas.microsoft.com/office/word/2010/wordprocessingCanvas" xmlns:cx="http://schemas.microsoft.com/office/drawing/2014/chartex" xmlns:cx1="http://schemas.microsoft.com/office/drawing/2015/9/8/chartex" xmlns:cx2="http://schemas.microsoft.com/office/drawing/2015/10/21/chartex" xmlns:cx3="http://schemas.microsoft.com/office/drawing/2016/5/9/chartex" xmlns:cx4="http://schemas.microsoft.com/office/drawing/2016/5/10/chartex" xmlns:cx5="http://schemas.microsoft.com/office/drawing/2016/5/11/chartex" xmlns:cx6="http://schemas.microsoft.com/office/drawing/2016/5/12/chartex" xmlns:cx7="http://schemas.microsoft.com/office/drawing/2016/5/13/chartex" xmlns:cx8="http://schemas.microsoft.com/office/drawing/2016/5/14/chartex" xmlns:mc="http://schemas.openxmlformats.org/markup-compatibility/2006" xmlns:aink="http://schemas.microsoft.com/office/drawing/2016/ink" xmlns:am3d="http://schemas.microsoft.com/office/drawing/2017/model3d" xmlns:o="urn:schemas-microsoft-com:office:office" xmlns:oel="http://schemas.microsoft.com/office/2019/extlst" xmlns:r="http://schemas.openxmlformats.org/officeDocument/2006/relationships" xmlns:m="http://schemas.openxmlformats.org/officeDocument/2006/math" xmlns:v="urn:schemas-microsoft-com:vml" xmlns:wp14="http://schemas.microsoft.com/office/word/2010/wordprocessingDrawing" xmlns:wp="http://schemas.openxmlformats.org/drawingml/2006/wordprocessingDrawing" xmlns:w10="urn:schemas-microsoft-com:office:word" xmlns:w="http://schemas.openxmlformats.org/wordprocessingml/2006/main" xmlns:w14="http://schemas.microsoft.com/office/word/2010/wordml" xmlns:w15="http://schemas.microsoft.com/office/word/2012/wordml" xmlns:w16cex="http://schemas.microsoft.com/office/word/2018/wordml/cex" xmlns:w16cid="http://schemas.microsoft.com/office/word/2016/wordml/cid" xmlns:w16="http://schemas.microsoft.com/office/word/2018/wordml" xmlns:w16du="http://schemas.microsoft.com/office/word/2023/wordml/word16du" xmlns:w16sdtdh="http://schemas.microsoft.com/office/word/2020/wordml/sdtdatahash" xmlns:w16sdtfl="http://schemas.microsoft.com/office/word/2024/wordml/sdtformatlock" xmlns:w16se="http://schemas.microsoft.com/office/word/2015/wordml/symex" xmlns:wpg="http://schemas.microsoft.com/office/word/2010/wordprocessingGroup" xmlns:wpi="http://schemas.microsoft.com/office/word/2010/wordprocessingInk" xmlns:wne="http://schemas.microsoft.com/office/word/2006/wordml" xmlns:wps="http://schemas.microsoft.com/office/word/2010/wordprocessingShape" mc:Ignorable="w14 w15 w16se w16cid w16 w16cex w16sdtdh w16sdtfl w16du wp14">
   <w:sdt>
     <w:sdtPr>
       <w:id w:val="857163194"/>
@@ -18976,7 +18968,7 @@
 </file>
 
 <file path=word/footer2.xml><?xml version="1.0" encoding="utf-8"?>
-<w:ftr xmlns:wpc="http://schemas.microsoft.com/office/word/2010/wordprocessingCanvas" xmlns:cx="http://schemas.microsoft.com/office/drawing/2014/chartex" xmlns:cx1="http://schemas.microsoft.com/office/drawing/2015/9/8/chartex" xmlns:cx2="http://schemas.microsoft.com/office/drawing/2015/10/21/chartex" xmlns:cx3="http://schemas.microsoft.com/office/drawing/2016/5/9/chartex" xmlns:cx4="http://schemas.microsoft.com/office/drawing/2016/5/10/chartex" xmlns:cx5="http://schemas.microsoft.com/office/drawing/2016/5/11/chartex" xmlns:cx6="http://schemas.microsoft.com/office/drawing/2016/5/12/chartex" xmlns:cx7="http://schemas.microsoft.com/office/drawing/2016/5/13/chartex" xmlns:cx8="http://schemas.microsoft.com/office/drawing/2016/5/14/chartex" xmlns:mc="http://schemas.openxmlformats.org/markup-compatibility/2006" xmlns:aink="http://schemas.microsoft.com/office/drawing/2016/ink" xmlns:am3d="http://schemas.microsoft.com/office/drawing/2017/model3d" xmlns:o="urn:schemas-microsoft-com:office:office" xmlns:oel="http://schemas.microsoft.com/office/2019/extlst" xmlns:r="http://schemas.openxmlformats.org/officeDocument/2006/relationships" xmlns:m="http://schemas.openxmlformats.org/officeDocument/2006/math" xmlns:v="urn:schemas-microsoft-com:vml" xmlns:wp14="http://schemas.microsoft.com/office/word/2010/wordprocessingDrawing" xmlns:wp="http://schemas.openxmlformats.org/drawingml/2006/wordprocessingDrawing" xmlns:w10="urn:schemas-microsoft-com:office:word" xmlns:w="http://schemas.openxmlformats.org/wordprocessingml/2006/main" xmlns:w14="http://schemas.microsoft.com/office/word/2010/wordml" xmlns:w15="http://schemas.microsoft.com/office/word/2012/wordml" xmlns:w16cex="http://schemas.microsoft.com/office/word/2018/wordml/cex" xmlns:w16cid="http://schemas.microsoft.com/office/word/2016/wordml/cid" xmlns:w16="http://schemas.microsoft.com/office/word/2018/wordml" xmlns:w16du="http://schemas.microsoft.com/office/word/2023/wordml/word16du" xmlns:w16sdtdh="http://schemas.microsoft.com/office/word/2020/wordml/sdtdatahash" xmlns:w16se="http://schemas.microsoft.com/office/word/2015/wordml/symex" xmlns:wpg="http://schemas.microsoft.com/office/word/2010/wordprocessingGroup" xmlns:wpi="http://schemas.microsoft.com/office/word/2010/wordprocessingInk" xmlns:wne="http://schemas.microsoft.com/office/word/2006/wordml" xmlns:wps="http://schemas.microsoft.com/office/word/2010/wordprocessingShape" mc:Ignorable="w14 w15 w16se w16cid w16 w16cex w16sdtdh w16du wp14">
+<w:ftr xmlns:wpc="http://schemas.microsoft.com/office/word/2010/wordprocessingCanvas" xmlns:cx="http://schemas.microsoft.com/office/drawing/2014/chartex" xmlns:cx1="http://schemas.microsoft.com/office/drawing/2015/9/8/chartex" xmlns:cx2="http://schemas.microsoft.com/office/drawing/2015/10/21/chartex" xmlns:cx3="http://schemas.microsoft.com/office/drawing/2016/5/9/chartex" xmlns:cx4="http://schemas.microsoft.com/office/drawing/2016/5/10/chartex" xmlns:cx5="http://schemas.microsoft.com/office/drawing/2016/5/11/chartex" xmlns:cx6="http://schemas.microsoft.com/office/drawing/2016/5/12/chartex" xmlns:cx7="http://schemas.microsoft.com/office/drawing/2016/5/13/chartex" xmlns:cx8="http://schemas.microsoft.com/office/drawing/2016/5/14/chartex" xmlns:mc="http://schemas.openxmlformats.org/markup-compatibility/2006" xmlns:aink="http://schemas.microsoft.com/office/drawing/2016/ink" xmlns:am3d="http://schemas.microsoft.com/office/drawing/2017/model3d" xmlns:o="urn:schemas-microsoft-com:office:office" xmlns:oel="http://schemas.microsoft.com/office/2019/extlst" xmlns:r="http://schemas.openxmlformats.org/officeDocument/2006/relationships" xmlns:m="http://schemas.openxmlformats.org/officeDocument/2006/math" xmlns:v="urn:schemas-microsoft-com:vml" xmlns:wp14="http://schemas.microsoft.com/office/word/2010/wordprocessingDrawing" xmlns:wp="http://schemas.openxmlformats.org/drawingml/2006/wordprocessingDrawing" xmlns:w10="urn:schemas-microsoft-com:office:word" xmlns:w="http://schemas.openxmlformats.org/wordprocessingml/2006/main" xmlns:w14="http://schemas.microsoft.com/office/word/2010/wordml" xmlns:w15="http://schemas.microsoft.com/office/word/2012/wordml" xmlns:w16cex="http://schemas.microsoft.com/office/word/2018/wordml/cex" xmlns:w16cid="http://schemas.microsoft.com/office/word/2016/wordml/cid" xmlns:w16="http://schemas.microsoft.com/office/word/2018/wordml" xmlns:w16du="http://schemas.microsoft.com/office/word/2023/wordml/word16du" xmlns:w16sdtdh="http://schemas.microsoft.com/office/word/2020/wordml/sdtdatahash" xmlns:w16sdtfl="http://schemas.microsoft.com/office/word/2024/wordml/sdtformatlock" xmlns:w16se="http://schemas.microsoft.com/office/word/2015/wordml/symex" xmlns:wpg="http://schemas.microsoft.com/office/word/2010/wordprocessingGroup" xmlns:wpi="http://schemas.microsoft.com/office/word/2010/wordprocessingInk" xmlns:wne="http://schemas.microsoft.com/office/word/2006/wordml" xmlns:wps="http://schemas.microsoft.com/office/word/2010/wordprocessingShape" mc:Ignorable="w14 w15 w16se w16cid w16 w16cex w16sdtdh w16sdtfl w16du wp14">
   <w:sdt>
     <w:sdtPr>
       <w:id w:val="-1484463997"/>
@@ -19108,7 +19100,7 @@
 </file>
 
 <file path=word/footer3.xml><?xml version="1.0" encoding="utf-8"?>
-<w:ftr xmlns:wpc="http://schemas.microsoft.com/office/word/2010/wordprocessingCanvas" xmlns:cx="http://schemas.microsoft.com/office/drawing/2014/chartex" xmlns:cx1="http://schemas.microsoft.com/office/drawing/2015/9/8/chartex" xmlns:cx2="http://schemas.microsoft.com/office/drawing/2015/10/21/chartex" xmlns:cx3="http://schemas.microsoft.com/office/drawing/2016/5/9/chartex" xmlns:cx4="http://schemas.microsoft.com/office/drawing/2016/5/10/chartex" xmlns:cx5="http://schemas.microsoft.com/office/drawing/2016/5/11/chartex" xmlns:cx6="http://schemas.microsoft.com/office/drawing/2016/5/12/chartex" xmlns:cx7="http://schemas.microsoft.com/office/drawing/2016/5/13/chartex" xmlns:cx8="http://schemas.microsoft.com/office/drawing/2016/5/14/chartex" xmlns:mc="http://schemas.openxmlformats.org/markup-compatibility/2006" xmlns:aink="http://schemas.microsoft.com/office/drawing/2016/ink" xmlns:am3d="http://schemas.microsoft.com/office/drawing/2017/model3d" xmlns:o="urn:schemas-microsoft-com:office:office" xmlns:oel="http://schemas.microsoft.com/office/2019/extlst" xmlns:r="http://schemas.openxmlformats.org/officeDocument/2006/relationships" xmlns:m="http://schemas.openxmlformats.org/officeDocument/2006/math" xmlns:v="urn:schemas-microsoft-com:vml" xmlns:wp14="http://schemas.microsoft.com/office/word/2010/wordprocessingDrawing" xmlns:wp="http://schemas.openxmlformats.org/drawingml/2006/wordprocessingDrawing" xmlns:w10="urn:schemas-microsoft-com:office:word" xmlns:w="http://schemas.openxmlformats.org/wordprocessingml/2006/main" xmlns:w14="http://schemas.microsoft.com/office/word/2010/wordml" xmlns:w15="http://schemas.microsoft.com/office/word/2012/wordml" xmlns:w16cex="http://schemas.microsoft.com/office/word/2018/wordml/cex" xmlns:w16cid="http://schemas.microsoft.com/office/word/2016/wordml/cid" xmlns:w16="http://schemas.microsoft.com/office/word/2018/wordml" xmlns:w16du="http://schemas.microsoft.com/office/word/2023/wordml/word16du" xmlns:w16sdtdh="http://schemas.microsoft.com/office/word/2020/wordml/sdtdatahash" xmlns:w16se="http://schemas.microsoft.com/office/word/2015/wordml/symex" xmlns:wpg="http://schemas.microsoft.com/office/word/2010/wordprocessingGroup" xmlns:wpi="http://schemas.microsoft.com/office/word/2010/wordprocessingInk" xmlns:wne="http://schemas.microsoft.com/office/word/2006/wordml" xmlns:wps="http://schemas.microsoft.com/office/word/2010/wordprocessingShape" mc:Ignorable="w14 w15 w16se w16cid w16 w16cex w16sdtdh w16du wp14">
+<w:ftr xmlns:wpc="http://schemas.microsoft.com/office/word/2010/wordprocessingCanvas" xmlns:cx="http://schemas.microsoft.com/office/drawing/2014/chartex" xmlns:cx1="http://schemas.microsoft.com/office/drawing/2015/9/8/chartex" xmlns:cx2="http://schemas.microsoft.com/office/drawing/2015/10/21/chartex" xmlns:cx3="http://schemas.microsoft.com/office/drawing/2016/5/9/chartex" xmlns:cx4="http://schemas.microsoft.com/office/drawing/2016/5/10/chartex" xmlns:cx5="http://schemas.microsoft.com/office/drawing/2016/5/11/chartex" xmlns:cx6="http://schemas.microsoft.com/office/drawing/2016/5/12/chartex" xmlns:cx7="http://schemas.microsoft.com/office/drawing/2016/5/13/chartex" xmlns:cx8="http://schemas.microsoft.com/office/drawing/2016/5/14/chartex" xmlns:mc="http://schemas.openxmlformats.org/markup-compatibility/2006" xmlns:aink="http://schemas.microsoft.com/office/drawing/2016/ink" xmlns:am3d="http://schemas.microsoft.com/office/drawing/2017/model3d" xmlns:o="urn:schemas-microsoft-com:office:office" xmlns:oel="http://schemas.microsoft.com/office/2019/extlst" xmlns:r="http://schemas.openxmlformats.org/officeDocument/2006/relationships" xmlns:m="http://schemas.openxmlformats.org/officeDocument/2006/math" xmlns:v="urn:schemas-microsoft-com:vml" xmlns:wp14="http://schemas.microsoft.com/office/word/2010/wordprocessingDrawing" xmlns:wp="http://schemas.openxmlformats.org/drawingml/2006/wordprocessingDrawing" xmlns:w10="urn:schemas-microsoft-com:office:word" xmlns:w="http://schemas.openxmlformats.org/wordprocessingml/2006/main" xmlns:w14="http://schemas.microsoft.com/office/word/2010/wordml" xmlns:w15="http://schemas.microsoft.com/office/word/2012/wordml" xmlns:w16cex="http://schemas.microsoft.com/office/word/2018/wordml/cex" xmlns:w16cid="http://schemas.microsoft.com/office/word/2016/wordml/cid" xmlns:w16="http://schemas.microsoft.com/office/word/2018/wordml" xmlns:w16du="http://schemas.microsoft.com/office/word/2023/wordml/word16du" xmlns:w16sdtdh="http://schemas.microsoft.com/office/word/2020/wordml/sdtdatahash" xmlns:w16sdtfl="http://schemas.microsoft.com/office/word/2024/wordml/sdtformatlock" xmlns:w16se="http://schemas.microsoft.com/office/word/2015/wordml/symex" xmlns:wpg="http://schemas.microsoft.com/office/word/2010/wordprocessingGroup" xmlns:wpi="http://schemas.microsoft.com/office/word/2010/wordprocessingInk" xmlns:wne="http://schemas.microsoft.com/office/word/2006/wordml" xmlns:wps="http://schemas.microsoft.com/office/word/2010/wordprocessingShape" mc:Ignorable="w14 w15 w16se w16cid w16 w16cex w16sdtdh w16sdtfl w16du wp14">
   <w:sdt>
     <w:sdtPr>
       <w:rPr>
@@ -19173,7 +19165,7 @@
 </file>
 
 <file path=word/footer4.xml><?xml version="1.0" encoding="utf-8"?>
-<w:ftr xmlns:wpc="http://schemas.microsoft.com/office/word/2010/wordprocessingCanvas" xmlns:cx="http://schemas.microsoft.com/office/drawing/2014/chartex" xmlns:cx1="http://schemas.microsoft.com/office/drawing/2015/9/8/chartex" xmlns:cx2="http://schemas.microsoft.com/office/drawing/2015/10/21/chartex" xmlns:cx3="http://schemas.microsoft.com/office/drawing/2016/5/9/chartex" xmlns:cx4="http://schemas.microsoft.com/office/drawing/2016/5/10/chartex" xmlns:cx5="http://schemas.microsoft.com/office/drawing/2016/5/11/chartex" xmlns:cx6="http://schemas.microsoft.com/office/drawing/2016/5/12/chartex" xmlns:cx7="http://schemas.microsoft.com/office/drawing/2016/5/13/chartex" xmlns:cx8="http://schemas.microsoft.com/office/drawing/2016/5/14/chartex" xmlns:mc="http://schemas.openxmlformats.org/markup-compatibility/2006" xmlns:aink="http://schemas.microsoft.com/office/drawing/2016/ink" xmlns:am3d="http://schemas.microsoft.com/office/drawing/2017/model3d" xmlns:o="urn:schemas-microsoft-com:office:office" xmlns:oel="http://schemas.microsoft.com/office/2019/extlst" xmlns:r="http://schemas.openxmlformats.org/officeDocument/2006/relationships" xmlns:m="http://schemas.openxmlformats.org/officeDocument/2006/math" xmlns:v="urn:schemas-microsoft-com:vml" xmlns:wp14="http://schemas.microsoft.com/office/word/2010/wordprocessingDrawing" xmlns:wp="http://schemas.openxmlformats.org/drawingml/2006/wordprocessingDrawing" xmlns:w10="urn:schemas-microsoft-com:office:word" xmlns:w="http://schemas.openxmlformats.org/wordprocessingml/2006/main" xmlns:w14="http://schemas.microsoft.com/office/word/2010/wordml" xmlns:w15="http://schemas.microsoft.com/office/word/2012/wordml" xmlns:w16cex="http://schemas.microsoft.com/office/word/2018/wordml/cex" xmlns:w16cid="http://schemas.microsoft.com/office/word/2016/wordml/cid" xmlns:w16="http://schemas.microsoft.com/office/word/2018/wordml" xmlns:w16du="http://schemas.microsoft.com/office/word/2023/wordml/word16du" xmlns:w16sdtdh="http://schemas.microsoft.com/office/word/2020/wordml/sdtdatahash" xmlns:w16se="http://schemas.microsoft.com/office/word/2015/wordml/symex" xmlns:wpg="http://schemas.microsoft.com/office/word/2010/wordprocessingGroup" xmlns:wpi="http://schemas.microsoft.com/office/word/2010/wordprocessingInk" xmlns:wne="http://schemas.microsoft.com/office/word/2006/wordml" xmlns:wps="http://schemas.microsoft.com/office/word/2010/wordprocessingShape" mc:Ignorable="w14 w15 w16se w16cid w16 w16cex w16sdtdh w16du wp14">
+<w:ftr xmlns:wpc="http://schemas.microsoft.com/office/word/2010/wordprocessingCanvas" xmlns:cx="http://schemas.microsoft.com/office/drawing/2014/chartex" xmlns:cx1="http://schemas.microsoft.com/office/drawing/2015/9/8/chartex" xmlns:cx2="http://schemas.microsoft.com/office/drawing/2015/10/21/chartex" xmlns:cx3="http://schemas.microsoft.com/office/drawing/2016/5/9/chartex" xmlns:cx4="http://schemas.microsoft.com/office/drawing/2016/5/10/chartex" xmlns:cx5="http://schemas.microsoft.com/office/drawing/2016/5/11/chartex" xmlns:cx6="http://schemas.microsoft.com/office/drawing/2016/5/12/chartex" xmlns:cx7="http://schemas.microsoft.com/office/drawing/2016/5/13/chartex" xmlns:cx8="http://schemas.microsoft.com/office/drawing/2016/5/14/chartex" xmlns:mc="http://schemas.openxmlformats.org/markup-compatibility/2006" xmlns:aink="http://schemas.microsoft.com/office/drawing/2016/ink" xmlns:am3d="http://schemas.microsoft.com/office/drawing/2017/model3d" xmlns:o="urn:schemas-microsoft-com:office:office" xmlns:oel="http://schemas.microsoft.com/office/2019/extlst" xmlns:r="http://schemas.openxmlformats.org/officeDocument/2006/relationships" xmlns:m="http://schemas.openxmlformats.org/officeDocument/2006/math" xmlns:v="urn:schemas-microsoft-com:vml" xmlns:wp14="http://schemas.microsoft.com/office/word/2010/wordprocessingDrawing" xmlns:wp="http://schemas.openxmlformats.org/drawingml/2006/wordprocessingDrawing" xmlns:w10="urn:schemas-microsoft-com:office:word" xmlns:w="http://schemas.openxmlformats.org/wordprocessingml/2006/main" xmlns:w14="http://schemas.microsoft.com/office/word/2010/wordml" xmlns:w15="http://schemas.microsoft.com/office/word/2012/wordml" xmlns:w16cex="http://schemas.microsoft.com/office/word/2018/wordml/cex" xmlns:w16cid="http://schemas.microsoft.com/office/word/2016/wordml/cid" xmlns:w16="http://schemas.microsoft.com/office/word/2018/wordml" xmlns:w16du="http://schemas.microsoft.com/office/word/2023/wordml/word16du" xmlns:w16sdtdh="http://schemas.microsoft.com/office/word/2020/wordml/sdtdatahash" xmlns:w16sdtfl="http://schemas.microsoft.com/office/word/2024/wordml/sdtformatlock" xmlns:w16se="http://schemas.microsoft.com/office/word/2015/wordml/symex" xmlns:wpg="http://schemas.microsoft.com/office/word/2010/wordprocessingGroup" xmlns:wpi="http://schemas.microsoft.com/office/word/2010/wordprocessingInk" xmlns:wne="http://schemas.microsoft.com/office/word/2006/wordml" xmlns:wps="http://schemas.microsoft.com/office/word/2010/wordprocessingShape" mc:Ignorable="w14 w15 w16se w16cid w16 w16cex w16sdtdh w16sdtfl w16du wp14">
   <w:sdt>
     <w:sdtPr>
       <w:rPr>
@@ -19238,7 +19230,7 @@
 </file>
 
 <file path=word/footnotes.xml><?xml version="1.0" encoding="utf-8"?>
-<w:footnotes xmlns:wpc="http://schemas.microsoft.com/office/word/2010/wordprocessingCanvas" xmlns:cx="http://schemas.microsoft.com/office/drawing/2014/chartex" xmlns:cx1="http://schemas.microsoft.com/office/drawing/2015/9/8/chartex" xmlns:cx2="http://schemas.microsoft.com/office/drawing/2015/10/21/chartex" xmlns:cx3="http://schemas.microsoft.com/office/drawing/2016/5/9/chartex" xmlns:cx4="http://schemas.microsoft.com/office/drawing/2016/5/10/chartex" xmlns:cx5="http://schemas.microsoft.com/office/drawing/2016/5/11/chartex" xmlns:cx6="http://schemas.microsoft.com/office/drawing/2016/5/12/chartex" xmlns:cx7="http://schemas.microsoft.com/office/drawing/2016/5/13/chartex" xmlns:cx8="http://schemas.microsoft.com/office/drawing/2016/5/14/chartex" xmlns:mc="http://schemas.openxmlformats.org/markup-compatibility/2006" xmlns:aink="http://schemas.microsoft.com/office/drawing/2016/ink" xmlns:am3d="http://schemas.microsoft.com/office/drawing/2017/model3d" xmlns:o="urn:schemas-microsoft-com:office:office" xmlns:oel="http://schemas.microsoft.com/office/2019/extlst" xmlns:r="http://schemas.openxmlformats.org/officeDocument/2006/relationships" xmlns:m="http://schemas.openxmlformats.org/officeDocument/2006/math" xmlns:v="urn:schemas-microsoft-com:vml" xmlns:wp14="http://schemas.microsoft.com/office/word/2010/wordprocessingDrawing" xmlns:wp="http://schemas.openxmlformats.org/drawingml/2006/wordprocessingDrawing" xmlns:w10="urn:schemas-microsoft-com:office:word" xmlns:w="http://schemas.openxmlformats.org/wordprocessingml/2006/main" xmlns:w14="http://schemas.microsoft.com/office/word/2010/wordml" xmlns:w15="http://schemas.microsoft.com/office/word/2012/wordml" xmlns:w16cex="http://schemas.microsoft.com/office/word/2018/wordml/cex" xmlns:w16cid="http://schemas.microsoft.com/office/word/2016/wordml/cid" xmlns:w16="http://schemas.microsoft.com/office/word/2018/wordml" xmlns:w16du="http://schemas.microsoft.com/office/word/2023/wordml/word16du" xmlns:w16sdtdh="http://schemas.microsoft.com/office/word/2020/wordml/sdtdatahash" xmlns:w16se="http://schemas.microsoft.com/office/word/2015/wordml/symex" xmlns:wpg="http://schemas.microsoft.com/office/word/2010/wordprocessingGroup" xmlns:wpi="http://schemas.microsoft.com/office/word/2010/wordprocessingInk" xmlns:wne="http://schemas.microsoft.com/office/word/2006/wordml" xmlns:wps="http://schemas.microsoft.com/office/word/2010/wordprocessingShape" mc:Ignorable="w14 w15 w16se w16cid w16 w16cex w16sdtdh w16du wp14">
+<w:footnotes xmlns:wpc="http://schemas.microsoft.com/office/word/2010/wordprocessingCanvas" xmlns:cx="http://schemas.microsoft.com/office/drawing/2014/chartex" xmlns:cx1="http://schemas.microsoft.com/office/drawing/2015/9/8/chartex" xmlns:cx2="http://schemas.microsoft.com/office/drawing/2015/10/21/chartex" xmlns:cx3="http://schemas.microsoft.com/office/drawing/2016/5/9/chartex" xmlns:cx4="http://schemas.microsoft.com/office/drawing/2016/5/10/chartex" xmlns:cx5="http://schemas.microsoft.com/office/drawing/2016/5/11/chartex" xmlns:cx6="http://schemas.microsoft.com/office/drawing/2016/5/12/chartex" xmlns:cx7="http://schemas.microsoft.com/office/drawing/2016/5/13/chartex" xmlns:cx8="http://schemas.microsoft.com/office/drawing/2016/5/14/chartex" xmlns:mc="http://schemas.openxmlformats.org/markup-compatibility/2006" xmlns:aink="http://schemas.microsoft.com/office/drawing/2016/ink" xmlns:am3d="http://schemas.microsoft.com/office/drawing/2017/model3d" xmlns:o="urn:schemas-microsoft-com:office:office" xmlns:oel="http://schemas.microsoft.com/office/2019/extlst" xmlns:r="http://schemas.openxmlformats.org/officeDocument/2006/relationships" xmlns:m="http://schemas.openxmlformats.org/officeDocument/2006/math" xmlns:v="urn:schemas-microsoft-com:vml" xmlns:wp14="http://schemas.microsoft.com/office/word/2010/wordprocessingDrawing" xmlns:wp="http://schemas.openxmlformats.org/drawingml/2006/wordprocessingDrawing" xmlns:w10="urn:schemas-microsoft-com:office:word" xmlns:w="http://schemas.openxmlformats.org/wordprocessingml/2006/main" xmlns:w14="http://schemas.microsoft.com/office/word/2010/wordml" xmlns:w15="http://schemas.microsoft.com/office/word/2012/wordml" xmlns:w16cex="http://schemas.microsoft.com/office/word/2018/wordml/cex" xmlns:w16cid="http://schemas.microsoft.com/office/word/2016/wordml/cid" xmlns:w16="http://schemas.microsoft.com/office/word/2018/wordml" xmlns:w16du="http://schemas.microsoft.com/office/word/2023/wordml/word16du" xmlns:w16sdtdh="http://schemas.microsoft.com/office/word/2020/wordml/sdtdatahash" xmlns:w16sdtfl="http://schemas.microsoft.com/office/word/2024/wordml/sdtformatlock" xmlns:w16se="http://schemas.microsoft.com/office/word/2015/wordml/symex" xmlns:wpg="http://schemas.microsoft.com/office/word/2010/wordprocessingGroup" xmlns:wpi="http://schemas.microsoft.com/office/word/2010/wordprocessingInk" xmlns:wne="http://schemas.microsoft.com/office/word/2006/wordml" xmlns:wps="http://schemas.microsoft.com/office/word/2010/wordprocessingShape" mc:Ignorable="w14 w15 w16se w16cid w16 w16cex w16sdtdh w16sdtfl w16du wp14">
   <w:footnote w:type="separator" w:id="-1">
     <w:p>
       <w:pPr>
@@ -19263,7 +19255,7 @@
 </file>
 
 <file path=word/header1.xml><?xml version="1.0" encoding="utf-8"?>
-<w:hdr xmlns:wpc="http://schemas.microsoft.com/office/word/2010/wordprocessingCanvas" xmlns:cx="http://schemas.microsoft.com/office/drawing/2014/chartex" xmlns:cx1="http://schemas.microsoft.com/office/drawing/2015/9/8/chartex" xmlns:cx2="http://schemas.microsoft.com/office/drawing/2015/10/21/chartex" xmlns:cx3="http://schemas.microsoft.com/office/drawing/2016/5/9/chartex" xmlns:cx4="http://schemas.microsoft.com/office/drawing/2016/5/10/chartex" xmlns:cx5="http://schemas.microsoft.com/office/drawing/2016/5/11/chartex" xmlns:cx6="http://schemas.microsoft.com/office/drawing/2016/5/12/chartex" xmlns:cx7="http://schemas.microsoft.com/office/drawing/2016/5/13/chartex" xmlns:cx8="http://schemas.microsoft.com/office/drawing/2016/5/14/chartex" xmlns:mc="http://schemas.openxmlformats.org/markup-compatibility/2006" xmlns:aink="http://schemas.microsoft.com/office/drawing/2016/ink" xmlns:am3d="http://schemas.microsoft.com/office/drawing/2017/model3d" xmlns:o="urn:schemas-microsoft-com:office:office" xmlns:oel="http://schemas.microsoft.com/office/2019/extlst" xmlns:r="http://schemas.openxmlformats.org/officeDocument/2006/relationships" xmlns:m="http://schemas.openxmlformats.org/officeDocument/2006/math" xmlns:v="urn:schemas-microsoft-com:vml" xmlns:wp14="http://schemas.microsoft.com/office/word/2010/wordprocessingDrawing" xmlns:wp="http://schemas.openxmlformats.org/drawingml/2006/wordprocessingDrawing" xmlns:w10="urn:schemas-microsoft-com:office:word" xmlns:w="http://schemas.openxmlformats.org/wordprocessingml/2006/main" xmlns:w14="http://schemas.microsoft.com/office/word/2010/wordml" xmlns:w15="http://schemas.microsoft.com/office/word/2012/wordml" xmlns:w16cex="http://schemas.microsoft.com/office/word/2018/wordml/cex" xmlns:w16cid="http://schemas.microsoft.com/office/word/2016/wordml/cid" xmlns:w16="http://schemas.microsoft.com/office/word/2018/wordml" xmlns:w16du="http://schemas.microsoft.com/office/word/2023/wordml/word16du" xmlns:w16sdtdh="http://schemas.microsoft.com/office/word/2020/wordml/sdtdatahash" xmlns:w16se="http://schemas.microsoft.com/office/word/2015/wordml/symex" xmlns:wpg="http://schemas.microsoft.com/office/word/2010/wordprocessingGroup" xmlns:wpi="http://schemas.microsoft.com/office/word/2010/wordprocessingInk" xmlns:wne="http://schemas.microsoft.com/office/word/2006/wordml" xmlns:wps="http://schemas.microsoft.com/office/word/2010/wordprocessingShape" mc:Ignorable="w14 w15 w16se w16cid w16 w16cex w16sdtdh w16du wp14">
+<w:hdr xmlns:wpc="http://schemas.microsoft.com/office/word/2010/wordprocessingCanvas" xmlns:cx="http://schemas.microsoft.com/office/drawing/2014/chartex" xmlns:cx1="http://schemas.microsoft.com/office/drawing/2015/9/8/chartex" xmlns:cx2="http://schemas.microsoft.com/office/drawing/2015/10/21/chartex" xmlns:cx3="http://schemas.microsoft.com/office/drawing/2016/5/9/chartex" xmlns:cx4="http://schemas.microsoft.com/office/drawing/2016/5/10/chartex" xmlns:cx5="http://schemas.microsoft.com/office/drawing/2016/5/11/chartex" xmlns:cx6="http://schemas.microsoft.com/office/drawing/2016/5/12/chartex" xmlns:cx7="http://schemas.microsoft.com/office/drawing/2016/5/13/chartex" xmlns:cx8="http://schemas.microsoft.com/office/drawing/2016/5/14/chartex" xmlns:mc="http://schemas.openxmlformats.org/markup-compatibility/2006" xmlns:aink="http://schemas.microsoft.com/office/drawing/2016/ink" xmlns:am3d="http://schemas.microsoft.com/office/drawing/2017/model3d" xmlns:o="urn:schemas-microsoft-com:office:office" xmlns:oel="http://schemas.microsoft.com/office/2019/extlst" xmlns:r="http://schemas.openxmlformats.org/officeDocument/2006/relationships" xmlns:m="http://schemas.openxmlformats.org/officeDocument/2006/math" xmlns:v="urn:schemas-microsoft-com:vml" xmlns:wp14="http://schemas.microsoft.com/office/word/2010/wordprocessingDrawing" xmlns:wp="http://schemas.openxmlformats.org/drawingml/2006/wordprocessingDrawing" xmlns:w10="urn:schemas-microsoft-com:office:word" xmlns:w="http://schemas.openxmlformats.org/wordprocessingml/2006/main" xmlns:w14="http://schemas.microsoft.com/office/word/2010/wordml" xmlns:w15="http://schemas.microsoft.com/office/word/2012/wordml" xmlns:w16cex="http://schemas.microsoft.com/office/word/2018/wordml/cex" xmlns:w16cid="http://schemas.microsoft.com/office/word/2016/wordml/cid" xmlns:w16="http://schemas.microsoft.com/office/word/2018/wordml" xmlns:w16du="http://schemas.microsoft.com/office/word/2023/wordml/word16du" xmlns:w16sdtdh="http://schemas.microsoft.com/office/word/2020/wordml/sdtdatahash" xmlns:w16sdtfl="http://schemas.microsoft.com/office/word/2024/wordml/sdtformatlock" xmlns:w16se="http://schemas.microsoft.com/office/word/2015/wordml/symex" xmlns:wpg="http://schemas.microsoft.com/office/word/2010/wordprocessingGroup" xmlns:wpi="http://schemas.microsoft.com/office/word/2010/wordprocessingInk" xmlns:wne="http://schemas.microsoft.com/office/word/2006/wordml" xmlns:wps="http://schemas.microsoft.com/office/word/2010/wordprocessingShape" mc:Ignorable="w14 w15 w16se w16cid w16 w16cex w16sdtdh w16sdtfl w16du wp14">
   <w:p>
     <w:pPr>
       <w:pStyle w:val="Header"/>
@@ -19343,55 +19335,50 @@
         <w:sz w:val="28"/>
         <w:szCs w:val="28"/>
       </w:rPr>
-      <w:t>IOTC-2024-TCAC13-INF16</w:t>
+      <w:t>IOTC-202</w:t>
+    </w:r>
+    <w:r>
+      <w:rPr>
+        <w:sz w:val="28"/>
+        <w:szCs w:val="28"/>
+      </w:rPr>
+      <w:t>5</w:t>
+    </w:r>
+    <w:r>
+      <w:rPr>
+        <w:sz w:val="28"/>
+        <w:szCs w:val="28"/>
+      </w:rPr>
+      <w:t>-TCAC1</w:t>
+    </w:r>
+    <w:r>
+      <w:rPr>
+        <w:sz w:val="28"/>
+        <w:szCs w:val="28"/>
+      </w:rPr>
+      <w:t>5</w:t>
+    </w:r>
+    <w:r>
+      <w:rPr>
+        <w:sz w:val="28"/>
+        <w:szCs w:val="28"/>
+      </w:rPr>
+      <w:t>-INF</w:t>
+    </w:r>
+    <w:r>
+      <w:rPr>
+        <w:sz w:val="28"/>
+        <w:szCs w:val="28"/>
+      </w:rPr>
+      <w:t>01</w:t>
     </w:r>
   </w:p>
 </w:hdr>
 </file>
 
 <file path=word/numbering.xml><?xml version="1.0" encoding="utf-8"?>
-<w:numbering xmlns:wpc="http://schemas.microsoft.com/office/word/2010/wordprocessingCanvas" xmlns:cx="http://schemas.microsoft.com/office/drawing/2014/chartex" xmlns:cx1="http://schemas.microsoft.com/office/drawing/2015/9/8/chartex" xmlns:cx2="http://schemas.microsoft.com/office/drawing/2015/10/21/chartex" xmlns:cx3="http://schemas.microsoft.com/office/drawing/2016/5/9/chartex" xmlns:cx4="http://schemas.microsoft.com/office/drawing/2016/5/10/chartex" xmlns:cx5="http://schemas.microsoft.com/office/drawing/2016/5/11/chartex" xmlns:cx6="http://schemas.microsoft.com/office/drawing/2016/5/12/chartex" xmlns:cx7="http://schemas.microsoft.com/office/drawing/2016/5/13/chartex" xmlns:cx8="http://schemas.microsoft.com/office/drawing/2016/5/14/chartex" xmlns:mc="http://schemas.openxmlformats.org/markup-compatibility/2006" xmlns:aink="http://schemas.microsoft.com/office/drawing/2016/ink" xmlns:am3d="http://schemas.microsoft.com/office/drawing/2017/model3d" xmlns:o="urn:schemas-microsoft-com:office:office" xmlns:oel="http://schemas.microsoft.com/office/2019/extlst" xmlns:r="http://schemas.openxmlformats.org/officeDocument/2006/relationships" xmlns:m="http://schemas.openxmlformats.org/officeDocument/2006/math" xmlns:v="urn:schemas-microsoft-com:vml" xmlns:wp14="http://schemas.microsoft.com/office/word/2010/wordprocessingDrawing" xmlns:wp="http://schemas.openxmlformats.org/drawingml/2006/wordprocessingDrawing" xmlns:w10="urn:schemas-microsoft-com:office:word" xmlns:w="http://schemas.openxmlformats.org/wordprocessingml/2006/main" xmlns:w14="http://schemas.microsoft.com/office/word/2010/wordml" xmlns:w15="http://schemas.microsoft.com/office/word/2012/wordml" xmlns:w16cex="http://schemas.microsoft.com/office/word/2018/wordml/cex" xmlns:w16cid="http://schemas.microsoft.com/office/word/2016/wordml/cid" xmlns:w16="http://schemas.microsoft.com/office/word/2018/wordml" xmlns:w16du="http://schemas.microsoft.com/office/word/2023/wordml/word16du" xmlns:w16sdtdh="http://schemas.microsoft.com/office/word/2020/wordml/sdtdatahash" xmlns:w16se="http://schemas.microsoft.com/office/word/2015/wordml/symex" xmlns:wpg="http://schemas.microsoft.com/office/word/2010/wordprocessingGroup" xmlns:wpi="http://schemas.microsoft.com/office/word/2010/wordprocessingInk" xmlns:wne="http://schemas.microsoft.com/office/word/2006/wordml" xmlns:wps="http://schemas.microsoft.com/office/word/2010/wordprocessingShape" mc:Ignorable="w14 w15 w16se w16cid w16 w16cex w16sdtdh w16du wp14">
+<w:numbering xmlns:wpc="http://schemas.microsoft.com/office/word/2010/wordprocessingCanvas" xmlns:cx="http://schemas.microsoft.com/office/drawing/2014/chartex" xmlns:cx1="http://schemas.microsoft.com/office/drawing/2015/9/8/chartex" xmlns:cx2="http://schemas.microsoft.com/office/drawing/2015/10/21/chartex" xmlns:cx3="http://schemas.microsoft.com/office/drawing/2016/5/9/chartex" xmlns:cx4="http://schemas.microsoft.com/office/drawing/2016/5/10/chartex" xmlns:cx5="http://schemas.microsoft.com/office/drawing/2016/5/11/chartex" xmlns:cx6="http://schemas.microsoft.com/office/drawing/2016/5/12/chartex" xmlns:cx7="http://schemas.microsoft.com/office/drawing/2016/5/13/chartex" xmlns:cx8="http://schemas.microsoft.com/office/drawing/2016/5/14/chartex" xmlns:mc="http://schemas.openxmlformats.org/markup-compatibility/2006" xmlns:aink="http://schemas.microsoft.com/office/drawing/2016/ink" xmlns:am3d="http://schemas.microsoft.com/office/drawing/2017/model3d" xmlns:o="urn:schemas-microsoft-com:office:office" xmlns:oel="http://schemas.microsoft.com/office/2019/extlst" xmlns:r="http://schemas.openxmlformats.org/officeDocument/2006/relationships" xmlns:m="http://schemas.openxmlformats.org/officeDocument/2006/math" xmlns:v="urn:schemas-microsoft-com:vml" xmlns:wp14="http://schemas.microsoft.com/office/word/2010/wordprocessingDrawing" xmlns:wp="http://schemas.openxmlformats.org/drawingml/2006/wordprocessingDrawing" xmlns:w10="urn:schemas-microsoft-com:office:word" xmlns:w="http://schemas.openxmlformats.org/wordprocessingml/2006/main" xmlns:w14="http://schemas.microsoft.com/office/word/2010/wordml" xmlns:w15="http://schemas.microsoft.com/office/word/2012/wordml" xmlns:w16cex="http://schemas.microsoft.com/office/word/2018/wordml/cex" xmlns:w16cid="http://schemas.microsoft.com/office/word/2016/wordml/cid" xmlns:w16="http://schemas.microsoft.com/office/word/2018/wordml" xmlns:w16du="http://schemas.microsoft.com/office/word/2023/wordml/word16du" xmlns:w16sdtdh="http://schemas.microsoft.com/office/word/2020/wordml/sdtdatahash" xmlns:w16sdtfl="http://schemas.microsoft.com/office/word/2024/wordml/sdtformatlock" xmlns:w16se="http://schemas.microsoft.com/office/word/2015/wordml/symex" xmlns:wpg="http://schemas.microsoft.com/office/word/2010/wordprocessingGroup" xmlns:wpi="http://schemas.microsoft.com/office/word/2010/wordprocessingInk" xmlns:wne="http://schemas.microsoft.com/office/word/2006/wordml" xmlns:wps="http://schemas.microsoft.com/office/word/2010/wordprocessingShape" mc:Ignorable="w14 w15 w16se w16cid w16 w16cex w16sdtdh w16sdtfl w16du wp14">
   <w:abstractNum w:abstractNumId="0" w15:restartNumberingAfterBreak="0">
-    <w:nsid w:val="FFFFFF80"/>
-    <w:multiLevelType w:val="singleLevel"/>
-    <w:tmpl w:val="AB9E57FA"/>
-    <w:lvl w:ilvl="0">
-      <w:start w:val="1"/>
-      <w:numFmt w:val="bullet"/>
-      <w:lvlText w:val=""/>
-      <w:lvlJc w:val="left"/>
-      <w:pPr>
-        <w:tabs>
-          <w:tab w:val="num" w:pos="1492"/>
-        </w:tabs>
-        <w:ind w:left="1492" w:hanging="360"/>
-      </w:pPr>
-      <w:rPr>
-        <w:rFonts w:ascii="Symbol" w:hAnsi="Symbol" w:hint="default"/>
-      </w:rPr>
-    </w:lvl>
-  </w:abstractNum>
-  <w:abstractNum w:abstractNumId="1" w15:restartNumberingAfterBreak="0">
-    <w:nsid w:val="FFFFFF81"/>
-    <w:multiLevelType w:val="singleLevel"/>
-    <w:tmpl w:val="0F0483BE"/>
-    <w:lvl w:ilvl="0">
-      <w:start w:val="1"/>
-      <w:numFmt w:val="bullet"/>
-      <w:lvlText w:val=""/>
-      <w:lvlJc w:val="left"/>
-      <w:pPr>
-        <w:tabs>
-          <w:tab w:val="num" w:pos="1209"/>
-        </w:tabs>
-        <w:ind w:left="1209" w:hanging="360"/>
-      </w:pPr>
-      <w:rPr>
-        <w:rFonts w:ascii="Symbol" w:hAnsi="Symbol" w:hint="default"/>
-      </w:rPr>
-    </w:lvl>
-  </w:abstractNum>
-  <w:abstractNum w:abstractNumId="2" w15:restartNumberingAfterBreak="0">
     <w:nsid w:val="0000A991"/>
     <w:multiLevelType w:val="multilevel"/>
     <w:tmpl w:val="CCA8EC74"/>
@@ -19468,7 +19455,7 @@
       </w:pPr>
     </w:lvl>
   </w:abstractNum>
-  <w:abstractNum w:abstractNumId="3" w15:restartNumberingAfterBreak="0">
+  <w:abstractNum w:abstractNumId="1" w15:restartNumberingAfterBreak="0">
     <w:nsid w:val="00A99411"/>
     <w:multiLevelType w:val="multilevel"/>
     <w:tmpl w:val="680E6E36"/>
@@ -19554,7 +19541,7 @@
       </w:pPr>
     </w:lvl>
   </w:abstractNum>
-  <w:abstractNum w:abstractNumId="4" w15:restartNumberingAfterBreak="0">
+  <w:abstractNum w:abstractNumId="2" w15:restartNumberingAfterBreak="0">
     <w:nsid w:val="25B42E34"/>
     <w:multiLevelType w:val="multilevel"/>
     <w:tmpl w:val="040C001D"/>
@@ -19660,7 +19647,7 @@
       </w:pPr>
     </w:lvl>
   </w:abstractNum>
-  <w:abstractNum w:abstractNumId="5" w15:restartNumberingAfterBreak="0">
+  <w:abstractNum w:abstractNumId="3" w15:restartNumberingAfterBreak="0">
     <w:nsid w:val="324A70B7"/>
     <w:multiLevelType w:val="multilevel"/>
     <w:tmpl w:val="4B88F872"/>
@@ -19747,7 +19734,7 @@
       </w:pPr>
     </w:lvl>
   </w:abstractNum>
-  <w:abstractNum w:abstractNumId="6" w15:restartNumberingAfterBreak="0">
+  <w:abstractNum w:abstractNumId="4" w15:restartNumberingAfterBreak="0">
     <w:nsid w:val="78191783"/>
     <w:multiLevelType w:val="multilevel"/>
     <w:tmpl w:val="4B88F872"/>
@@ -19839,25 +19826,25 @@
     </w:lvl>
   </w:abstractNum>
   <w:num w:numId="1" w16cid:durableId="1539315709">
-    <w:abstractNumId w:val="6"/>
+    <w:abstractNumId w:val="4"/>
   </w:num>
   <w:num w:numId="2" w16cid:durableId="1375154319">
-    <w:abstractNumId w:val="4"/>
+    <w:abstractNumId w:val="2"/>
   </w:num>
   <w:num w:numId="3" w16cid:durableId="489449184">
-    <w:abstractNumId w:val="5"/>
+    <w:abstractNumId w:val="3"/>
   </w:num>
   <w:num w:numId="4" w16cid:durableId="1156385274">
-    <w:abstractNumId w:val="2"/>
+    <w:abstractNumId w:val="0"/>
   </w:num>
   <w:num w:numId="5" w16cid:durableId="572469597">
-    <w:abstractNumId w:val="2"/>
+    <w:abstractNumId w:val="0"/>
   </w:num>
   <w:num w:numId="6" w16cid:durableId="756444102">
-    <w:abstractNumId w:val="2"/>
+    <w:abstractNumId w:val="0"/>
   </w:num>
   <w:num w:numId="7" w16cid:durableId="1923025214">
-    <w:abstractNumId w:val="3"/>
+    <w:abstractNumId w:val="1"/>
     <w:lvlOverride w:ilvl="0">
       <w:startOverride w:val="1"/>
     </w:lvlOverride>
@@ -19887,7 +19874,7 @@
     </w:lvlOverride>
   </w:num>
   <w:num w:numId="8" w16cid:durableId="1028529006">
-    <w:abstractNumId w:val="3"/>
+    <w:abstractNumId w:val="1"/>
     <w:lvlOverride w:ilvl="0">
       <w:startOverride w:val="1"/>
     </w:lvlOverride>
@@ -19917,7 +19904,7 @@
     </w:lvlOverride>
   </w:num>
   <w:num w:numId="9" w16cid:durableId="988363235">
-    <w:abstractNumId w:val="3"/>
+    <w:abstractNumId w:val="1"/>
     <w:lvlOverride w:ilvl="0">
       <w:startOverride w:val="1"/>
     </w:lvlOverride>
@@ -19947,168 +19934,12 @@
     </w:lvlOverride>
   </w:num>
   <w:num w:numId="10" w16cid:durableId="683435433">
-    <w:abstractNumId w:val="2"/>
+    <w:abstractNumId w:val="0"/>
   </w:num>
   <w:num w:numId="11" w16cid:durableId="2116052104">
-    <w:abstractNumId w:val="2"/>
+    <w:abstractNumId w:val="0"/>
   </w:num>
   <w:num w:numId="12" w16cid:durableId="1602687159">
-    <w:abstractNumId w:val="2"/>
-  </w:num>
-  <w:num w:numId="13" w16cid:durableId="1070734014">
-    <w:abstractNumId w:val="1"/>
-  </w:num>
-  <w:num w:numId="14" w16cid:durableId="228266839">
-    <w:abstractNumId w:val="0"/>
-  </w:num>
-  <w:num w:numId="15" w16cid:durableId="696546166">
-    <w:abstractNumId w:val="1"/>
-  </w:num>
-  <w:num w:numId="16" w16cid:durableId="428308918">
-    <w:abstractNumId w:val="0"/>
-  </w:num>
-  <w:num w:numId="17" w16cid:durableId="1549218580">
-    <w:abstractNumId w:val="1"/>
-  </w:num>
-  <w:num w:numId="18" w16cid:durableId="957029806">
-    <w:abstractNumId w:val="0"/>
-  </w:num>
-  <w:num w:numId="19" w16cid:durableId="1153714188">
-    <w:abstractNumId w:val="1"/>
-  </w:num>
-  <w:num w:numId="20" w16cid:durableId="1660497348">
-    <w:abstractNumId w:val="0"/>
-  </w:num>
-  <w:num w:numId="21" w16cid:durableId="1038090571">
-    <w:abstractNumId w:val="0"/>
-  </w:num>
-  <w:num w:numId="22" w16cid:durableId="1110514640">
-    <w:abstractNumId w:val="1"/>
-  </w:num>
-  <w:num w:numId="23" w16cid:durableId="1963146476">
-    <w:abstractNumId w:val="1"/>
-  </w:num>
-  <w:num w:numId="24" w16cid:durableId="1247304171">
-    <w:abstractNumId w:val="0"/>
-  </w:num>
-  <w:num w:numId="25" w16cid:durableId="380323016">
-    <w:abstractNumId w:val="1"/>
-  </w:num>
-  <w:num w:numId="26" w16cid:durableId="1047413202">
-    <w:abstractNumId w:val="0"/>
-  </w:num>
-  <w:num w:numId="27" w16cid:durableId="1695376311">
-    <w:abstractNumId w:val="1"/>
-  </w:num>
-  <w:num w:numId="28" w16cid:durableId="802845151">
-    <w:abstractNumId w:val="0"/>
-  </w:num>
-  <w:num w:numId="29" w16cid:durableId="1086729671">
-    <w:abstractNumId w:val="1"/>
-  </w:num>
-  <w:num w:numId="30" w16cid:durableId="1587892">
-    <w:abstractNumId w:val="0"/>
-  </w:num>
-  <w:num w:numId="31" w16cid:durableId="2027168970">
-    <w:abstractNumId w:val="1"/>
-  </w:num>
-  <w:num w:numId="32" w16cid:durableId="1054691933">
-    <w:abstractNumId w:val="0"/>
-  </w:num>
-  <w:num w:numId="33" w16cid:durableId="408695641">
-    <w:abstractNumId w:val="1"/>
-  </w:num>
-  <w:num w:numId="34" w16cid:durableId="56561924">
-    <w:abstractNumId w:val="0"/>
-  </w:num>
-  <w:num w:numId="35" w16cid:durableId="8534321">
-    <w:abstractNumId w:val="1"/>
-  </w:num>
-  <w:num w:numId="36" w16cid:durableId="248270521">
-    <w:abstractNumId w:val="0"/>
-  </w:num>
-  <w:num w:numId="37" w16cid:durableId="478498555">
-    <w:abstractNumId w:val="1"/>
-  </w:num>
-  <w:num w:numId="38" w16cid:durableId="252711189">
-    <w:abstractNumId w:val="0"/>
-  </w:num>
-  <w:num w:numId="39" w16cid:durableId="1265335821">
-    <w:abstractNumId w:val="1"/>
-  </w:num>
-  <w:num w:numId="40" w16cid:durableId="817451783">
-    <w:abstractNumId w:val="0"/>
-  </w:num>
-  <w:num w:numId="41" w16cid:durableId="1552033922">
-    <w:abstractNumId w:val="1"/>
-  </w:num>
-  <w:num w:numId="42" w16cid:durableId="1809711346">
-    <w:abstractNumId w:val="0"/>
-  </w:num>
-  <w:num w:numId="43" w16cid:durableId="760223085">
-    <w:abstractNumId w:val="1"/>
-  </w:num>
-  <w:num w:numId="44" w16cid:durableId="2002081114">
-    <w:abstractNumId w:val="0"/>
-  </w:num>
-  <w:num w:numId="45" w16cid:durableId="618994491">
-    <w:abstractNumId w:val="1"/>
-  </w:num>
-  <w:num w:numId="46" w16cid:durableId="719863330">
-    <w:abstractNumId w:val="0"/>
-  </w:num>
-  <w:num w:numId="47" w16cid:durableId="1086225397">
-    <w:abstractNumId w:val="1"/>
-  </w:num>
-  <w:num w:numId="48" w16cid:durableId="823621592">
-    <w:abstractNumId w:val="0"/>
-  </w:num>
-  <w:num w:numId="49" w16cid:durableId="1356351259">
-    <w:abstractNumId w:val="1"/>
-  </w:num>
-  <w:num w:numId="50" w16cid:durableId="1784035892">
-    <w:abstractNumId w:val="0"/>
-  </w:num>
-  <w:num w:numId="51" w16cid:durableId="1742289588">
-    <w:abstractNumId w:val="1"/>
-  </w:num>
-  <w:num w:numId="52" w16cid:durableId="546990840">
-    <w:abstractNumId w:val="0"/>
-  </w:num>
-  <w:num w:numId="53" w16cid:durableId="368652822">
-    <w:abstractNumId w:val="1"/>
-  </w:num>
-  <w:num w:numId="54" w16cid:durableId="805389012">
-    <w:abstractNumId w:val="0"/>
-  </w:num>
-  <w:num w:numId="55" w16cid:durableId="613828312">
-    <w:abstractNumId w:val="1"/>
-  </w:num>
-  <w:num w:numId="56" w16cid:durableId="1018194153">
-    <w:abstractNumId w:val="0"/>
-  </w:num>
-  <w:num w:numId="57" w16cid:durableId="1444375777">
-    <w:abstractNumId w:val="1"/>
-  </w:num>
-  <w:num w:numId="58" w16cid:durableId="821653934">
-    <w:abstractNumId w:val="0"/>
-  </w:num>
-  <w:num w:numId="59" w16cid:durableId="1058435530">
-    <w:abstractNumId w:val="1"/>
-  </w:num>
-  <w:num w:numId="60" w16cid:durableId="1982728286">
-    <w:abstractNumId w:val="0"/>
-  </w:num>
-  <w:num w:numId="61" w16cid:durableId="1242711510">
-    <w:abstractNumId w:val="1"/>
-  </w:num>
-  <w:num w:numId="62" w16cid:durableId="303698820">
-    <w:abstractNumId w:val="0"/>
-  </w:num>
-  <w:num w:numId="63" w16cid:durableId="495727562">
-    <w:abstractNumId w:val="1"/>
-  </w:num>
-  <w:num w:numId="64" w16cid:durableId="1952785578">
     <w:abstractNumId w:val="0"/>
   </w:num>
   <w:numIdMacAtCleanup w:val="12"/>
@@ -20116,7 +19947,7 @@
 </file>
 
 <file path=word/styles.xml><?xml version="1.0" encoding="utf-8"?>
-<w:styles xmlns:mc="http://schemas.openxmlformats.org/markup-compatibility/2006" xmlns:r="http://schemas.openxmlformats.org/officeDocument/2006/relationships" xmlns:w="http://schemas.openxmlformats.org/wordprocessingml/2006/main" xmlns:w14="http://schemas.microsoft.com/office/word/2010/wordml" xmlns:w15="http://schemas.microsoft.com/office/word/2012/wordml" xmlns:w16cex="http://schemas.microsoft.com/office/word/2018/wordml/cex" xmlns:w16cid="http://schemas.microsoft.com/office/word/2016/wordml/cid" xmlns:w16="http://schemas.microsoft.com/office/word/2018/wordml" xmlns:w16du="http://schemas.microsoft.com/office/word/2023/wordml/word16du" xmlns:w16sdtdh="http://schemas.microsoft.com/office/word/2020/wordml/sdtdatahash" xmlns:w16se="http://schemas.microsoft.com/office/word/2015/wordml/symex" mc:Ignorable="w14 w15 w16se w16cid w16 w16cex w16sdtdh w16du">
+<w:styles xmlns:mc="http://schemas.openxmlformats.org/markup-compatibility/2006" xmlns:r="http://schemas.openxmlformats.org/officeDocument/2006/relationships" xmlns:w="http://schemas.openxmlformats.org/wordprocessingml/2006/main" xmlns:w14="http://schemas.microsoft.com/office/word/2010/wordml" xmlns:w15="http://schemas.microsoft.com/office/word/2012/wordml" xmlns:w16cex="http://schemas.microsoft.com/office/word/2018/wordml/cex" xmlns:w16cid="http://schemas.microsoft.com/office/word/2016/wordml/cid" xmlns:w16="http://schemas.microsoft.com/office/word/2018/wordml" xmlns:w16du="http://schemas.microsoft.com/office/word/2023/wordml/word16du" xmlns:w16sdtdh="http://schemas.microsoft.com/office/word/2020/wordml/sdtdatahash" xmlns:w16sdtfl="http://schemas.microsoft.com/office/word/2024/wordml/sdtformatlock" xmlns:w16se="http://schemas.microsoft.com/office/word/2015/wordml/symex" mc:Ignorable="w14 w15 w16se w16cid w16 w16cex w16sdtdh w16sdtfl w16du">
   <w:docDefaults>
     <w:rPrDefault>
       <w:rPr>

</xml_diff>

<commit_message>
Progress on simulation tool paper
</commit_message>
<xml_diff>
--- a/rmd/templates/rdoc_template.docx
+++ b/rmd/templates/rdoc_template.docx
@@ -1575,7 +1575,6 @@
         <w:rPr>
           <w:rFonts w:eastAsiaTheme="minorEastAsia"/>
           <w:noProof/>
-          <w:sz w:val="22"/>
           <w:szCs w:val="22"/>
         </w:rPr>
       </w:pPr>
@@ -1663,7 +1662,6 @@
         <w:rPr>
           <w:rFonts w:eastAsiaTheme="minorEastAsia"/>
           <w:noProof/>
-          <w:sz w:val="22"/>
           <w:szCs w:val="22"/>
         </w:rPr>
       </w:pPr>
@@ -1742,7 +1740,6 @@
         <w:rPr>
           <w:rFonts w:eastAsiaTheme="minorEastAsia"/>
           <w:noProof/>
-          <w:sz w:val="22"/>
           <w:szCs w:val="22"/>
         </w:rPr>
       </w:pPr>
@@ -1814,7 +1811,6 @@
     </w:p>
     <w:p>
       <w:r>
-        <w:lastRenderedPageBreak/>
         <w:fldChar w:fldCharType="end"/>
       </w:r>
     </w:p>
@@ -1826,6 +1822,7 @@
       <w:bookmarkStart w:id="5" w:name="list-of-tables"/>
       <w:bookmarkEnd w:id="3"/>
       <w:r>
+        <w:lastRenderedPageBreak/>
         <w:t>List of tables</w:t>
       </w:r>
       <w:bookmarkEnd w:id="4"/>
@@ -1839,7 +1836,6 @@
         <w:rPr>
           <w:rFonts w:eastAsiaTheme="minorEastAsia"/>
           <w:noProof/>
-          <w:sz w:val="22"/>
           <w:szCs w:val="22"/>
         </w:rPr>
       </w:pPr>
@@ -1927,7 +1923,6 @@
         <w:rPr>
           <w:rFonts w:eastAsiaTheme="minorEastAsia"/>
           <w:noProof/>
-          <w:sz w:val="22"/>
           <w:szCs w:val="22"/>
         </w:rPr>
       </w:pPr>
@@ -2006,7 +2001,6 @@
         <w:rPr>
           <w:rFonts w:eastAsiaTheme="minorEastAsia"/>
           <w:noProof/>
-          <w:sz w:val="22"/>
           <w:szCs w:val="22"/>
         </w:rPr>
       </w:pPr>
@@ -2085,7 +2079,6 @@
         <w:rPr>
           <w:rFonts w:eastAsiaTheme="minorEastAsia"/>
           <w:noProof/>
-          <w:sz w:val="22"/>
           <w:szCs w:val="22"/>
         </w:rPr>
       </w:pPr>
@@ -7187,16 +7180,16 @@
       </w:tblPr>
       <w:tblGrid>
         <w:gridCol w:w="906"/>
-        <w:gridCol w:w="679"/>
-        <w:gridCol w:w="872"/>
-        <w:gridCol w:w="805"/>
+        <w:gridCol w:w="684"/>
+        <w:gridCol w:w="871"/>
+        <w:gridCol w:w="808"/>
         <w:gridCol w:w="890"/>
-        <w:gridCol w:w="1059"/>
-        <w:gridCol w:w="1059"/>
-        <w:gridCol w:w="590"/>
-        <w:gridCol w:w="735"/>
-        <w:gridCol w:w="908"/>
-        <w:gridCol w:w="901"/>
+        <w:gridCol w:w="1052"/>
+        <w:gridCol w:w="1052"/>
+        <w:gridCol w:w="598"/>
+        <w:gridCol w:w="739"/>
+        <w:gridCol w:w="906"/>
+        <w:gridCol w:w="898"/>
       </w:tblGrid>
       <w:tr>
         <w:trPr>
@@ -8105,11 +8098,11 @@
         <w:tblLook w:val="0420" w:firstRow="1" w:lastRow="0" w:firstColumn="0" w:lastColumn="0" w:noHBand="0" w:noVBand="1"/>
       </w:tblPr>
       <w:tblGrid>
-        <w:gridCol w:w="2082"/>
-        <w:gridCol w:w="1999"/>
-        <w:gridCol w:w="2039"/>
-        <w:gridCol w:w="1956"/>
-        <w:gridCol w:w="1328"/>
+        <w:gridCol w:w="2080"/>
+        <w:gridCol w:w="1997"/>
+        <w:gridCol w:w="2036"/>
+        <w:gridCol w:w="1955"/>
+        <w:gridCol w:w="1336"/>
       </w:tblGrid>
       <w:tr>
         <w:trPr>
@@ -8358,7 +8351,6 @@
           </w:tcPr>
           <w:p>
             <w:r>
-              <w:lastRenderedPageBreak/>
               <w:t>4.6</w:t>
             </w:r>
           </w:p>
@@ -8417,6 +8409,7 @@
           </w:tcPr>
           <w:p>
             <w:r>
+              <w:lastRenderedPageBreak/>
               <w:t>5.0</w:t>
             </w:r>
           </w:p>
@@ -8613,8 +8606,8 @@
         <w:tblLook w:val="0420" w:firstRow="1" w:lastRow="0" w:firstColumn="0" w:lastColumn="0" w:noHBand="0" w:noVBand="1"/>
       </w:tblPr>
       <w:tblGrid>
-        <w:gridCol w:w="5471"/>
-        <w:gridCol w:w="3933"/>
+        <w:gridCol w:w="5449"/>
+        <w:gridCol w:w="3955"/>
       </w:tblGrid>
       <w:tr>
         <w:trPr>
@@ -12823,7 +12816,6 @@
               <w:rPr>
                 <w:rFonts w:ascii="Arial" w:eastAsia="Arial" w:hAnsi="Arial" w:cs="Arial"/>
                 <w:color w:val="000000"/>
-                <w:sz w:val="22"/>
                 <w:szCs w:val="22"/>
               </w:rPr>
               <w:t>mpg</w:t>
@@ -12865,7 +12857,6 @@
               <w:rPr>
                 <w:rFonts w:ascii="Arial" w:eastAsia="Arial" w:hAnsi="Arial" w:cs="Arial"/>
                 <w:color w:val="000000"/>
-                <w:sz w:val="22"/>
                 <w:szCs w:val="22"/>
               </w:rPr>
               <w:t>cyl</w:t>
@@ -12908,7 +12899,6 @@
               <w:rPr>
                 <w:rFonts w:ascii="Arial" w:eastAsia="Arial" w:hAnsi="Arial" w:cs="Arial"/>
                 <w:color w:val="000000"/>
-                <w:sz w:val="22"/>
                 <w:szCs w:val="22"/>
               </w:rPr>
               <w:t>disp</w:t>
@@ -12950,7 +12940,6 @@
               <w:rPr>
                 <w:rFonts w:ascii="Arial" w:eastAsia="Arial" w:hAnsi="Arial" w:cs="Arial"/>
                 <w:color w:val="000000"/>
-                <w:sz w:val="22"/>
                 <w:szCs w:val="22"/>
               </w:rPr>
               <w:t>hp</w:t>
@@ -12991,7 +12980,6 @@
               <w:rPr>
                 <w:rFonts w:ascii="Arial" w:eastAsia="Arial" w:hAnsi="Arial" w:cs="Arial"/>
                 <w:color w:val="000000"/>
-                <w:sz w:val="22"/>
                 <w:szCs w:val="22"/>
               </w:rPr>
               <w:t>drat</w:t>
@@ -13033,7 +13021,6 @@
               <w:rPr>
                 <w:rFonts w:ascii="Arial" w:eastAsia="Arial" w:hAnsi="Arial" w:cs="Arial"/>
                 <w:color w:val="000000"/>
-                <w:sz w:val="22"/>
                 <w:szCs w:val="22"/>
               </w:rPr>
               <w:t>wt</w:t>
@@ -13076,7 +13063,6 @@
               <w:rPr>
                 <w:rFonts w:ascii="Arial" w:eastAsia="Arial" w:hAnsi="Arial" w:cs="Arial"/>
                 <w:color w:val="000000"/>
-                <w:sz w:val="22"/>
                 <w:szCs w:val="22"/>
               </w:rPr>
               <w:t>qsec</w:t>
@@ -13118,7 +13104,6 @@
               <w:rPr>
                 <w:rFonts w:ascii="Arial" w:eastAsia="Arial" w:hAnsi="Arial" w:cs="Arial"/>
                 <w:color w:val="000000"/>
-                <w:sz w:val="22"/>
                 <w:szCs w:val="22"/>
               </w:rPr>
               <w:t>vs</w:t>
@@ -13159,7 +13144,6 @@
               <w:rPr>
                 <w:rFonts w:ascii="Arial" w:eastAsia="Arial" w:hAnsi="Arial" w:cs="Arial"/>
                 <w:color w:val="000000"/>
-                <w:sz w:val="22"/>
                 <w:szCs w:val="22"/>
               </w:rPr>
               <w:t>am</w:t>
@@ -13200,7 +13184,6 @@
               <w:rPr>
                 <w:rFonts w:ascii="Arial" w:eastAsia="Arial" w:hAnsi="Arial" w:cs="Arial"/>
                 <w:color w:val="000000"/>
-                <w:sz w:val="22"/>
                 <w:szCs w:val="22"/>
               </w:rPr>
               <w:t>gear</w:t>
@@ -13241,7 +13224,6 @@
               <w:rPr>
                 <w:rFonts w:ascii="Arial" w:eastAsia="Arial" w:hAnsi="Arial" w:cs="Arial"/>
                 <w:color w:val="000000"/>
-                <w:sz w:val="22"/>
                 <w:szCs w:val="22"/>
               </w:rPr>
               <w:t>carb</w:t>
@@ -13287,7 +13269,6 @@
               <w:rPr>
                 <w:rFonts w:ascii="Arial" w:eastAsia="Arial" w:hAnsi="Arial" w:cs="Arial"/>
                 <w:color w:val="000000"/>
-                <w:sz w:val="22"/>
                 <w:szCs w:val="22"/>
               </w:rPr>
               <w:t>mpg</w:t>
@@ -13328,7 +13309,6 @@
               <w:rPr>
                 <w:rFonts w:ascii="Arial" w:eastAsia="Arial" w:hAnsi="Arial" w:cs="Arial"/>
                 <w:color w:val="000000"/>
-                <w:sz w:val="22"/>
                 <w:szCs w:val="22"/>
               </w:rPr>
               <w:t>1.0000000</w:t>
@@ -13369,7 +13349,6 @@
               <w:rPr>
                 <w:rFonts w:ascii="Arial" w:eastAsia="Arial" w:hAnsi="Arial" w:cs="Arial"/>
                 <w:color w:val="000000"/>
-                <w:sz w:val="22"/>
                 <w:szCs w:val="22"/>
               </w:rPr>
               <w:t>-0.8521620</w:t>
@@ -13410,7 +13389,6 @@
               <w:rPr>
                 <w:rFonts w:ascii="Arial" w:eastAsia="Arial" w:hAnsi="Arial" w:cs="Arial"/>
                 <w:color w:val="000000"/>
-                <w:sz w:val="22"/>
                 <w:szCs w:val="22"/>
               </w:rPr>
               <w:t>-0.8475514</w:t>
@@ -13451,7 +13429,6 @@
               <w:rPr>
                 <w:rFonts w:ascii="Arial" w:eastAsia="Arial" w:hAnsi="Arial" w:cs="Arial"/>
                 <w:color w:val="000000"/>
-                <w:sz w:val="22"/>
                 <w:szCs w:val="22"/>
               </w:rPr>
               <w:t>-0.7761684</w:t>
@@ -13492,7 +13469,6 @@
               <w:rPr>
                 <w:rFonts w:ascii="Arial" w:eastAsia="Arial" w:hAnsi="Arial" w:cs="Arial"/>
                 <w:color w:val="000000"/>
-                <w:sz w:val="22"/>
                 <w:szCs w:val="22"/>
               </w:rPr>
               <w:t>0.68117191</w:t>
@@ -13533,7 +13509,6 @@
               <w:rPr>
                 <w:rFonts w:ascii="Arial" w:eastAsia="Arial" w:hAnsi="Arial" w:cs="Arial"/>
                 <w:color w:val="000000"/>
-                <w:sz w:val="22"/>
                 <w:szCs w:val="22"/>
               </w:rPr>
               <w:t>-0.8676594</w:t>
@@ -13574,7 +13549,6 @@
               <w:rPr>
                 <w:rFonts w:ascii="Arial" w:eastAsia="Arial" w:hAnsi="Arial" w:cs="Arial"/>
                 <w:color w:val="000000"/>
-                <w:sz w:val="22"/>
                 <w:szCs w:val="22"/>
               </w:rPr>
               <w:t>0.41868403</w:t>
@@ -13615,7 +13589,6 @@
               <w:rPr>
                 <w:rFonts w:ascii="Arial" w:eastAsia="Arial" w:hAnsi="Arial" w:cs="Arial"/>
                 <w:color w:val="000000"/>
-                <w:sz w:val="22"/>
                 <w:szCs w:val="22"/>
               </w:rPr>
               <w:t>0.6640389</w:t>
@@ -13656,7 +13629,6 @@
               <w:rPr>
                 <w:rFonts w:ascii="Arial" w:eastAsia="Arial" w:hAnsi="Arial" w:cs="Arial"/>
                 <w:color w:val="000000"/>
-                <w:sz w:val="22"/>
                 <w:szCs w:val="22"/>
               </w:rPr>
               <w:t>0.59983243</w:t>
@@ -13697,7 +13669,6 @@
               <w:rPr>
                 <w:rFonts w:ascii="Arial" w:eastAsia="Arial" w:hAnsi="Arial" w:cs="Arial"/>
                 <w:color w:val="000000"/>
-                <w:sz w:val="22"/>
                 <w:szCs w:val="22"/>
               </w:rPr>
               <w:t>0.4802848</w:t>
@@ -13738,7 +13709,6 @@
               <w:rPr>
                 <w:rFonts w:ascii="Arial" w:eastAsia="Arial" w:hAnsi="Arial" w:cs="Arial"/>
                 <w:color w:val="000000"/>
-                <w:sz w:val="22"/>
                 <w:szCs w:val="22"/>
               </w:rPr>
               <w:t>-0.55092507</w:t>
@@ -13785,7 +13755,6 @@
               <w:rPr>
                 <w:rFonts w:ascii="Arial" w:eastAsia="Arial" w:hAnsi="Arial" w:cs="Arial"/>
                 <w:color w:val="000000"/>
-                <w:sz w:val="22"/>
                 <w:szCs w:val="22"/>
               </w:rPr>
               <w:t>cyl</w:t>
@@ -13827,7 +13796,6 @@
               <w:rPr>
                 <w:rFonts w:ascii="Arial" w:eastAsia="Arial" w:hAnsi="Arial" w:cs="Arial"/>
                 <w:color w:val="000000"/>
-                <w:sz w:val="22"/>
                 <w:szCs w:val="22"/>
               </w:rPr>
               <w:t>-0.8521620</w:t>
@@ -13868,7 +13836,6 @@
               <w:rPr>
                 <w:rFonts w:ascii="Arial" w:eastAsia="Arial" w:hAnsi="Arial" w:cs="Arial"/>
                 <w:color w:val="000000"/>
-                <w:sz w:val="22"/>
                 <w:szCs w:val="22"/>
               </w:rPr>
               <w:t>1.0000000</w:t>
@@ -13909,7 +13876,6 @@
               <w:rPr>
                 <w:rFonts w:ascii="Arial" w:eastAsia="Arial" w:hAnsi="Arial" w:cs="Arial"/>
                 <w:color w:val="000000"/>
-                <w:sz w:val="22"/>
                 <w:szCs w:val="22"/>
               </w:rPr>
               <w:t>0.9020329</w:t>
@@ -13950,7 +13916,6 @@
               <w:rPr>
                 <w:rFonts w:ascii="Arial" w:eastAsia="Arial" w:hAnsi="Arial" w:cs="Arial"/>
                 <w:color w:val="000000"/>
-                <w:sz w:val="22"/>
                 <w:szCs w:val="22"/>
               </w:rPr>
               <w:t>0.8324475</w:t>
@@ -13991,7 +13956,6 @@
               <w:rPr>
                 <w:rFonts w:ascii="Arial" w:eastAsia="Arial" w:hAnsi="Arial" w:cs="Arial"/>
                 <w:color w:val="000000"/>
-                <w:sz w:val="22"/>
                 <w:szCs w:val="22"/>
               </w:rPr>
               <w:t>-0.69993811</w:t>
@@ -14032,7 +13996,6 @@
               <w:rPr>
                 <w:rFonts w:ascii="Arial" w:eastAsia="Arial" w:hAnsi="Arial" w:cs="Arial"/>
                 <w:color w:val="000000"/>
-                <w:sz w:val="22"/>
                 <w:szCs w:val="22"/>
               </w:rPr>
               <w:t>0.7824958</w:t>
@@ -14073,7 +14036,6 @@
               <w:rPr>
                 <w:rFonts w:ascii="Arial" w:eastAsia="Arial" w:hAnsi="Arial" w:cs="Arial"/>
                 <w:color w:val="000000"/>
-                <w:sz w:val="22"/>
                 <w:szCs w:val="22"/>
               </w:rPr>
               <w:t>-0.59124207</w:t>
@@ -14114,7 +14076,6 @@
               <w:rPr>
                 <w:rFonts w:ascii="Arial" w:eastAsia="Arial" w:hAnsi="Arial" w:cs="Arial"/>
                 <w:color w:val="000000"/>
-                <w:sz w:val="22"/>
                 <w:szCs w:val="22"/>
               </w:rPr>
               <w:t>-0.8108118</w:t>
@@ -14155,7 +14116,6 @@
               <w:rPr>
                 <w:rFonts w:ascii="Arial" w:eastAsia="Arial" w:hAnsi="Arial" w:cs="Arial"/>
                 <w:color w:val="000000"/>
-                <w:sz w:val="22"/>
                 <w:szCs w:val="22"/>
               </w:rPr>
               <w:t>-0.52260705</w:t>
@@ -14196,7 +14156,6 @@
               <w:rPr>
                 <w:rFonts w:ascii="Arial" w:eastAsia="Arial" w:hAnsi="Arial" w:cs="Arial"/>
                 <w:color w:val="000000"/>
-                <w:sz w:val="22"/>
                 <w:szCs w:val="22"/>
               </w:rPr>
               <w:t>-0.4926866</w:t>
@@ -14237,7 +14196,6 @@
               <w:rPr>
                 <w:rFonts w:ascii="Arial" w:eastAsia="Arial" w:hAnsi="Arial" w:cs="Arial"/>
                 <w:color w:val="000000"/>
-                <w:sz w:val="22"/>
                 <w:szCs w:val="22"/>
               </w:rPr>
               <w:t>0.52698829</w:t>
@@ -14284,7 +14242,6 @@
               <w:rPr>
                 <w:rFonts w:ascii="Arial" w:eastAsia="Arial" w:hAnsi="Arial" w:cs="Arial"/>
                 <w:color w:val="000000"/>
-                <w:sz w:val="22"/>
                 <w:szCs w:val="22"/>
               </w:rPr>
               <w:t>disp</w:t>
@@ -14326,7 +14283,6 @@
               <w:rPr>
                 <w:rFonts w:ascii="Arial" w:eastAsia="Arial" w:hAnsi="Arial" w:cs="Arial"/>
                 <w:color w:val="000000"/>
-                <w:sz w:val="22"/>
                 <w:szCs w:val="22"/>
               </w:rPr>
               <w:t>-0.8475514</w:t>
@@ -14367,7 +14323,6 @@
               <w:rPr>
                 <w:rFonts w:ascii="Arial" w:eastAsia="Arial" w:hAnsi="Arial" w:cs="Arial"/>
                 <w:color w:val="000000"/>
-                <w:sz w:val="22"/>
                 <w:szCs w:val="22"/>
               </w:rPr>
               <w:t>0.9020329</w:t>
@@ -14408,7 +14363,6 @@
               <w:rPr>
                 <w:rFonts w:ascii="Arial" w:eastAsia="Arial" w:hAnsi="Arial" w:cs="Arial"/>
                 <w:color w:val="000000"/>
-                <w:sz w:val="22"/>
                 <w:szCs w:val="22"/>
               </w:rPr>
               <w:t>1.0000000</w:t>
@@ -14449,7 +14403,6 @@
               <w:rPr>
                 <w:rFonts w:ascii="Arial" w:eastAsia="Arial" w:hAnsi="Arial" w:cs="Arial"/>
                 <w:color w:val="000000"/>
-                <w:sz w:val="22"/>
                 <w:szCs w:val="22"/>
               </w:rPr>
               <w:t>0.7909486</w:t>
@@ -14490,7 +14443,6 @@
               <w:rPr>
                 <w:rFonts w:ascii="Arial" w:eastAsia="Arial" w:hAnsi="Arial" w:cs="Arial"/>
                 <w:color w:val="000000"/>
-                <w:sz w:val="22"/>
                 <w:szCs w:val="22"/>
               </w:rPr>
               <w:t>-0.71021393</w:t>
@@ -14531,7 +14483,6 @@
               <w:rPr>
                 <w:rFonts w:ascii="Arial" w:eastAsia="Arial" w:hAnsi="Arial" w:cs="Arial"/>
                 <w:color w:val="000000"/>
-                <w:sz w:val="22"/>
                 <w:szCs w:val="22"/>
               </w:rPr>
               <w:t>0.8879799</w:t>
@@ -14572,7 +14523,6 @@
               <w:rPr>
                 <w:rFonts w:ascii="Arial" w:eastAsia="Arial" w:hAnsi="Arial" w:cs="Arial"/>
                 <w:color w:val="000000"/>
-                <w:sz w:val="22"/>
                 <w:szCs w:val="22"/>
               </w:rPr>
               <w:t>-0.43369788</w:t>
@@ -14613,7 +14563,6 @@
               <w:rPr>
                 <w:rFonts w:ascii="Arial" w:eastAsia="Arial" w:hAnsi="Arial" w:cs="Arial"/>
                 <w:color w:val="000000"/>
-                <w:sz w:val="22"/>
                 <w:szCs w:val="22"/>
               </w:rPr>
               <w:t>-0.7104159</w:t>
@@ -14654,7 +14603,6 @@
               <w:rPr>
                 <w:rFonts w:ascii="Arial" w:eastAsia="Arial" w:hAnsi="Arial" w:cs="Arial"/>
                 <w:color w:val="000000"/>
-                <w:sz w:val="22"/>
                 <w:szCs w:val="22"/>
               </w:rPr>
               <w:t>-0.59122704</w:t>
@@ -14695,7 +14643,6 @@
               <w:rPr>
                 <w:rFonts w:ascii="Arial" w:eastAsia="Arial" w:hAnsi="Arial" w:cs="Arial"/>
                 <w:color w:val="000000"/>
-                <w:sz w:val="22"/>
                 <w:szCs w:val="22"/>
               </w:rPr>
               <w:t>-0.5555692</w:t>
@@ -14736,7 +14683,6 @@
               <w:rPr>
                 <w:rFonts w:ascii="Arial" w:eastAsia="Arial" w:hAnsi="Arial" w:cs="Arial"/>
                 <w:color w:val="000000"/>
-                <w:sz w:val="22"/>
                 <w:szCs w:val="22"/>
               </w:rPr>
               <w:t>0.39497686</w:t>
@@ -14782,7 +14728,6 @@
               <w:rPr>
                 <w:rFonts w:ascii="Arial" w:eastAsia="Arial" w:hAnsi="Arial" w:cs="Arial"/>
                 <w:color w:val="000000"/>
-                <w:sz w:val="22"/>
                 <w:szCs w:val="22"/>
               </w:rPr>
               <w:t>hp</w:t>
@@ -14823,7 +14768,6 @@
               <w:rPr>
                 <w:rFonts w:ascii="Arial" w:eastAsia="Arial" w:hAnsi="Arial" w:cs="Arial"/>
                 <w:color w:val="000000"/>
-                <w:sz w:val="22"/>
                 <w:szCs w:val="22"/>
               </w:rPr>
               <w:t>-0.7761684</w:t>
@@ -14864,7 +14808,6 @@
               <w:rPr>
                 <w:rFonts w:ascii="Arial" w:eastAsia="Arial" w:hAnsi="Arial" w:cs="Arial"/>
                 <w:color w:val="000000"/>
-                <w:sz w:val="22"/>
                 <w:szCs w:val="22"/>
               </w:rPr>
               <w:t>0.8324475</w:t>
@@ -14905,7 +14848,6 @@
               <w:rPr>
                 <w:rFonts w:ascii="Arial" w:eastAsia="Arial" w:hAnsi="Arial" w:cs="Arial"/>
                 <w:color w:val="000000"/>
-                <w:sz w:val="22"/>
                 <w:szCs w:val="22"/>
               </w:rPr>
               <w:t>0.7909486</w:t>
@@ -14946,7 +14888,6 @@
               <w:rPr>
                 <w:rFonts w:ascii="Arial" w:eastAsia="Arial" w:hAnsi="Arial" w:cs="Arial"/>
                 <w:color w:val="000000"/>
-                <w:sz w:val="22"/>
                 <w:szCs w:val="22"/>
               </w:rPr>
               <w:t>1.0000000</w:t>
@@ -14987,7 +14928,6 @@
               <w:rPr>
                 <w:rFonts w:ascii="Arial" w:eastAsia="Arial" w:hAnsi="Arial" w:cs="Arial"/>
                 <w:color w:val="000000"/>
-                <w:sz w:val="22"/>
                 <w:szCs w:val="22"/>
               </w:rPr>
               <w:t>-0.44875912</w:t>
@@ -15028,7 +14968,6 @@
               <w:rPr>
                 <w:rFonts w:ascii="Arial" w:eastAsia="Arial" w:hAnsi="Arial" w:cs="Arial"/>
                 <w:color w:val="000000"/>
-                <w:sz w:val="22"/>
                 <w:szCs w:val="22"/>
               </w:rPr>
               <w:t>0.6587479</w:t>
@@ -15069,7 +15008,6 @@
               <w:rPr>
                 <w:rFonts w:ascii="Arial" w:eastAsia="Arial" w:hAnsi="Arial" w:cs="Arial"/>
                 <w:color w:val="000000"/>
-                <w:sz w:val="22"/>
                 <w:szCs w:val="22"/>
               </w:rPr>
               <w:t>-0.70822339</w:t>
@@ -15110,7 +15048,6 @@
               <w:rPr>
                 <w:rFonts w:ascii="Arial" w:eastAsia="Arial" w:hAnsi="Arial" w:cs="Arial"/>
                 <w:color w:val="000000"/>
-                <w:sz w:val="22"/>
                 <w:szCs w:val="22"/>
               </w:rPr>
               <w:t>-0.7230967</w:t>
@@ -15151,7 +15088,6 @@
               <w:rPr>
                 <w:rFonts w:ascii="Arial" w:eastAsia="Arial" w:hAnsi="Arial" w:cs="Arial"/>
                 <w:color w:val="000000"/>
-                <w:sz w:val="22"/>
                 <w:szCs w:val="22"/>
               </w:rPr>
               <w:t>-0.24320426</w:t>
@@ -15192,7 +15128,6 @@
               <w:rPr>
                 <w:rFonts w:ascii="Arial" w:eastAsia="Arial" w:hAnsi="Arial" w:cs="Arial"/>
                 <w:color w:val="000000"/>
-                <w:sz w:val="22"/>
                 <w:szCs w:val="22"/>
               </w:rPr>
               <w:t>-0.1257043</w:t>
@@ -15233,7 +15168,6 @@
               <w:rPr>
                 <w:rFonts w:ascii="Arial" w:eastAsia="Arial" w:hAnsi="Arial" w:cs="Arial"/>
                 <w:color w:val="000000"/>
-                <w:sz w:val="22"/>
                 <w:szCs w:val="22"/>
               </w:rPr>
               <w:t>0.74981247</w:t>
@@ -15279,7 +15213,6 @@
               <w:rPr>
                 <w:rFonts w:ascii="Arial" w:eastAsia="Arial" w:hAnsi="Arial" w:cs="Arial"/>
                 <w:color w:val="000000"/>
-                <w:sz w:val="22"/>
                 <w:szCs w:val="22"/>
               </w:rPr>
               <w:t>drat</w:t>
@@ -15320,7 +15253,6 @@
               <w:rPr>
                 <w:rFonts w:ascii="Arial" w:eastAsia="Arial" w:hAnsi="Arial" w:cs="Arial"/>
                 <w:color w:val="000000"/>
-                <w:sz w:val="22"/>
                 <w:szCs w:val="22"/>
               </w:rPr>
               <w:t>0.6811719</w:t>
@@ -15361,7 +15293,6 @@
               <w:rPr>
                 <w:rFonts w:ascii="Arial" w:eastAsia="Arial" w:hAnsi="Arial" w:cs="Arial"/>
                 <w:color w:val="000000"/>
-                <w:sz w:val="22"/>
                 <w:szCs w:val="22"/>
               </w:rPr>
               <w:t>-0.6999381</w:t>
@@ -15402,7 +15333,6 @@
               <w:rPr>
                 <w:rFonts w:ascii="Arial" w:eastAsia="Arial" w:hAnsi="Arial" w:cs="Arial"/>
                 <w:color w:val="000000"/>
-                <w:sz w:val="22"/>
                 <w:szCs w:val="22"/>
               </w:rPr>
               <w:t>-0.7102139</w:t>
@@ -15443,7 +15373,6 @@
               <w:rPr>
                 <w:rFonts w:ascii="Arial" w:eastAsia="Arial" w:hAnsi="Arial" w:cs="Arial"/>
                 <w:color w:val="000000"/>
-                <w:sz w:val="22"/>
                 <w:szCs w:val="22"/>
               </w:rPr>
               <w:t>-0.4487591</w:t>
@@ -15484,7 +15413,6 @@
               <w:rPr>
                 <w:rFonts w:ascii="Arial" w:eastAsia="Arial" w:hAnsi="Arial" w:cs="Arial"/>
                 <w:color w:val="000000"/>
-                <w:sz w:val="22"/>
                 <w:szCs w:val="22"/>
               </w:rPr>
               <w:t>1.00000000</w:t>
@@ -15525,7 +15453,6 @@
               <w:rPr>
                 <w:rFonts w:ascii="Arial" w:eastAsia="Arial" w:hAnsi="Arial" w:cs="Arial"/>
                 <w:color w:val="000000"/>
-                <w:sz w:val="22"/>
                 <w:szCs w:val="22"/>
               </w:rPr>
               <w:t>-0.7124406</w:t>
@@ -15566,7 +15493,6 @@
               <w:rPr>
                 <w:rFonts w:ascii="Arial" w:eastAsia="Arial" w:hAnsi="Arial" w:cs="Arial"/>
                 <w:color w:val="000000"/>
-                <w:sz w:val="22"/>
                 <w:szCs w:val="22"/>
               </w:rPr>
               <w:t>0.09120476</w:t>
@@ -15607,7 +15533,6 @@
               <w:rPr>
                 <w:rFonts w:ascii="Arial" w:eastAsia="Arial" w:hAnsi="Arial" w:cs="Arial"/>
                 <w:color w:val="000000"/>
-                <w:sz w:val="22"/>
                 <w:szCs w:val="22"/>
               </w:rPr>
               <w:t>0.4402785</w:t>
@@ -15648,7 +15573,6 @@
               <w:rPr>
                 <w:rFonts w:ascii="Arial" w:eastAsia="Arial" w:hAnsi="Arial" w:cs="Arial"/>
                 <w:color w:val="000000"/>
-                <w:sz w:val="22"/>
                 <w:szCs w:val="22"/>
               </w:rPr>
               <w:t>0.71271113</w:t>
@@ -15689,7 +15613,6 @@
               <w:rPr>
                 <w:rFonts w:ascii="Arial" w:eastAsia="Arial" w:hAnsi="Arial" w:cs="Arial"/>
                 <w:color w:val="000000"/>
-                <w:sz w:val="22"/>
                 <w:szCs w:val="22"/>
               </w:rPr>
               <w:t>0.6996101</w:t>
@@ -15730,7 +15653,6 @@
               <w:rPr>
                 <w:rFonts w:ascii="Arial" w:eastAsia="Arial" w:hAnsi="Arial" w:cs="Arial"/>
                 <w:color w:val="000000"/>
-                <w:sz w:val="22"/>
                 <w:szCs w:val="22"/>
               </w:rPr>
               <w:t>-0.09078980</w:t>
@@ -15777,7 +15699,6 @@
               <w:rPr>
                 <w:rFonts w:ascii="Arial" w:eastAsia="Arial" w:hAnsi="Arial" w:cs="Arial"/>
                 <w:color w:val="000000"/>
-                <w:sz w:val="22"/>
                 <w:szCs w:val="22"/>
               </w:rPr>
               <w:t>wt</w:t>
@@ -15819,7 +15740,6 @@
               <w:rPr>
                 <w:rFonts w:ascii="Arial" w:eastAsia="Arial" w:hAnsi="Arial" w:cs="Arial"/>
                 <w:color w:val="000000"/>
-                <w:sz w:val="22"/>
                 <w:szCs w:val="22"/>
               </w:rPr>
               <w:t>-0.8676594</w:t>
@@ -15860,7 +15780,6 @@
               <w:rPr>
                 <w:rFonts w:ascii="Arial" w:eastAsia="Arial" w:hAnsi="Arial" w:cs="Arial"/>
                 <w:color w:val="000000"/>
-                <w:sz w:val="22"/>
                 <w:szCs w:val="22"/>
               </w:rPr>
               <w:t>0.7824958</w:t>
@@ -15901,7 +15820,6 @@
               <w:rPr>
                 <w:rFonts w:ascii="Arial" w:eastAsia="Arial" w:hAnsi="Arial" w:cs="Arial"/>
                 <w:color w:val="000000"/>
-                <w:sz w:val="22"/>
                 <w:szCs w:val="22"/>
               </w:rPr>
               <w:t>0.8879799</w:t>
@@ -15942,7 +15860,6 @@
               <w:rPr>
                 <w:rFonts w:ascii="Arial" w:eastAsia="Arial" w:hAnsi="Arial" w:cs="Arial"/>
                 <w:color w:val="000000"/>
-                <w:sz w:val="22"/>
                 <w:szCs w:val="22"/>
               </w:rPr>
               <w:t>0.6587479</w:t>
@@ -15983,7 +15900,6 @@
               <w:rPr>
                 <w:rFonts w:ascii="Arial" w:eastAsia="Arial" w:hAnsi="Arial" w:cs="Arial"/>
                 <w:color w:val="000000"/>
-                <w:sz w:val="22"/>
                 <w:szCs w:val="22"/>
               </w:rPr>
               <w:t>-0.71244065</w:t>
@@ -16024,7 +15940,6 @@
               <w:rPr>
                 <w:rFonts w:ascii="Arial" w:eastAsia="Arial" w:hAnsi="Arial" w:cs="Arial"/>
                 <w:color w:val="000000"/>
-                <w:sz w:val="22"/>
                 <w:szCs w:val="22"/>
               </w:rPr>
               <w:t>1.0000000</w:t>
@@ -16065,7 +15980,6 @@
               <w:rPr>
                 <w:rFonts w:ascii="Arial" w:eastAsia="Arial" w:hAnsi="Arial" w:cs="Arial"/>
                 <w:color w:val="000000"/>
-                <w:sz w:val="22"/>
                 <w:szCs w:val="22"/>
               </w:rPr>
               <w:t>-0.17471588</w:t>
@@ -16106,7 +16020,6 @@
               <w:rPr>
                 <w:rFonts w:ascii="Arial" w:eastAsia="Arial" w:hAnsi="Arial" w:cs="Arial"/>
                 <w:color w:val="000000"/>
-                <w:sz w:val="22"/>
                 <w:szCs w:val="22"/>
               </w:rPr>
               <w:t>-0.5549157</w:t>
@@ -16147,7 +16060,6 @@
               <w:rPr>
                 <w:rFonts w:ascii="Arial" w:eastAsia="Arial" w:hAnsi="Arial" w:cs="Arial"/>
                 <w:color w:val="000000"/>
-                <w:sz w:val="22"/>
                 <w:szCs w:val="22"/>
               </w:rPr>
               <w:t>-0.69249526</w:t>
@@ -16188,7 +16100,6 @@
               <w:rPr>
                 <w:rFonts w:ascii="Arial" w:eastAsia="Arial" w:hAnsi="Arial" w:cs="Arial"/>
                 <w:color w:val="000000"/>
-                <w:sz w:val="22"/>
                 <w:szCs w:val="22"/>
               </w:rPr>
               <w:t>-0.5832870</w:t>
@@ -16229,7 +16140,6 @@
               <w:rPr>
                 <w:rFonts w:ascii="Arial" w:eastAsia="Arial" w:hAnsi="Arial" w:cs="Arial"/>
                 <w:color w:val="000000"/>
-                <w:sz w:val="22"/>
                 <w:szCs w:val="22"/>
               </w:rPr>
               <w:t>0.42760594</w:t>
@@ -16276,7 +16186,6 @@
               <w:rPr>
                 <w:rFonts w:ascii="Arial" w:eastAsia="Arial" w:hAnsi="Arial" w:cs="Arial"/>
                 <w:color w:val="000000"/>
-                <w:sz w:val="22"/>
                 <w:szCs w:val="22"/>
               </w:rPr>
               <w:t>qsec</w:t>
@@ -16318,7 +16227,6 @@
               <w:rPr>
                 <w:rFonts w:ascii="Arial" w:eastAsia="Arial" w:hAnsi="Arial" w:cs="Arial"/>
                 <w:color w:val="000000"/>
-                <w:sz w:val="22"/>
                 <w:szCs w:val="22"/>
               </w:rPr>
               <w:t>0.4186840</w:t>
@@ -16359,7 +16267,6 @@
               <w:rPr>
                 <w:rFonts w:ascii="Arial" w:eastAsia="Arial" w:hAnsi="Arial" w:cs="Arial"/>
                 <w:color w:val="000000"/>
-                <w:sz w:val="22"/>
                 <w:szCs w:val="22"/>
               </w:rPr>
               <w:t>-0.5912421</w:t>
@@ -16400,7 +16307,6 @@
               <w:rPr>
                 <w:rFonts w:ascii="Arial" w:eastAsia="Arial" w:hAnsi="Arial" w:cs="Arial"/>
                 <w:color w:val="000000"/>
-                <w:sz w:val="22"/>
                 <w:szCs w:val="22"/>
               </w:rPr>
               <w:t>-0.4336979</w:t>
@@ -16441,7 +16347,6 @@
               <w:rPr>
                 <w:rFonts w:ascii="Arial" w:eastAsia="Arial" w:hAnsi="Arial" w:cs="Arial"/>
                 <w:color w:val="000000"/>
-                <w:sz w:val="22"/>
                 <w:szCs w:val="22"/>
               </w:rPr>
               <w:t>-0.7082234</w:t>
@@ -16482,7 +16387,6 @@
               <w:rPr>
                 <w:rFonts w:ascii="Arial" w:eastAsia="Arial" w:hAnsi="Arial" w:cs="Arial"/>
                 <w:color w:val="000000"/>
-                <w:sz w:val="22"/>
                 <w:szCs w:val="22"/>
               </w:rPr>
               <w:t>0.09120476</w:t>
@@ -16523,7 +16427,6 @@
               <w:rPr>
                 <w:rFonts w:ascii="Arial" w:eastAsia="Arial" w:hAnsi="Arial" w:cs="Arial"/>
                 <w:color w:val="000000"/>
-                <w:sz w:val="22"/>
                 <w:szCs w:val="22"/>
               </w:rPr>
               <w:t>-0.1747159</w:t>
@@ -16564,7 +16467,6 @@
               <w:rPr>
                 <w:rFonts w:ascii="Arial" w:eastAsia="Arial" w:hAnsi="Arial" w:cs="Arial"/>
                 <w:color w:val="000000"/>
-                <w:sz w:val="22"/>
                 <w:szCs w:val="22"/>
               </w:rPr>
               <w:t>1.00000000</w:t>
@@ -16605,7 +16507,6 @@
               <w:rPr>
                 <w:rFonts w:ascii="Arial" w:eastAsia="Arial" w:hAnsi="Arial" w:cs="Arial"/>
                 <w:color w:val="000000"/>
-                <w:sz w:val="22"/>
                 <w:szCs w:val="22"/>
               </w:rPr>
               <w:t>0.7445354</w:t>
@@ -16646,7 +16547,6 @@
               <w:rPr>
                 <w:rFonts w:ascii="Arial" w:eastAsia="Arial" w:hAnsi="Arial" w:cs="Arial"/>
                 <w:color w:val="000000"/>
-                <w:sz w:val="22"/>
                 <w:szCs w:val="22"/>
               </w:rPr>
               <w:t>-0.22986086</w:t>
@@ -16687,7 +16587,6 @@
               <w:rPr>
                 <w:rFonts w:ascii="Arial" w:eastAsia="Arial" w:hAnsi="Arial" w:cs="Arial"/>
                 <w:color w:val="000000"/>
-                <w:sz w:val="22"/>
                 <w:szCs w:val="22"/>
               </w:rPr>
               <w:t>-0.2126822</w:t>
@@ -16728,7 +16627,6 @@
               <w:rPr>
                 <w:rFonts w:ascii="Arial" w:eastAsia="Arial" w:hAnsi="Arial" w:cs="Arial"/>
                 <w:color w:val="000000"/>
-                <w:sz w:val="22"/>
                 <w:szCs w:val="22"/>
               </w:rPr>
               <w:t>-0.65624923</w:t>
@@ -16774,7 +16672,6 @@
               <w:rPr>
                 <w:rFonts w:ascii="Arial" w:eastAsia="Arial" w:hAnsi="Arial" w:cs="Arial"/>
                 <w:color w:val="000000"/>
-                <w:sz w:val="22"/>
                 <w:szCs w:val="22"/>
               </w:rPr>
               <w:t>vs</w:t>
@@ -16815,7 +16712,6 @@
               <w:rPr>
                 <w:rFonts w:ascii="Arial" w:eastAsia="Arial" w:hAnsi="Arial" w:cs="Arial"/>
                 <w:color w:val="000000"/>
-                <w:sz w:val="22"/>
                 <w:szCs w:val="22"/>
               </w:rPr>
               <w:t>0.6640389</w:t>
@@ -16856,7 +16752,6 @@
               <w:rPr>
                 <w:rFonts w:ascii="Arial" w:eastAsia="Arial" w:hAnsi="Arial" w:cs="Arial"/>
                 <w:color w:val="000000"/>
-                <w:sz w:val="22"/>
                 <w:szCs w:val="22"/>
               </w:rPr>
               <w:t>-0.8108118</w:t>
@@ -16897,7 +16792,6 @@
               <w:rPr>
                 <w:rFonts w:ascii="Arial" w:eastAsia="Arial" w:hAnsi="Arial" w:cs="Arial"/>
                 <w:color w:val="000000"/>
-                <w:sz w:val="22"/>
                 <w:szCs w:val="22"/>
               </w:rPr>
               <w:t>-0.7104159</w:t>
@@ -16938,7 +16832,6 @@
               <w:rPr>
                 <w:rFonts w:ascii="Arial" w:eastAsia="Arial" w:hAnsi="Arial" w:cs="Arial"/>
                 <w:color w:val="000000"/>
-                <w:sz w:val="22"/>
                 <w:szCs w:val="22"/>
               </w:rPr>
               <w:t>-0.7230967</w:t>
@@ -16979,7 +16872,6 @@
               <w:rPr>
                 <w:rFonts w:ascii="Arial" w:eastAsia="Arial" w:hAnsi="Arial" w:cs="Arial"/>
                 <w:color w:val="000000"/>
-                <w:sz w:val="22"/>
                 <w:szCs w:val="22"/>
               </w:rPr>
               <w:t>0.44027846</w:t>
@@ -17020,7 +16912,6 @@
               <w:rPr>
                 <w:rFonts w:ascii="Arial" w:eastAsia="Arial" w:hAnsi="Arial" w:cs="Arial"/>
                 <w:color w:val="000000"/>
-                <w:sz w:val="22"/>
                 <w:szCs w:val="22"/>
               </w:rPr>
               <w:t>-0.5549157</w:t>
@@ -17061,7 +16952,6 @@
               <w:rPr>
                 <w:rFonts w:ascii="Arial" w:eastAsia="Arial" w:hAnsi="Arial" w:cs="Arial"/>
                 <w:color w:val="000000"/>
-                <w:sz w:val="22"/>
                 <w:szCs w:val="22"/>
               </w:rPr>
               <w:t>0.74453544</w:t>
@@ -17102,7 +16992,6 @@
               <w:rPr>
                 <w:rFonts w:ascii="Arial" w:eastAsia="Arial" w:hAnsi="Arial" w:cs="Arial"/>
                 <w:color w:val="000000"/>
-                <w:sz w:val="22"/>
                 <w:szCs w:val="22"/>
               </w:rPr>
               <w:t>1.0000000</w:t>
@@ -17143,7 +17032,6 @@
               <w:rPr>
                 <w:rFonts w:ascii="Arial" w:eastAsia="Arial" w:hAnsi="Arial" w:cs="Arial"/>
                 <w:color w:val="000000"/>
-                <w:sz w:val="22"/>
                 <w:szCs w:val="22"/>
               </w:rPr>
               <w:t>0.16834512</w:t>
@@ -17184,7 +17072,6 @@
               <w:rPr>
                 <w:rFonts w:ascii="Arial" w:eastAsia="Arial" w:hAnsi="Arial" w:cs="Arial"/>
                 <w:color w:val="000000"/>
-                <w:sz w:val="22"/>
                 <w:szCs w:val="22"/>
               </w:rPr>
               <w:t>0.2060233</w:t>
@@ -17225,7 +17112,6 @@
               <w:rPr>
                 <w:rFonts w:ascii="Arial" w:eastAsia="Arial" w:hAnsi="Arial" w:cs="Arial"/>
                 <w:color w:val="000000"/>
-                <w:sz w:val="22"/>
                 <w:szCs w:val="22"/>
               </w:rPr>
               <w:t>-0.56960714</w:t>
@@ -17271,7 +17157,6 @@
               <w:rPr>
                 <w:rFonts w:ascii="Arial" w:eastAsia="Arial" w:hAnsi="Arial" w:cs="Arial"/>
                 <w:color w:val="000000"/>
-                <w:sz w:val="22"/>
                 <w:szCs w:val="22"/>
               </w:rPr>
               <w:t>am</w:t>
@@ -17312,7 +17197,6 @@
               <w:rPr>
                 <w:rFonts w:ascii="Arial" w:eastAsia="Arial" w:hAnsi="Arial" w:cs="Arial"/>
                 <w:color w:val="000000"/>
-                <w:sz w:val="22"/>
                 <w:szCs w:val="22"/>
               </w:rPr>
               <w:t>0.5998324</w:t>
@@ -17353,7 +17237,6 @@
               <w:rPr>
                 <w:rFonts w:ascii="Arial" w:eastAsia="Arial" w:hAnsi="Arial" w:cs="Arial"/>
                 <w:color w:val="000000"/>
-                <w:sz w:val="22"/>
                 <w:szCs w:val="22"/>
               </w:rPr>
               <w:t>-0.5226070</w:t>
@@ -17394,7 +17277,6 @@
               <w:rPr>
                 <w:rFonts w:ascii="Arial" w:eastAsia="Arial" w:hAnsi="Arial" w:cs="Arial"/>
                 <w:color w:val="000000"/>
-                <w:sz w:val="22"/>
                 <w:szCs w:val="22"/>
               </w:rPr>
               <w:t>-0.5912270</w:t>
@@ -17435,7 +17317,6 @@
               <w:rPr>
                 <w:rFonts w:ascii="Arial" w:eastAsia="Arial" w:hAnsi="Arial" w:cs="Arial"/>
                 <w:color w:val="000000"/>
-                <w:sz w:val="22"/>
                 <w:szCs w:val="22"/>
               </w:rPr>
               <w:t>-0.2432043</w:t>
@@ -17476,7 +17357,6 @@
               <w:rPr>
                 <w:rFonts w:ascii="Arial" w:eastAsia="Arial" w:hAnsi="Arial" w:cs="Arial"/>
                 <w:color w:val="000000"/>
-                <w:sz w:val="22"/>
                 <w:szCs w:val="22"/>
               </w:rPr>
               <w:t>0.71271113</w:t>
@@ -17517,7 +17397,6 @@
               <w:rPr>
                 <w:rFonts w:ascii="Arial" w:eastAsia="Arial" w:hAnsi="Arial" w:cs="Arial"/>
                 <w:color w:val="000000"/>
-                <w:sz w:val="22"/>
                 <w:szCs w:val="22"/>
               </w:rPr>
               <w:t>-0.6924953</w:t>
@@ -17558,7 +17437,6 @@
               <w:rPr>
                 <w:rFonts w:ascii="Arial" w:eastAsia="Arial" w:hAnsi="Arial" w:cs="Arial"/>
                 <w:color w:val="000000"/>
-                <w:sz w:val="22"/>
                 <w:szCs w:val="22"/>
               </w:rPr>
               <w:t>-0.22986086</w:t>
@@ -17599,7 +17477,6 @@
               <w:rPr>
                 <w:rFonts w:ascii="Arial" w:eastAsia="Arial" w:hAnsi="Arial" w:cs="Arial"/>
                 <w:color w:val="000000"/>
-                <w:sz w:val="22"/>
                 <w:szCs w:val="22"/>
               </w:rPr>
               <w:t>0.1683451</w:t>
@@ -17640,7 +17517,6 @@
               <w:rPr>
                 <w:rFonts w:ascii="Arial" w:eastAsia="Arial" w:hAnsi="Arial" w:cs="Arial"/>
                 <w:color w:val="000000"/>
-                <w:sz w:val="22"/>
                 <w:szCs w:val="22"/>
               </w:rPr>
               <w:t>1.00000000</w:t>
@@ -17681,7 +17557,6 @@
               <w:rPr>
                 <w:rFonts w:ascii="Arial" w:eastAsia="Arial" w:hAnsi="Arial" w:cs="Arial"/>
                 <w:color w:val="000000"/>
-                <w:sz w:val="22"/>
                 <w:szCs w:val="22"/>
               </w:rPr>
               <w:t>0.7940588</w:t>
@@ -17722,7 +17597,6 @@
               <w:rPr>
                 <w:rFonts w:ascii="Arial" w:eastAsia="Arial" w:hAnsi="Arial" w:cs="Arial"/>
                 <w:color w:val="000000"/>
-                <w:sz w:val="22"/>
                 <w:szCs w:val="22"/>
               </w:rPr>
               <w:t>0.05753435</w:t>
@@ -17768,7 +17642,6 @@
               <w:rPr>
                 <w:rFonts w:ascii="Arial" w:eastAsia="Arial" w:hAnsi="Arial" w:cs="Arial"/>
                 <w:color w:val="000000"/>
-                <w:sz w:val="22"/>
                 <w:szCs w:val="22"/>
               </w:rPr>
               <w:t>gear</w:t>
@@ -17809,7 +17682,6 @@
               <w:rPr>
                 <w:rFonts w:ascii="Arial" w:eastAsia="Arial" w:hAnsi="Arial" w:cs="Arial"/>
                 <w:color w:val="000000"/>
-                <w:sz w:val="22"/>
                 <w:szCs w:val="22"/>
               </w:rPr>
               <w:t>0.4802848</w:t>
@@ -17850,7 +17722,6 @@
               <w:rPr>
                 <w:rFonts w:ascii="Arial" w:eastAsia="Arial" w:hAnsi="Arial" w:cs="Arial"/>
                 <w:color w:val="000000"/>
-                <w:sz w:val="22"/>
                 <w:szCs w:val="22"/>
               </w:rPr>
               <w:t>-0.4926866</w:t>
@@ -17891,7 +17762,6 @@
               <w:rPr>
                 <w:rFonts w:ascii="Arial" w:eastAsia="Arial" w:hAnsi="Arial" w:cs="Arial"/>
                 <w:color w:val="000000"/>
-                <w:sz w:val="22"/>
                 <w:szCs w:val="22"/>
               </w:rPr>
               <w:t>-0.5555692</w:t>
@@ -17932,7 +17802,6 @@
               <w:rPr>
                 <w:rFonts w:ascii="Arial" w:eastAsia="Arial" w:hAnsi="Arial" w:cs="Arial"/>
                 <w:color w:val="000000"/>
-                <w:sz w:val="22"/>
                 <w:szCs w:val="22"/>
               </w:rPr>
               <w:t>-0.1257043</w:t>
@@ -17973,7 +17842,6 @@
               <w:rPr>
                 <w:rFonts w:ascii="Arial" w:eastAsia="Arial" w:hAnsi="Arial" w:cs="Arial"/>
                 <w:color w:val="000000"/>
-                <w:sz w:val="22"/>
                 <w:szCs w:val="22"/>
               </w:rPr>
               <w:t>0.69961013</w:t>
@@ -18014,7 +17882,6 @@
               <w:rPr>
                 <w:rFonts w:ascii="Arial" w:eastAsia="Arial" w:hAnsi="Arial" w:cs="Arial"/>
                 <w:color w:val="000000"/>
-                <w:sz w:val="22"/>
                 <w:szCs w:val="22"/>
               </w:rPr>
               <w:t>-0.5832870</w:t>
@@ -18055,7 +17922,6 @@
               <w:rPr>
                 <w:rFonts w:ascii="Arial" w:eastAsia="Arial" w:hAnsi="Arial" w:cs="Arial"/>
                 <w:color w:val="000000"/>
-                <w:sz w:val="22"/>
                 <w:szCs w:val="22"/>
               </w:rPr>
               <w:t>-0.21268223</w:t>
@@ -18096,7 +17962,6 @@
               <w:rPr>
                 <w:rFonts w:ascii="Arial" w:eastAsia="Arial" w:hAnsi="Arial" w:cs="Arial"/>
                 <w:color w:val="000000"/>
-                <w:sz w:val="22"/>
                 <w:szCs w:val="22"/>
               </w:rPr>
               <w:t>0.2060233</w:t>
@@ -18137,7 +18002,6 @@
               <w:rPr>
                 <w:rFonts w:ascii="Arial" w:eastAsia="Arial" w:hAnsi="Arial" w:cs="Arial"/>
                 <w:color w:val="000000"/>
-                <w:sz w:val="22"/>
                 <w:szCs w:val="22"/>
               </w:rPr>
               <w:t>0.79405876</w:t>
@@ -18178,7 +18042,6 @@
               <w:rPr>
                 <w:rFonts w:ascii="Arial" w:eastAsia="Arial" w:hAnsi="Arial" w:cs="Arial"/>
                 <w:color w:val="000000"/>
-                <w:sz w:val="22"/>
                 <w:szCs w:val="22"/>
               </w:rPr>
               <w:t>1.0000000</w:t>
@@ -18219,7 +18082,6 @@
               <w:rPr>
                 <w:rFonts w:ascii="Arial" w:eastAsia="Arial" w:hAnsi="Arial" w:cs="Arial"/>
                 <w:color w:val="000000"/>
-                <w:sz w:val="22"/>
                 <w:szCs w:val="22"/>
               </w:rPr>
               <w:t>0.27407284</w:t>
@@ -18265,7 +18127,6 @@
               <w:rPr>
                 <w:rFonts w:ascii="Arial" w:eastAsia="Arial" w:hAnsi="Arial" w:cs="Arial"/>
                 <w:color w:val="000000"/>
-                <w:sz w:val="22"/>
                 <w:szCs w:val="22"/>
               </w:rPr>
               <w:t>carb</w:t>
@@ -18306,7 +18167,6 @@
               <w:rPr>
                 <w:rFonts w:ascii="Arial" w:eastAsia="Arial" w:hAnsi="Arial" w:cs="Arial"/>
                 <w:color w:val="000000"/>
-                <w:sz w:val="22"/>
                 <w:szCs w:val="22"/>
               </w:rPr>
               <w:t>-0.5509251</w:t>
@@ -18347,7 +18207,6 @@
               <w:rPr>
                 <w:rFonts w:ascii="Arial" w:eastAsia="Arial" w:hAnsi="Arial" w:cs="Arial"/>
                 <w:color w:val="000000"/>
-                <w:sz w:val="22"/>
                 <w:szCs w:val="22"/>
               </w:rPr>
               <w:t>0.5269883</w:t>
@@ -18388,7 +18247,6 @@
               <w:rPr>
                 <w:rFonts w:ascii="Arial" w:eastAsia="Arial" w:hAnsi="Arial" w:cs="Arial"/>
                 <w:color w:val="000000"/>
-                <w:sz w:val="22"/>
                 <w:szCs w:val="22"/>
               </w:rPr>
               <w:t>0.3949769</w:t>
@@ -18429,7 +18287,6 @@
               <w:rPr>
                 <w:rFonts w:ascii="Arial" w:eastAsia="Arial" w:hAnsi="Arial" w:cs="Arial"/>
                 <w:color w:val="000000"/>
-                <w:sz w:val="22"/>
                 <w:szCs w:val="22"/>
               </w:rPr>
               <w:t>0.7498125</w:t>
@@ -18470,7 +18327,6 @@
               <w:rPr>
                 <w:rFonts w:ascii="Arial" w:eastAsia="Arial" w:hAnsi="Arial" w:cs="Arial"/>
                 <w:color w:val="000000"/>
-                <w:sz w:val="22"/>
                 <w:szCs w:val="22"/>
               </w:rPr>
               <w:t>-0.09078980</w:t>
@@ -18511,7 +18367,6 @@
               <w:rPr>
                 <w:rFonts w:ascii="Arial" w:eastAsia="Arial" w:hAnsi="Arial" w:cs="Arial"/>
                 <w:color w:val="000000"/>
-                <w:sz w:val="22"/>
                 <w:szCs w:val="22"/>
               </w:rPr>
               <w:t>0.4276059</w:t>
@@ -18552,7 +18407,6 @@
               <w:rPr>
                 <w:rFonts w:ascii="Arial" w:eastAsia="Arial" w:hAnsi="Arial" w:cs="Arial"/>
                 <w:color w:val="000000"/>
-                <w:sz w:val="22"/>
                 <w:szCs w:val="22"/>
               </w:rPr>
               <w:t>-0.65624923</w:t>
@@ -18593,7 +18447,6 @@
               <w:rPr>
                 <w:rFonts w:ascii="Arial" w:eastAsia="Arial" w:hAnsi="Arial" w:cs="Arial"/>
                 <w:color w:val="000000"/>
-                <w:sz w:val="22"/>
                 <w:szCs w:val="22"/>
               </w:rPr>
               <w:t>-0.5696071</w:t>
@@ -18634,7 +18487,6 @@
               <w:rPr>
                 <w:rFonts w:ascii="Arial" w:eastAsia="Arial" w:hAnsi="Arial" w:cs="Arial"/>
                 <w:color w:val="000000"/>
-                <w:sz w:val="22"/>
                 <w:szCs w:val="22"/>
               </w:rPr>
               <w:t>0.05753435</w:t>
@@ -18675,7 +18527,6 @@
               <w:rPr>
                 <w:rFonts w:ascii="Arial" w:eastAsia="Arial" w:hAnsi="Arial" w:cs="Arial"/>
                 <w:color w:val="000000"/>
-                <w:sz w:val="22"/>
                 <w:szCs w:val="22"/>
               </w:rPr>
               <w:t>0.2740728</w:t>
@@ -18716,7 +18567,6 @@
               <w:rPr>
                 <w:rFonts w:ascii="Arial" w:eastAsia="Arial" w:hAnsi="Arial" w:cs="Arial"/>
                 <w:color w:val="000000"/>
-                <w:sz w:val="22"/>
                 <w:szCs w:val="22"/>
               </w:rPr>
               <w:t>1.00000000</w:t>
@@ -18748,9 +18598,6 @@
       <w:bookmarkEnd w:id="47"/>
     </w:p>
     <w:p>
-      <w:pPr>
-        <w:pStyle w:val="Bibliography"/>
-      </w:pPr>
       <w:r>
         <w:t xml:space="preserve">see figure </w:t>
       </w:r>
@@ -20304,9 +20151,10 @@
   <w:style w:type="paragraph" w:default="1" w:styleId="Normal">
     <w:name w:val="Normal"/>
     <w:qFormat/>
-    <w:rsid w:val="00362209"/>
+    <w:rsid w:val="00F24726"/>
     <w:rPr>
       <w:rFonts w:ascii="Calibri" w:hAnsi="Calibri"/>
+      <w:sz w:val="22"/>
       <w:lang w:val="en-GB"/>
     </w:rPr>
   </w:style>
@@ -20395,7 +20243,6 @@
       <w:rFonts w:asciiTheme="majorHAnsi" w:eastAsiaTheme="majorEastAsia" w:hAnsiTheme="majorHAnsi" w:cstheme="majorBidi"/>
       <w:bCs/>
       <w:color w:val="000000" w:themeColor="text1"/>
-      <w:sz w:val="22"/>
     </w:rPr>
   </w:style>
   <w:style w:type="paragraph" w:styleId="Heading5">
@@ -20552,9 +20399,6 @@
       <w:spacing w:before="180" w:after="180"/>
       <w:jc w:val="both"/>
     </w:pPr>
-    <w:rPr>
-      <w:sz w:val="22"/>
-    </w:rPr>
   </w:style>
   <w:style w:type="paragraph" w:customStyle="1" w:styleId="FirstParagraph">
     <w:name w:val="First Paragraph"/>
@@ -20655,9 +20499,6 @@
     <w:basedOn w:val="Normal"/>
     <w:qFormat/>
     <w:rsid w:val="00B14228"/>
-    <w:rPr>
-      <w:sz w:val="22"/>
-    </w:rPr>
   </w:style>
   <w:style w:type="paragraph" w:styleId="BlockText">
     <w:name w:val="Block Text"/>

</xml_diff>

<commit_message>
Improvements to the description paper
</commit_message>
<xml_diff>
--- a/rmd/templates/rdoc_template.docx
+++ b/rmd/templates/rdoc_template.docx
@@ -1822,7 +1822,6 @@
       <w:bookmarkStart w:id="5" w:name="list-of-tables"/>
       <w:bookmarkEnd w:id="3"/>
       <w:r>
-        <w:lastRenderedPageBreak/>
         <w:t>List of tables</w:t>
       </w:r>
       <w:bookmarkEnd w:id="4"/>
@@ -2195,9 +2194,12 @@
     <w:p>
       <w:pPr>
         <w:sectPr>
-          <w:footerReference w:type="default" r:id="rId8"/>
-          <w:headerReference w:type="first" r:id="rId9"/>
-          <w:footerReference w:type="first" r:id="rId10"/>
+          <w:headerReference w:type="even" r:id="rId8"/>
+          <w:headerReference w:type="default" r:id="rId9"/>
+          <w:footerReference w:type="even" r:id="rId10"/>
+          <w:footerReference w:type="default" r:id="rId11"/>
+          <w:headerReference w:type="first" r:id="rId12"/>
+          <w:footerReference w:type="first" r:id="rId13"/>
           <w:type w:val="continuous"/>
           <w:pgSz w:w="12240" w:h="15840" w:code="1"/>
           <w:pgMar w:top="851" w:right="1418" w:bottom="709" w:left="709" w:header="284" w:footer="567" w:gutter="0"/>
@@ -5206,7 +5208,7 @@
                     </pic:cNvPicPr>
                   </pic:nvPicPr>
                   <pic:blipFill>
-                    <a:blip r:embed="rId11" cstate="print"/>
+                    <a:blip r:embed="rId14" cstate="print"/>
                     <a:stretch>
                       <a:fillRect/>
                     </a:stretch>
@@ -8351,6 +8353,7 @@
           </w:tcPr>
           <w:p>
             <w:r>
+              <w:lastRenderedPageBreak/>
               <w:t>4.6</w:t>
             </w:r>
           </w:p>
@@ -8409,7 +8412,6 @@
           </w:tcPr>
           <w:p>
             <w:r>
-              <w:lastRenderedPageBreak/>
               <w:t>5.0</w:t>
             </w:r>
           </w:p>
@@ -8885,7 +8887,7 @@
                     </pic:cNvPicPr>
                   </pic:nvPicPr>
                   <pic:blipFill>
-                    <a:blip r:embed="rId12" cstate="print"/>
+                    <a:blip r:embed="rId15" cstate="print"/>
                     <a:stretch>
                       <a:fillRect/>
                     </a:stretch>
@@ -9043,7 +9045,7 @@
                     </pic:cNvPicPr>
                   </pic:nvPicPr>
                   <pic:blipFill>
-                    <a:blip r:embed="rId13" cstate="print"/>
+                    <a:blip r:embed="rId16" cstate="print"/>
                     <a:stretch>
                       <a:fillRect/>
                     </a:stretch>
@@ -18685,8 +18687,8 @@
       </w:pPr>
     </w:p>
     <w:sectPr>
-      <w:footerReference w:type="even" r:id="rId14"/>
-      <w:footerReference w:type="default" r:id="rId15"/>
+      <w:footerReference w:type="even" r:id="rId17"/>
+      <w:footerReference w:type="default" r:id="rId18"/>
       <w:type w:val="continuous"/>
       <w:pgSz w:w="12240" w:h="15840"/>
       <w:pgMar w:top="1417" w:right="1417" w:bottom="1417" w:left="1417" w:header="720" w:footer="720" w:gutter="0"/>
@@ -18722,6 +18724,16 @@
 </file>
 
 <file path=word/footer1.xml><?xml version="1.0" encoding="utf-8"?>
+<w:ftr xmlns:wpc="http://schemas.microsoft.com/office/word/2010/wordprocessingCanvas" xmlns:cx="http://schemas.microsoft.com/office/drawing/2014/chartex" xmlns:cx1="http://schemas.microsoft.com/office/drawing/2015/9/8/chartex" xmlns:cx2="http://schemas.microsoft.com/office/drawing/2015/10/21/chartex" xmlns:cx3="http://schemas.microsoft.com/office/drawing/2016/5/9/chartex" xmlns:cx4="http://schemas.microsoft.com/office/drawing/2016/5/10/chartex" xmlns:cx5="http://schemas.microsoft.com/office/drawing/2016/5/11/chartex" xmlns:cx6="http://schemas.microsoft.com/office/drawing/2016/5/12/chartex" xmlns:cx7="http://schemas.microsoft.com/office/drawing/2016/5/13/chartex" xmlns:cx8="http://schemas.microsoft.com/office/drawing/2016/5/14/chartex" xmlns:mc="http://schemas.openxmlformats.org/markup-compatibility/2006" xmlns:aink="http://schemas.microsoft.com/office/drawing/2016/ink" xmlns:am3d="http://schemas.microsoft.com/office/drawing/2017/model3d" xmlns:o="urn:schemas-microsoft-com:office:office" xmlns:oel="http://schemas.microsoft.com/office/2019/extlst" xmlns:r="http://schemas.openxmlformats.org/officeDocument/2006/relationships" xmlns:m="http://schemas.openxmlformats.org/officeDocument/2006/math" xmlns:v="urn:schemas-microsoft-com:vml" xmlns:wp14="http://schemas.microsoft.com/office/word/2010/wordprocessingDrawing" xmlns:wp="http://schemas.openxmlformats.org/drawingml/2006/wordprocessingDrawing" xmlns:w10="urn:schemas-microsoft-com:office:word" xmlns:w="http://schemas.openxmlformats.org/wordprocessingml/2006/main" xmlns:w14="http://schemas.microsoft.com/office/word/2010/wordml" xmlns:w15="http://schemas.microsoft.com/office/word/2012/wordml" xmlns:w16cex="http://schemas.microsoft.com/office/word/2018/wordml/cex" xmlns:w16cid="http://schemas.microsoft.com/office/word/2016/wordml/cid" xmlns:w16="http://schemas.microsoft.com/office/word/2018/wordml" xmlns:w16du="http://schemas.microsoft.com/office/word/2023/wordml/word16du" xmlns:w16sdtdh="http://schemas.microsoft.com/office/word/2020/wordml/sdtdatahash" xmlns:w16sdtfl="http://schemas.microsoft.com/office/word/2024/wordml/sdtformatlock" xmlns:w16se="http://schemas.microsoft.com/office/word/2015/wordml/symex" xmlns:wpg="http://schemas.microsoft.com/office/word/2010/wordprocessingGroup" xmlns:wpi="http://schemas.microsoft.com/office/word/2010/wordprocessingInk" xmlns:wne="http://schemas.microsoft.com/office/word/2006/wordml" xmlns:wps="http://schemas.microsoft.com/office/word/2010/wordprocessingShape" mc:Ignorable="w14 w15 w16se w16cid w16 w16cex w16sdtdh w16sdtfl w16du wp14">
+  <w:p>
+    <w:pPr>
+      <w:pStyle w:val="Footer"/>
+    </w:pPr>
+  </w:p>
+</w:ftr>
+</file>
+
+<file path=word/footer2.xml><?xml version="1.0" encoding="utf-8"?>
 <w:ftr xmlns:wpc="http://schemas.microsoft.com/office/word/2010/wordprocessingCanvas" xmlns:cx="http://schemas.microsoft.com/office/drawing/2014/chartex" xmlns:cx1="http://schemas.microsoft.com/office/drawing/2015/9/8/chartex" xmlns:cx2="http://schemas.microsoft.com/office/drawing/2015/10/21/chartex" xmlns:cx3="http://schemas.microsoft.com/office/drawing/2016/5/9/chartex" xmlns:cx4="http://schemas.microsoft.com/office/drawing/2016/5/10/chartex" xmlns:cx5="http://schemas.microsoft.com/office/drawing/2016/5/11/chartex" xmlns:cx6="http://schemas.microsoft.com/office/drawing/2016/5/12/chartex" xmlns:cx7="http://schemas.microsoft.com/office/drawing/2016/5/13/chartex" xmlns:cx8="http://schemas.microsoft.com/office/drawing/2016/5/14/chartex" xmlns:mc="http://schemas.openxmlformats.org/markup-compatibility/2006" xmlns:aink="http://schemas.microsoft.com/office/drawing/2016/ink" xmlns:am3d="http://schemas.microsoft.com/office/drawing/2017/model3d" xmlns:o="urn:schemas-microsoft-com:office:office" xmlns:oel="http://schemas.microsoft.com/office/2019/extlst" xmlns:r="http://schemas.openxmlformats.org/officeDocument/2006/relationships" xmlns:m="http://schemas.openxmlformats.org/officeDocument/2006/math" xmlns:v="urn:schemas-microsoft-com:vml" xmlns:wp14="http://schemas.microsoft.com/office/word/2010/wordprocessingDrawing" xmlns:wp="http://schemas.openxmlformats.org/drawingml/2006/wordprocessingDrawing" xmlns:w10="urn:schemas-microsoft-com:office:word" xmlns:w="http://schemas.openxmlformats.org/wordprocessingml/2006/main" xmlns:w14="http://schemas.microsoft.com/office/word/2010/wordml" xmlns:w15="http://schemas.microsoft.com/office/word/2012/wordml" xmlns:w16cex="http://schemas.microsoft.com/office/word/2018/wordml/cex" xmlns:w16cid="http://schemas.microsoft.com/office/word/2016/wordml/cid" xmlns:w16="http://schemas.microsoft.com/office/word/2018/wordml" xmlns:w16du="http://schemas.microsoft.com/office/word/2023/wordml/word16du" xmlns:w16sdtdh="http://schemas.microsoft.com/office/word/2020/wordml/sdtdatahash" xmlns:w16sdtfl="http://schemas.microsoft.com/office/word/2024/wordml/sdtformatlock" xmlns:w16se="http://schemas.microsoft.com/office/word/2015/wordml/symex" xmlns:wpg="http://schemas.microsoft.com/office/word/2010/wordprocessingGroup" xmlns:wpi="http://schemas.microsoft.com/office/word/2010/wordprocessingInk" xmlns:wne="http://schemas.microsoft.com/office/word/2006/wordml" xmlns:wps="http://schemas.microsoft.com/office/word/2010/wordprocessingShape" mc:Ignorable="w14 w15 w16se w16cid w16 w16cex w16sdtdh w16sdtfl w16du wp14">
   <w:sdt>
     <w:sdtPr>
@@ -18814,7 +18826,7 @@
 </w:ftr>
 </file>
 
-<file path=word/footer2.xml><?xml version="1.0" encoding="utf-8"?>
+<file path=word/footer3.xml><?xml version="1.0" encoding="utf-8"?>
 <w:ftr xmlns:wpc="http://schemas.microsoft.com/office/word/2010/wordprocessingCanvas" xmlns:cx="http://schemas.microsoft.com/office/drawing/2014/chartex" xmlns:cx1="http://schemas.microsoft.com/office/drawing/2015/9/8/chartex" xmlns:cx2="http://schemas.microsoft.com/office/drawing/2015/10/21/chartex" xmlns:cx3="http://schemas.microsoft.com/office/drawing/2016/5/9/chartex" xmlns:cx4="http://schemas.microsoft.com/office/drawing/2016/5/10/chartex" xmlns:cx5="http://schemas.microsoft.com/office/drawing/2016/5/11/chartex" xmlns:cx6="http://schemas.microsoft.com/office/drawing/2016/5/12/chartex" xmlns:cx7="http://schemas.microsoft.com/office/drawing/2016/5/13/chartex" xmlns:cx8="http://schemas.microsoft.com/office/drawing/2016/5/14/chartex" xmlns:mc="http://schemas.openxmlformats.org/markup-compatibility/2006" xmlns:aink="http://schemas.microsoft.com/office/drawing/2016/ink" xmlns:am3d="http://schemas.microsoft.com/office/drawing/2017/model3d" xmlns:o="urn:schemas-microsoft-com:office:office" xmlns:oel="http://schemas.microsoft.com/office/2019/extlst" xmlns:r="http://schemas.openxmlformats.org/officeDocument/2006/relationships" xmlns:m="http://schemas.openxmlformats.org/officeDocument/2006/math" xmlns:v="urn:schemas-microsoft-com:vml" xmlns:wp14="http://schemas.microsoft.com/office/word/2010/wordprocessingDrawing" xmlns:wp="http://schemas.openxmlformats.org/drawingml/2006/wordprocessingDrawing" xmlns:w10="urn:schemas-microsoft-com:office:word" xmlns:w="http://schemas.openxmlformats.org/wordprocessingml/2006/main" xmlns:w14="http://schemas.microsoft.com/office/word/2010/wordml" xmlns:w15="http://schemas.microsoft.com/office/word/2012/wordml" xmlns:w16cex="http://schemas.microsoft.com/office/word/2018/wordml/cex" xmlns:w16cid="http://schemas.microsoft.com/office/word/2016/wordml/cid" xmlns:w16="http://schemas.microsoft.com/office/word/2018/wordml" xmlns:w16du="http://schemas.microsoft.com/office/word/2023/wordml/word16du" xmlns:w16sdtdh="http://schemas.microsoft.com/office/word/2020/wordml/sdtdatahash" xmlns:w16sdtfl="http://schemas.microsoft.com/office/word/2024/wordml/sdtformatlock" xmlns:w16se="http://schemas.microsoft.com/office/word/2015/wordml/symex" xmlns:wpg="http://schemas.microsoft.com/office/word/2010/wordprocessingGroup" xmlns:wpi="http://schemas.microsoft.com/office/word/2010/wordprocessingInk" xmlns:wne="http://schemas.microsoft.com/office/word/2006/wordml" xmlns:wps="http://schemas.microsoft.com/office/word/2010/wordprocessingShape" mc:Ignorable="w14 w15 w16se w16cid w16 w16cex w16sdtdh w16sdtfl w16du wp14">
   <w:sdt>
     <w:sdtPr>
@@ -18946,7 +18958,7 @@
 </w:ftr>
 </file>
 
-<file path=word/footer3.xml><?xml version="1.0" encoding="utf-8"?>
+<file path=word/footer4.xml><?xml version="1.0" encoding="utf-8"?>
 <w:ftr xmlns:wpc="http://schemas.microsoft.com/office/word/2010/wordprocessingCanvas" xmlns:cx="http://schemas.microsoft.com/office/drawing/2014/chartex" xmlns:cx1="http://schemas.microsoft.com/office/drawing/2015/9/8/chartex" xmlns:cx2="http://schemas.microsoft.com/office/drawing/2015/10/21/chartex" xmlns:cx3="http://schemas.microsoft.com/office/drawing/2016/5/9/chartex" xmlns:cx4="http://schemas.microsoft.com/office/drawing/2016/5/10/chartex" xmlns:cx5="http://schemas.microsoft.com/office/drawing/2016/5/11/chartex" xmlns:cx6="http://schemas.microsoft.com/office/drawing/2016/5/12/chartex" xmlns:cx7="http://schemas.microsoft.com/office/drawing/2016/5/13/chartex" xmlns:cx8="http://schemas.microsoft.com/office/drawing/2016/5/14/chartex" xmlns:mc="http://schemas.openxmlformats.org/markup-compatibility/2006" xmlns:aink="http://schemas.microsoft.com/office/drawing/2016/ink" xmlns:am3d="http://schemas.microsoft.com/office/drawing/2017/model3d" xmlns:o="urn:schemas-microsoft-com:office:office" xmlns:oel="http://schemas.microsoft.com/office/2019/extlst" xmlns:r="http://schemas.openxmlformats.org/officeDocument/2006/relationships" xmlns:m="http://schemas.openxmlformats.org/officeDocument/2006/math" xmlns:v="urn:schemas-microsoft-com:vml" xmlns:wp14="http://schemas.microsoft.com/office/word/2010/wordprocessingDrawing" xmlns:wp="http://schemas.openxmlformats.org/drawingml/2006/wordprocessingDrawing" xmlns:w10="urn:schemas-microsoft-com:office:word" xmlns:w="http://schemas.openxmlformats.org/wordprocessingml/2006/main" xmlns:w14="http://schemas.microsoft.com/office/word/2010/wordml" xmlns:w15="http://schemas.microsoft.com/office/word/2012/wordml" xmlns:w16cex="http://schemas.microsoft.com/office/word/2018/wordml/cex" xmlns:w16cid="http://schemas.microsoft.com/office/word/2016/wordml/cid" xmlns:w16="http://schemas.microsoft.com/office/word/2018/wordml" xmlns:w16du="http://schemas.microsoft.com/office/word/2023/wordml/word16du" xmlns:w16sdtdh="http://schemas.microsoft.com/office/word/2020/wordml/sdtdatahash" xmlns:w16sdtfl="http://schemas.microsoft.com/office/word/2024/wordml/sdtformatlock" xmlns:w16se="http://schemas.microsoft.com/office/word/2015/wordml/symex" xmlns:wpg="http://schemas.microsoft.com/office/word/2010/wordprocessingGroup" xmlns:wpi="http://schemas.microsoft.com/office/word/2010/wordprocessingInk" xmlns:wne="http://schemas.microsoft.com/office/word/2006/wordml" xmlns:wps="http://schemas.microsoft.com/office/word/2010/wordprocessingShape" mc:Ignorable="w14 w15 w16se w16cid w16 w16cex w16sdtdh w16sdtfl w16du wp14">
   <w:sdt>
     <w:sdtPr>
@@ -19011,7 +19023,7 @@
 </w:ftr>
 </file>
 
-<file path=word/footer4.xml><?xml version="1.0" encoding="utf-8"?>
+<file path=word/footer5.xml><?xml version="1.0" encoding="utf-8"?>
 <w:ftr xmlns:wpc="http://schemas.microsoft.com/office/word/2010/wordprocessingCanvas" xmlns:cx="http://schemas.microsoft.com/office/drawing/2014/chartex" xmlns:cx1="http://schemas.microsoft.com/office/drawing/2015/9/8/chartex" xmlns:cx2="http://schemas.microsoft.com/office/drawing/2015/10/21/chartex" xmlns:cx3="http://schemas.microsoft.com/office/drawing/2016/5/9/chartex" xmlns:cx4="http://schemas.microsoft.com/office/drawing/2016/5/10/chartex" xmlns:cx5="http://schemas.microsoft.com/office/drawing/2016/5/11/chartex" xmlns:cx6="http://schemas.microsoft.com/office/drawing/2016/5/12/chartex" xmlns:cx7="http://schemas.microsoft.com/office/drawing/2016/5/13/chartex" xmlns:cx8="http://schemas.microsoft.com/office/drawing/2016/5/14/chartex" xmlns:mc="http://schemas.openxmlformats.org/markup-compatibility/2006" xmlns:aink="http://schemas.microsoft.com/office/drawing/2016/ink" xmlns:am3d="http://schemas.microsoft.com/office/drawing/2017/model3d" xmlns:o="urn:schemas-microsoft-com:office:office" xmlns:oel="http://schemas.microsoft.com/office/2019/extlst" xmlns:r="http://schemas.openxmlformats.org/officeDocument/2006/relationships" xmlns:m="http://schemas.openxmlformats.org/officeDocument/2006/math" xmlns:v="urn:schemas-microsoft-com:vml" xmlns:wp14="http://schemas.microsoft.com/office/word/2010/wordprocessingDrawing" xmlns:wp="http://schemas.openxmlformats.org/drawingml/2006/wordprocessingDrawing" xmlns:w10="urn:schemas-microsoft-com:office:word" xmlns:w="http://schemas.openxmlformats.org/wordprocessingml/2006/main" xmlns:w14="http://schemas.microsoft.com/office/word/2010/wordml" xmlns:w15="http://schemas.microsoft.com/office/word/2012/wordml" xmlns:w16cex="http://schemas.microsoft.com/office/word/2018/wordml/cex" xmlns:w16cid="http://schemas.microsoft.com/office/word/2016/wordml/cid" xmlns:w16="http://schemas.microsoft.com/office/word/2018/wordml" xmlns:w16du="http://schemas.microsoft.com/office/word/2023/wordml/word16du" xmlns:w16sdtdh="http://schemas.microsoft.com/office/word/2020/wordml/sdtdatahash" xmlns:w16sdtfl="http://schemas.microsoft.com/office/word/2024/wordml/sdtformatlock" xmlns:w16se="http://schemas.microsoft.com/office/word/2015/wordml/symex" xmlns:wpg="http://schemas.microsoft.com/office/word/2010/wordprocessingGroup" xmlns:wpi="http://schemas.microsoft.com/office/word/2010/wordprocessingInk" xmlns:wne="http://schemas.microsoft.com/office/word/2006/wordml" xmlns:wps="http://schemas.microsoft.com/office/word/2010/wordprocessingShape" mc:Ignorable="w14 w15 w16se w16cid w16 w16cex w16sdtdh w16sdtfl w16du wp14">
   <w:sdt>
     <w:sdtPr>
@@ -19107,118 +19119,26 @@
     <w:pPr>
       <w:pStyle w:val="Header"/>
     </w:pPr>
-    <w:r>
-      <w:rPr>
-        <w:noProof/>
-      </w:rPr>
-      <w:drawing>
-        <wp:inline distT="0" distB="0" distL="0" distR="0" wp14:anchorId="1B276D77" wp14:editId="5B8B0976">
-          <wp:extent cx="6421755" cy="633926"/>
-          <wp:effectExtent l="0" t="0" r="0" b="0"/>
-          <wp:docPr id="1262160326" name="Picture 1262160326"/>
-          <wp:cNvGraphicFramePr>
-            <a:graphicFrameLocks xmlns:a="http://schemas.openxmlformats.org/drawingml/2006/main" noChangeAspect="1"/>
-          </wp:cNvGraphicFramePr>
-          <a:graphic xmlns:a="http://schemas.openxmlformats.org/drawingml/2006/main">
-            <a:graphicData uri="http://schemas.openxmlformats.org/drawingml/2006/picture">
-              <pic:pic xmlns:pic="http://schemas.openxmlformats.org/drawingml/2006/picture">
-                <pic:nvPicPr>
-                  <pic:cNvPr id="4" name=""/>
-                  <pic:cNvPicPr>
-                    <a:picLocks noChangeAspect="1" noChangeArrowheads="1"/>
-                  </pic:cNvPicPr>
-                </pic:nvPicPr>
-                <pic:blipFill>
-                  <a:blip r:embed="rId1" cstate="print"/>
-                  <a:stretch>
-                    <a:fillRect/>
-                  </a:stretch>
-                </pic:blipFill>
-                <pic:spPr bwMode="auto">
-                  <a:xfrm>
-                    <a:off x="0" y="0"/>
-                    <a:ext cx="6421755" cy="633926"/>
-                  </a:xfrm>
-                  <a:prstGeom prst="rect">
-                    <a:avLst/>
-                  </a:prstGeom>
-                  <a:noFill/>
-                </pic:spPr>
-              </pic:pic>
-            </a:graphicData>
-          </a:graphic>
-        </wp:inline>
-      </w:drawing>
-    </w:r>
   </w:p>
+</w:hdr>
+</file>
+
+<file path=word/header2.xml><?xml version="1.0" encoding="utf-8"?>
+<w:hdr xmlns:wpc="http://schemas.microsoft.com/office/word/2010/wordprocessingCanvas" xmlns:cx="http://schemas.microsoft.com/office/drawing/2014/chartex" xmlns:cx1="http://schemas.microsoft.com/office/drawing/2015/9/8/chartex" xmlns:cx2="http://schemas.microsoft.com/office/drawing/2015/10/21/chartex" xmlns:cx3="http://schemas.microsoft.com/office/drawing/2016/5/9/chartex" xmlns:cx4="http://schemas.microsoft.com/office/drawing/2016/5/10/chartex" xmlns:cx5="http://schemas.microsoft.com/office/drawing/2016/5/11/chartex" xmlns:cx6="http://schemas.microsoft.com/office/drawing/2016/5/12/chartex" xmlns:cx7="http://schemas.microsoft.com/office/drawing/2016/5/13/chartex" xmlns:cx8="http://schemas.microsoft.com/office/drawing/2016/5/14/chartex" xmlns:mc="http://schemas.openxmlformats.org/markup-compatibility/2006" xmlns:aink="http://schemas.microsoft.com/office/drawing/2016/ink" xmlns:am3d="http://schemas.microsoft.com/office/drawing/2017/model3d" xmlns:o="urn:schemas-microsoft-com:office:office" xmlns:oel="http://schemas.microsoft.com/office/2019/extlst" xmlns:r="http://schemas.openxmlformats.org/officeDocument/2006/relationships" xmlns:m="http://schemas.openxmlformats.org/officeDocument/2006/math" xmlns:v="urn:schemas-microsoft-com:vml" xmlns:wp14="http://schemas.microsoft.com/office/word/2010/wordprocessingDrawing" xmlns:wp="http://schemas.openxmlformats.org/drawingml/2006/wordprocessingDrawing" xmlns:w10="urn:schemas-microsoft-com:office:word" xmlns:w="http://schemas.openxmlformats.org/wordprocessingml/2006/main" xmlns:w14="http://schemas.microsoft.com/office/word/2010/wordml" xmlns:w15="http://schemas.microsoft.com/office/word/2012/wordml" xmlns:w16cex="http://schemas.microsoft.com/office/word/2018/wordml/cex" xmlns:w16cid="http://schemas.microsoft.com/office/word/2016/wordml/cid" xmlns:w16="http://schemas.microsoft.com/office/word/2018/wordml" xmlns:w16du="http://schemas.microsoft.com/office/word/2023/wordml/word16du" xmlns:w16sdtdh="http://schemas.microsoft.com/office/word/2020/wordml/sdtdatahash" xmlns:w16sdtfl="http://schemas.microsoft.com/office/word/2024/wordml/sdtformatlock" xmlns:w16se="http://schemas.microsoft.com/office/word/2015/wordml/symex" xmlns:wpg="http://schemas.microsoft.com/office/word/2010/wordprocessingGroup" xmlns:wpi="http://schemas.microsoft.com/office/word/2010/wordprocessingInk" xmlns:wne="http://schemas.microsoft.com/office/word/2006/wordml" xmlns:wps="http://schemas.microsoft.com/office/word/2010/wordprocessingShape" mc:Ignorable="w14 w15 w16se w16cid w16 w16cex w16sdtdh w16sdtfl w16du wp14">
   <w:p>
     <w:pPr>
       <w:pStyle w:val="Header"/>
-      <w:pBdr>
-        <w:bottom w:val="single" w:sz="4" w:space="1" w:color="auto"/>
-      </w:pBdr>
-      <w:jc w:val="right"/>
-      <w:rPr>
-        <w:sz w:val="28"/>
-        <w:szCs w:val="28"/>
-      </w:rPr>
     </w:pPr>
-    <w:r>
-      <w:rPr>
-        <w:sz w:val="28"/>
-        <w:szCs w:val="28"/>
-      </w:rPr>
-      <w:tab/>
-    </w:r>
-    <w:r>
-      <w:rPr>
-        <w:sz w:val="28"/>
-        <w:szCs w:val="28"/>
-      </w:rPr>
-      <w:tab/>
-    </w:r>
-    <w:r>
-      <w:rPr>
-        <w:sz w:val="28"/>
-        <w:szCs w:val="28"/>
-      </w:rPr>
-      <w:t>IOTC-202</w:t>
-    </w:r>
-    <w:r>
-      <w:rPr>
-        <w:sz w:val="28"/>
-        <w:szCs w:val="28"/>
-      </w:rPr>
-      <w:t>5</w:t>
-    </w:r>
-    <w:r>
-      <w:rPr>
-        <w:sz w:val="28"/>
-        <w:szCs w:val="28"/>
-      </w:rPr>
-      <w:t>-TCAC1</w:t>
-    </w:r>
-    <w:r>
-      <w:rPr>
-        <w:sz w:val="28"/>
-        <w:szCs w:val="28"/>
-      </w:rPr>
-      <w:t>5</w:t>
-    </w:r>
-    <w:r>
-      <w:rPr>
-        <w:sz w:val="28"/>
-        <w:szCs w:val="28"/>
-      </w:rPr>
-      <w:t>-INF</w:t>
-    </w:r>
-    <w:r>
-      <w:rPr>
-        <w:sz w:val="28"/>
-        <w:szCs w:val="28"/>
-      </w:rPr>
-      <w:t>01</w:t>
-    </w:r>
+  </w:p>
+</w:hdr>
+</file>
+
+<file path=word/header3.xml><?xml version="1.0" encoding="utf-8"?>
+<w:hdr xmlns:wpc="http://schemas.microsoft.com/office/word/2010/wordprocessingCanvas" xmlns:cx="http://schemas.microsoft.com/office/drawing/2014/chartex" xmlns:cx1="http://schemas.microsoft.com/office/drawing/2015/9/8/chartex" xmlns:cx2="http://schemas.microsoft.com/office/drawing/2015/10/21/chartex" xmlns:cx3="http://schemas.microsoft.com/office/drawing/2016/5/9/chartex" xmlns:cx4="http://schemas.microsoft.com/office/drawing/2016/5/10/chartex" xmlns:cx5="http://schemas.microsoft.com/office/drawing/2016/5/11/chartex" xmlns:cx6="http://schemas.microsoft.com/office/drawing/2016/5/12/chartex" xmlns:cx7="http://schemas.microsoft.com/office/drawing/2016/5/13/chartex" xmlns:cx8="http://schemas.microsoft.com/office/drawing/2016/5/14/chartex" xmlns:mc="http://schemas.openxmlformats.org/markup-compatibility/2006" xmlns:aink="http://schemas.microsoft.com/office/drawing/2016/ink" xmlns:am3d="http://schemas.microsoft.com/office/drawing/2017/model3d" xmlns:o="urn:schemas-microsoft-com:office:office" xmlns:oel="http://schemas.microsoft.com/office/2019/extlst" xmlns:r="http://schemas.openxmlformats.org/officeDocument/2006/relationships" xmlns:m="http://schemas.openxmlformats.org/officeDocument/2006/math" xmlns:v="urn:schemas-microsoft-com:vml" xmlns:wp14="http://schemas.microsoft.com/office/word/2010/wordprocessingDrawing" xmlns:wp="http://schemas.openxmlformats.org/drawingml/2006/wordprocessingDrawing" xmlns:w10="urn:schemas-microsoft-com:office:word" xmlns:w="http://schemas.openxmlformats.org/wordprocessingml/2006/main" xmlns:w14="http://schemas.microsoft.com/office/word/2010/wordml" xmlns:w15="http://schemas.microsoft.com/office/word/2012/wordml" xmlns:w16cex="http://schemas.microsoft.com/office/word/2018/wordml/cex" xmlns:w16cid="http://schemas.microsoft.com/office/word/2016/wordml/cid" xmlns:w16="http://schemas.microsoft.com/office/word/2018/wordml" xmlns:w16du="http://schemas.microsoft.com/office/word/2023/wordml/word16du" xmlns:w16sdtdh="http://schemas.microsoft.com/office/word/2020/wordml/sdtdatahash" xmlns:w16sdtfl="http://schemas.microsoft.com/office/word/2024/wordml/sdtformatlock" xmlns:w16se="http://schemas.microsoft.com/office/word/2015/wordml/symex" xmlns:wpg="http://schemas.microsoft.com/office/word/2010/wordprocessingGroup" xmlns:wpi="http://schemas.microsoft.com/office/word/2010/wordprocessingInk" xmlns:wne="http://schemas.microsoft.com/office/word/2006/wordml" xmlns:wps="http://schemas.microsoft.com/office/word/2010/wordprocessingShape" mc:Ignorable="w14 w15 w16se w16cid w16 w16cex w16sdtdh w16sdtfl w16du wp14">
+  <w:p>
+    <w:pPr>
+      <w:pStyle w:val="Header"/>
+    </w:pPr>
   </w:p>
 </w:hdr>
 </file>

</xml_diff>

<commit_message>
Finalisation of simulation tool description
</commit_message>
<xml_diff>
--- a/rmd/templates/rdoc_template.docx
+++ b/rmd/templates/rdoc_template.docx
@@ -2194,12 +2194,8 @@
     <w:p>
       <w:pPr>
         <w:sectPr>
-          <w:headerReference w:type="even" r:id="rId8"/>
-          <w:headerReference w:type="default" r:id="rId9"/>
-          <w:footerReference w:type="even" r:id="rId10"/>
-          <w:footerReference w:type="default" r:id="rId11"/>
-          <w:headerReference w:type="first" r:id="rId12"/>
-          <w:footerReference w:type="first" r:id="rId13"/>
+          <w:footerReference w:type="default" r:id="rId8"/>
+          <w:footerReference w:type="first" r:id="rId9"/>
           <w:type w:val="continuous"/>
           <w:pgSz w:w="12240" w:h="15840" w:code="1"/>
           <w:pgMar w:top="851" w:right="1418" w:bottom="709" w:left="709" w:header="284" w:footer="567" w:gutter="0"/>
@@ -5208,7 +5204,7 @@
                     </pic:cNvPicPr>
                   </pic:nvPicPr>
                   <pic:blipFill>
-                    <a:blip r:embed="rId14" cstate="print"/>
+                    <a:blip r:embed="rId10" cstate="print"/>
                     <a:stretch>
                       <a:fillRect/>
                     </a:stretch>
@@ -8353,7 +8349,6 @@
           </w:tcPr>
           <w:p>
             <w:r>
-              <w:lastRenderedPageBreak/>
               <w:t>4.6</w:t>
             </w:r>
           </w:p>
@@ -8412,6 +8407,7 @@
           </w:tcPr>
           <w:p>
             <w:r>
+              <w:lastRenderedPageBreak/>
               <w:t>5.0</w:t>
             </w:r>
           </w:p>
@@ -8868,7 +8864,6 @@
         <w:rPr>
           <w:noProof/>
         </w:rPr>
-        <w:lastRenderedPageBreak/>
         <w:drawing>
           <wp:inline distT="0" distB="0" distL="0" distR="0" wp14:anchorId="58AE386E" wp14:editId="2EB7B0A6">
             <wp:extent cx="4572000" cy="3657600"/>
@@ -8887,7 +8882,7 @@
                     </pic:cNvPicPr>
                   </pic:nvPicPr>
                   <pic:blipFill>
-                    <a:blip r:embed="rId15" cstate="print"/>
+                    <a:blip r:embed="rId11" cstate="print"/>
                     <a:stretch>
                       <a:fillRect/>
                     </a:stretch>
@@ -9045,7 +9040,7 @@
                     </pic:cNvPicPr>
                   </pic:nvPicPr>
                   <pic:blipFill>
-                    <a:blip r:embed="rId16" cstate="print"/>
+                    <a:blip r:embed="rId12" cstate="print"/>
                     <a:stretch>
                       <a:fillRect/>
                     </a:stretch>
@@ -9089,7 +9084,14 @@
         <w:rPr>
           <w:b/>
         </w:rPr>
-        <w:instrText>SEQ fig \* Arabic</w:instrText>
+        <w:instrText>SEQ fig</w:instrText>
+      </w:r>
+      <w:r>
+        <w:rPr>
+          <w:b/>
+        </w:rPr>
+        <w:lastRenderedPageBreak/>
+        <w:instrText xml:space="preserve"> \* Arabic</w:instrText>
       </w:r>
       <w:r>
         <w:rPr>
@@ -9136,7 +9138,6 @@
       <w:bookmarkEnd w:id="32"/>
       <w:bookmarkEnd w:id="38"/>
       <w:r>
-        <w:lastRenderedPageBreak/>
         <w:t>Lists</w:t>
       </w:r>
       <w:bookmarkEnd w:id="41"/>
@@ -9198,6 +9199,7 @@
       </w:r>
       <w:proofErr w:type="spellStart"/>
       <w:r>
+        <w:lastRenderedPageBreak/>
         <w:t>pellentesque</w:t>
       </w:r>
       <w:proofErr w:type="spellEnd"/>
@@ -12088,77 +12090,83 @@
         <w:rPr>
           <w:rStyle w:val="CommentTok"/>
         </w:rPr>
+        <w:t xml:space="preserve">#manunum = </w:t>
+      </w:r>
+      <w:proofErr w:type="spellStart"/>
+      <w:r>
+        <w:rPr>
+          <w:rStyle w:val="CommentTok"/>
+        </w:rPr>
+        <w:t>run_autonum</w:t>
+      </w:r>
+      <w:proofErr w:type="spellEnd"/>
+      <w:r>
+        <w:rPr>
+          <w:rStyle w:val="CommentTok"/>
+        </w:rPr>
+        <w:t>(</w:t>
+      </w:r>
+      <w:proofErr w:type="spellStart"/>
+      <w:r>
+        <w:rPr>
+          <w:rStyle w:val="CommentTok"/>
+        </w:rPr>
+        <w:t>start_at</w:t>
+      </w:r>
+      <w:proofErr w:type="spellEnd"/>
+      <w:r>
+        <w:rPr>
+          <w:rStyle w:val="CommentTok"/>
+        </w:rPr>
+        <w:t xml:space="preserve"> = 1, </w:t>
+      </w:r>
+      <w:proofErr w:type="spellStart"/>
+      <w:r>
+        <w:rPr>
+          <w:rStyle w:val="CommentTok"/>
+        </w:rPr>
+        <w:t>bkm_all</w:t>
+      </w:r>
+      <w:proofErr w:type="spellEnd"/>
+      <w:r>
+        <w:rPr>
+          <w:rStyle w:val="CommentTok"/>
+        </w:rPr>
+        <w:t xml:space="preserve"> = TRUE, </w:t>
+      </w:r>
+      <w:proofErr w:type="spellStart"/>
+      <w:r>
+        <w:rPr>
+          <w:rStyle w:val="CommentTok"/>
+        </w:rPr>
+        <w:t>pre_label</w:t>
+      </w:r>
+      <w:proofErr w:type="spellEnd"/>
+      <w:r>
+        <w:rPr>
+          <w:rStyle w:val="CommentTok"/>
+        </w:rPr>
+        <w:t xml:space="preserve"> = "Tab.")</w:t>
+      </w:r>
+      <w:r>
+        <w:br/>
+      </w:r>
+      <w:r>
+        <w:br/>
+      </w:r>
+      <w:proofErr w:type="spellStart"/>
+      <w:r>
+        <w:rPr>
+          <w:rStyle w:val="FunctionTok"/>
+        </w:rPr>
+        <w:t>flex</w:t>
+      </w:r>
+      <w:r>
+        <w:rPr>
+          <w:rStyle w:val="FunctionTok"/>
+        </w:rPr>
         <w:lastRenderedPageBreak/>
-        <w:t xml:space="preserve">#manunum = </w:t>
-      </w:r>
-      <w:proofErr w:type="spellStart"/>
-      <w:r>
-        <w:rPr>
-          <w:rStyle w:val="CommentTok"/>
-        </w:rPr>
-        <w:t>run_autonum</w:t>
-      </w:r>
-      <w:proofErr w:type="spellEnd"/>
-      <w:r>
-        <w:rPr>
-          <w:rStyle w:val="CommentTok"/>
-        </w:rPr>
-        <w:t>(</w:t>
-      </w:r>
-      <w:proofErr w:type="spellStart"/>
-      <w:r>
-        <w:rPr>
-          <w:rStyle w:val="CommentTok"/>
-        </w:rPr>
-        <w:t>start_at</w:t>
-      </w:r>
-      <w:proofErr w:type="spellEnd"/>
-      <w:r>
-        <w:rPr>
-          <w:rStyle w:val="CommentTok"/>
-        </w:rPr>
-        <w:t xml:space="preserve"> = 1, </w:t>
-      </w:r>
-      <w:proofErr w:type="spellStart"/>
-      <w:r>
-        <w:rPr>
-          <w:rStyle w:val="CommentTok"/>
-        </w:rPr>
-        <w:t>bkm_all</w:t>
-      </w:r>
-      <w:proofErr w:type="spellEnd"/>
-      <w:r>
-        <w:rPr>
-          <w:rStyle w:val="CommentTok"/>
-        </w:rPr>
-        <w:t xml:space="preserve"> = TRUE, </w:t>
-      </w:r>
-      <w:proofErr w:type="spellStart"/>
-      <w:r>
-        <w:rPr>
-          <w:rStyle w:val="CommentTok"/>
-        </w:rPr>
-        <w:t>pre_label</w:t>
-      </w:r>
-      <w:proofErr w:type="spellEnd"/>
-      <w:r>
-        <w:rPr>
-          <w:rStyle w:val="CommentTok"/>
-        </w:rPr>
-        <w:t xml:space="preserve"> = "Tab.")</w:t>
-      </w:r>
-      <w:r>
-        <w:br/>
-      </w:r>
-      <w:r>
-        <w:br/>
-      </w:r>
-      <w:proofErr w:type="spellStart"/>
-      <w:r>
-        <w:rPr>
-          <w:rStyle w:val="FunctionTok"/>
-        </w:rPr>
-        <w:t>flextable</w:t>
+        <w:t>table</w:t>
       </w:r>
       <w:proofErr w:type="spellEnd"/>
       <w:r>
@@ -18594,7 +18602,6 @@
       <w:bookmarkStart w:id="47" w:name="_Toc134174580"/>
       <w:bookmarkStart w:id="48" w:name="reference"/>
       <w:r>
-        <w:lastRenderedPageBreak/>
         <w:t>Reference</w:t>
       </w:r>
       <w:bookmarkEnd w:id="47"/>
@@ -18608,7 +18615,11 @@
           <w:fldChar w:fldCharType="begin"/>
         </w:r>
         <w:r>
-          <w:instrText xml:space="preserve"> REF boxplot \h \* MERGEFORMAT </w:instrText>
+          <w:instrText xml:space="preserve"> REF boxplot \h \* MERGEFORM</w:instrText>
+        </w:r>
+        <w:r>
+          <w:lastRenderedPageBreak/>
+          <w:instrText xml:space="preserve">AT </w:instrText>
         </w:r>
         <w:r>
           <w:fldChar w:fldCharType="separate"/>
@@ -18687,8 +18698,8 @@
       </w:pPr>
     </w:p>
     <w:sectPr>
-      <w:footerReference w:type="even" r:id="rId17"/>
-      <w:footerReference w:type="default" r:id="rId18"/>
+      <w:footerReference w:type="even" r:id="rId13"/>
+      <w:footerReference w:type="default" r:id="rId14"/>
       <w:type w:val="continuous"/>
       <w:pgSz w:w="12240" w:h="15840"/>
       <w:pgMar w:top="1417" w:right="1417" w:bottom="1417" w:left="1417" w:header="720" w:footer="720" w:gutter="0"/>
@@ -18724,16 +18735,6 @@
 </file>
 
 <file path=word/footer1.xml><?xml version="1.0" encoding="utf-8"?>
-<w:ftr xmlns:wpc="http://schemas.microsoft.com/office/word/2010/wordprocessingCanvas" xmlns:cx="http://schemas.microsoft.com/office/drawing/2014/chartex" xmlns:cx1="http://schemas.microsoft.com/office/drawing/2015/9/8/chartex" xmlns:cx2="http://schemas.microsoft.com/office/drawing/2015/10/21/chartex" xmlns:cx3="http://schemas.microsoft.com/office/drawing/2016/5/9/chartex" xmlns:cx4="http://schemas.microsoft.com/office/drawing/2016/5/10/chartex" xmlns:cx5="http://schemas.microsoft.com/office/drawing/2016/5/11/chartex" xmlns:cx6="http://schemas.microsoft.com/office/drawing/2016/5/12/chartex" xmlns:cx7="http://schemas.microsoft.com/office/drawing/2016/5/13/chartex" xmlns:cx8="http://schemas.microsoft.com/office/drawing/2016/5/14/chartex" xmlns:mc="http://schemas.openxmlformats.org/markup-compatibility/2006" xmlns:aink="http://schemas.microsoft.com/office/drawing/2016/ink" xmlns:am3d="http://schemas.microsoft.com/office/drawing/2017/model3d" xmlns:o="urn:schemas-microsoft-com:office:office" xmlns:oel="http://schemas.microsoft.com/office/2019/extlst" xmlns:r="http://schemas.openxmlformats.org/officeDocument/2006/relationships" xmlns:m="http://schemas.openxmlformats.org/officeDocument/2006/math" xmlns:v="urn:schemas-microsoft-com:vml" xmlns:wp14="http://schemas.microsoft.com/office/word/2010/wordprocessingDrawing" xmlns:wp="http://schemas.openxmlformats.org/drawingml/2006/wordprocessingDrawing" xmlns:w10="urn:schemas-microsoft-com:office:word" xmlns:w="http://schemas.openxmlformats.org/wordprocessingml/2006/main" xmlns:w14="http://schemas.microsoft.com/office/word/2010/wordml" xmlns:w15="http://schemas.microsoft.com/office/word/2012/wordml" xmlns:w16cex="http://schemas.microsoft.com/office/word/2018/wordml/cex" xmlns:w16cid="http://schemas.microsoft.com/office/word/2016/wordml/cid" xmlns:w16="http://schemas.microsoft.com/office/word/2018/wordml" xmlns:w16du="http://schemas.microsoft.com/office/word/2023/wordml/word16du" xmlns:w16sdtdh="http://schemas.microsoft.com/office/word/2020/wordml/sdtdatahash" xmlns:w16sdtfl="http://schemas.microsoft.com/office/word/2024/wordml/sdtformatlock" xmlns:w16se="http://schemas.microsoft.com/office/word/2015/wordml/symex" xmlns:wpg="http://schemas.microsoft.com/office/word/2010/wordprocessingGroup" xmlns:wpi="http://schemas.microsoft.com/office/word/2010/wordprocessingInk" xmlns:wne="http://schemas.microsoft.com/office/word/2006/wordml" xmlns:wps="http://schemas.microsoft.com/office/word/2010/wordprocessingShape" mc:Ignorable="w14 w15 w16se w16cid w16 w16cex w16sdtdh w16sdtfl w16du wp14">
-  <w:p>
-    <w:pPr>
-      <w:pStyle w:val="Footer"/>
-    </w:pPr>
-  </w:p>
-</w:ftr>
-</file>
-
-<file path=word/footer2.xml><?xml version="1.0" encoding="utf-8"?>
 <w:ftr xmlns:wpc="http://schemas.microsoft.com/office/word/2010/wordprocessingCanvas" xmlns:cx="http://schemas.microsoft.com/office/drawing/2014/chartex" xmlns:cx1="http://schemas.microsoft.com/office/drawing/2015/9/8/chartex" xmlns:cx2="http://schemas.microsoft.com/office/drawing/2015/10/21/chartex" xmlns:cx3="http://schemas.microsoft.com/office/drawing/2016/5/9/chartex" xmlns:cx4="http://schemas.microsoft.com/office/drawing/2016/5/10/chartex" xmlns:cx5="http://schemas.microsoft.com/office/drawing/2016/5/11/chartex" xmlns:cx6="http://schemas.microsoft.com/office/drawing/2016/5/12/chartex" xmlns:cx7="http://schemas.microsoft.com/office/drawing/2016/5/13/chartex" xmlns:cx8="http://schemas.microsoft.com/office/drawing/2016/5/14/chartex" xmlns:mc="http://schemas.openxmlformats.org/markup-compatibility/2006" xmlns:aink="http://schemas.microsoft.com/office/drawing/2016/ink" xmlns:am3d="http://schemas.microsoft.com/office/drawing/2017/model3d" xmlns:o="urn:schemas-microsoft-com:office:office" xmlns:oel="http://schemas.microsoft.com/office/2019/extlst" xmlns:r="http://schemas.openxmlformats.org/officeDocument/2006/relationships" xmlns:m="http://schemas.openxmlformats.org/officeDocument/2006/math" xmlns:v="urn:schemas-microsoft-com:vml" xmlns:wp14="http://schemas.microsoft.com/office/word/2010/wordprocessingDrawing" xmlns:wp="http://schemas.openxmlformats.org/drawingml/2006/wordprocessingDrawing" xmlns:w10="urn:schemas-microsoft-com:office:word" xmlns:w="http://schemas.openxmlformats.org/wordprocessingml/2006/main" xmlns:w14="http://schemas.microsoft.com/office/word/2010/wordml" xmlns:w15="http://schemas.microsoft.com/office/word/2012/wordml" xmlns:w16cex="http://schemas.microsoft.com/office/word/2018/wordml/cex" xmlns:w16cid="http://schemas.microsoft.com/office/word/2016/wordml/cid" xmlns:w16="http://schemas.microsoft.com/office/word/2018/wordml" xmlns:w16du="http://schemas.microsoft.com/office/word/2023/wordml/word16du" xmlns:w16sdtdh="http://schemas.microsoft.com/office/word/2020/wordml/sdtdatahash" xmlns:w16sdtfl="http://schemas.microsoft.com/office/word/2024/wordml/sdtformatlock" xmlns:w16se="http://schemas.microsoft.com/office/word/2015/wordml/symex" xmlns:wpg="http://schemas.microsoft.com/office/word/2010/wordprocessingGroup" xmlns:wpi="http://schemas.microsoft.com/office/word/2010/wordprocessingInk" xmlns:wne="http://schemas.microsoft.com/office/word/2006/wordml" xmlns:wps="http://schemas.microsoft.com/office/word/2010/wordprocessingShape" mc:Ignorable="w14 w15 w16se w16cid w16 w16cex w16sdtdh w16sdtfl w16du wp14">
   <w:sdt>
     <w:sdtPr>
@@ -18758,9 +18759,6 @@
           </w:rPr>
         </w:pPr>
         <w:r>
-          <w:t xml:space="preserve">Page </w:t>
-        </w:r>
-        <w:r>
           <w:fldChar w:fldCharType="begin"/>
         </w:r>
         <w:r>
@@ -18771,48 +18769,6 @@
         </w:r>
         <w:r>
           <w:t>1</w:t>
-        </w:r>
-        <w:r>
-          <w:rPr>
-            <w:noProof/>
-          </w:rPr>
-          <w:fldChar w:fldCharType="end"/>
-        </w:r>
-        <w:r>
-          <w:rPr>
-            <w:noProof/>
-          </w:rPr>
-          <w:t xml:space="preserve"> </w:t>
-        </w:r>
-        <w:r>
-          <w:rPr>
-            <w:noProof/>
-          </w:rPr>
-          <w:t xml:space="preserve">of </w:t>
-        </w:r>
-        <w:r>
-          <w:rPr>
-            <w:noProof/>
-          </w:rPr>
-          <w:fldChar w:fldCharType="begin"/>
-        </w:r>
-        <w:r>
-          <w:rPr>
-            <w:noProof/>
-          </w:rPr>
-          <w:instrText xml:space="preserve"> NUMPAGES   \* MERGEFORMAT </w:instrText>
-        </w:r>
-        <w:r>
-          <w:rPr>
-            <w:noProof/>
-          </w:rPr>
-          <w:fldChar w:fldCharType="separate"/>
-        </w:r>
-        <w:r>
-          <w:rPr>
-            <w:noProof/>
-          </w:rPr>
-          <w:t>3</w:t>
         </w:r>
         <w:r>
           <w:rPr>
@@ -18826,7 +18782,7 @@
 </w:ftr>
 </file>
 
-<file path=word/footer3.xml><?xml version="1.0" encoding="utf-8"?>
+<file path=word/footer2.xml><?xml version="1.0" encoding="utf-8"?>
 <w:ftr xmlns:wpc="http://schemas.microsoft.com/office/word/2010/wordprocessingCanvas" xmlns:cx="http://schemas.microsoft.com/office/drawing/2014/chartex" xmlns:cx1="http://schemas.microsoft.com/office/drawing/2015/9/8/chartex" xmlns:cx2="http://schemas.microsoft.com/office/drawing/2015/10/21/chartex" xmlns:cx3="http://schemas.microsoft.com/office/drawing/2016/5/9/chartex" xmlns:cx4="http://schemas.microsoft.com/office/drawing/2016/5/10/chartex" xmlns:cx5="http://schemas.microsoft.com/office/drawing/2016/5/11/chartex" xmlns:cx6="http://schemas.microsoft.com/office/drawing/2016/5/12/chartex" xmlns:cx7="http://schemas.microsoft.com/office/drawing/2016/5/13/chartex" xmlns:cx8="http://schemas.microsoft.com/office/drawing/2016/5/14/chartex" xmlns:mc="http://schemas.openxmlformats.org/markup-compatibility/2006" xmlns:aink="http://schemas.microsoft.com/office/drawing/2016/ink" xmlns:am3d="http://schemas.microsoft.com/office/drawing/2017/model3d" xmlns:o="urn:schemas-microsoft-com:office:office" xmlns:oel="http://schemas.microsoft.com/office/2019/extlst" xmlns:r="http://schemas.openxmlformats.org/officeDocument/2006/relationships" xmlns:m="http://schemas.openxmlformats.org/officeDocument/2006/math" xmlns:v="urn:schemas-microsoft-com:vml" xmlns:wp14="http://schemas.microsoft.com/office/word/2010/wordprocessingDrawing" xmlns:wp="http://schemas.openxmlformats.org/drawingml/2006/wordprocessingDrawing" xmlns:w10="urn:schemas-microsoft-com:office:word" xmlns:w="http://schemas.openxmlformats.org/wordprocessingml/2006/main" xmlns:w14="http://schemas.microsoft.com/office/word/2010/wordml" xmlns:w15="http://schemas.microsoft.com/office/word/2012/wordml" xmlns:w16cex="http://schemas.microsoft.com/office/word/2018/wordml/cex" xmlns:w16cid="http://schemas.microsoft.com/office/word/2016/wordml/cid" xmlns:w16="http://schemas.microsoft.com/office/word/2018/wordml" xmlns:w16du="http://schemas.microsoft.com/office/word/2023/wordml/word16du" xmlns:w16sdtdh="http://schemas.microsoft.com/office/word/2020/wordml/sdtdatahash" xmlns:w16sdtfl="http://schemas.microsoft.com/office/word/2024/wordml/sdtformatlock" xmlns:w16se="http://schemas.microsoft.com/office/word/2015/wordml/symex" xmlns:wpg="http://schemas.microsoft.com/office/word/2010/wordprocessingGroup" xmlns:wpi="http://schemas.microsoft.com/office/word/2010/wordprocessingInk" xmlns:wne="http://schemas.microsoft.com/office/word/2006/wordml" xmlns:wps="http://schemas.microsoft.com/office/word/2010/wordprocessingShape" mc:Ignorable="w14 w15 w16se w16cid w16 w16cex w16sdtdh w16sdtfl w16du wp14">
   <w:sdt>
     <w:sdtPr>
@@ -18855,9 +18811,6 @@
           </w:rPr>
         </w:pPr>
         <w:r>
-          <w:t xml:space="preserve">Page </w:t>
-        </w:r>
-        <w:r>
           <w:rPr>
             <w:b/>
             <w:bCs/>
@@ -18884,60 +18837,6 @@
             <w:bCs/>
           </w:rPr>
           <w:t>1</w:t>
-        </w:r>
-        <w:r>
-          <w:rPr>
-            <w:b/>
-            <w:bCs/>
-            <w:noProof/>
-          </w:rPr>
-          <w:fldChar w:fldCharType="end"/>
-        </w:r>
-        <w:r>
-          <w:rPr>
-            <w:b/>
-            <w:bCs/>
-            <w:noProof/>
-          </w:rPr>
-          <w:t xml:space="preserve"> </w:t>
-        </w:r>
-        <w:r>
-          <w:rPr>
-            <w:noProof/>
-          </w:rPr>
-          <w:t xml:space="preserve">of </w:t>
-        </w:r>
-        <w:r>
-          <w:rPr>
-            <w:b/>
-            <w:bCs/>
-            <w:noProof/>
-          </w:rPr>
-          <w:fldChar w:fldCharType="begin"/>
-        </w:r>
-        <w:r>
-          <w:rPr>
-            <w:b/>
-            <w:bCs/>
-            <w:noProof/>
-          </w:rPr>
-          <w:instrText xml:space="preserve"> NUMPAGES   \* MERGEFORMAT </w:instrText>
-        </w:r>
-        <w:r>
-          <w:rPr>
-            <w:b/>
-            <w:bCs/>
-            <w:noProof/>
-          </w:rPr>
-          <w:fldChar w:fldCharType="separate"/>
-        </w:r>
-        <w:r>
-          <w:rPr>
-            <w:b/>
-            <w:bCs/>
-            <w:noProof/>
-          </w:rPr>
-          <w:t>3</w:t>
         </w:r>
         <w:r>
           <w:rPr>
@@ -18958,7 +18857,7 @@
 </w:ftr>
 </file>
 
-<file path=word/footer4.xml><?xml version="1.0" encoding="utf-8"?>
+<file path=word/footer3.xml><?xml version="1.0" encoding="utf-8"?>
 <w:ftr xmlns:wpc="http://schemas.microsoft.com/office/word/2010/wordprocessingCanvas" xmlns:cx="http://schemas.microsoft.com/office/drawing/2014/chartex" xmlns:cx1="http://schemas.microsoft.com/office/drawing/2015/9/8/chartex" xmlns:cx2="http://schemas.microsoft.com/office/drawing/2015/10/21/chartex" xmlns:cx3="http://schemas.microsoft.com/office/drawing/2016/5/9/chartex" xmlns:cx4="http://schemas.microsoft.com/office/drawing/2016/5/10/chartex" xmlns:cx5="http://schemas.microsoft.com/office/drawing/2016/5/11/chartex" xmlns:cx6="http://schemas.microsoft.com/office/drawing/2016/5/12/chartex" xmlns:cx7="http://schemas.microsoft.com/office/drawing/2016/5/13/chartex" xmlns:cx8="http://schemas.microsoft.com/office/drawing/2016/5/14/chartex" xmlns:mc="http://schemas.openxmlformats.org/markup-compatibility/2006" xmlns:aink="http://schemas.microsoft.com/office/drawing/2016/ink" xmlns:am3d="http://schemas.microsoft.com/office/drawing/2017/model3d" xmlns:o="urn:schemas-microsoft-com:office:office" xmlns:oel="http://schemas.microsoft.com/office/2019/extlst" xmlns:r="http://schemas.openxmlformats.org/officeDocument/2006/relationships" xmlns:m="http://schemas.openxmlformats.org/officeDocument/2006/math" xmlns:v="urn:schemas-microsoft-com:vml" xmlns:wp14="http://schemas.microsoft.com/office/word/2010/wordprocessingDrawing" xmlns:wp="http://schemas.openxmlformats.org/drawingml/2006/wordprocessingDrawing" xmlns:w10="urn:schemas-microsoft-com:office:word" xmlns:w="http://schemas.openxmlformats.org/wordprocessingml/2006/main" xmlns:w14="http://schemas.microsoft.com/office/word/2010/wordml" xmlns:w15="http://schemas.microsoft.com/office/word/2012/wordml" xmlns:w16cex="http://schemas.microsoft.com/office/word/2018/wordml/cex" xmlns:w16cid="http://schemas.microsoft.com/office/word/2016/wordml/cid" xmlns:w16="http://schemas.microsoft.com/office/word/2018/wordml" xmlns:w16du="http://schemas.microsoft.com/office/word/2023/wordml/word16du" xmlns:w16sdtdh="http://schemas.microsoft.com/office/word/2020/wordml/sdtdatahash" xmlns:w16sdtfl="http://schemas.microsoft.com/office/word/2024/wordml/sdtformatlock" xmlns:w16se="http://schemas.microsoft.com/office/word/2015/wordml/symex" xmlns:wpg="http://schemas.microsoft.com/office/word/2010/wordprocessingGroup" xmlns:wpi="http://schemas.microsoft.com/office/word/2010/wordprocessingInk" xmlns:wne="http://schemas.microsoft.com/office/word/2006/wordml" xmlns:wps="http://schemas.microsoft.com/office/word/2010/wordprocessingShape" mc:Ignorable="w14 w15 w16se w16cid w16 w16cex w16sdtdh w16sdtfl w16du wp14">
   <w:sdt>
     <w:sdtPr>
@@ -19023,7 +18922,7 @@
 </w:ftr>
 </file>
 
-<file path=word/footer5.xml><?xml version="1.0" encoding="utf-8"?>
+<file path=word/footer4.xml><?xml version="1.0" encoding="utf-8"?>
 <w:ftr xmlns:wpc="http://schemas.microsoft.com/office/word/2010/wordprocessingCanvas" xmlns:cx="http://schemas.microsoft.com/office/drawing/2014/chartex" xmlns:cx1="http://schemas.microsoft.com/office/drawing/2015/9/8/chartex" xmlns:cx2="http://schemas.microsoft.com/office/drawing/2015/10/21/chartex" xmlns:cx3="http://schemas.microsoft.com/office/drawing/2016/5/9/chartex" xmlns:cx4="http://schemas.microsoft.com/office/drawing/2016/5/10/chartex" xmlns:cx5="http://schemas.microsoft.com/office/drawing/2016/5/11/chartex" xmlns:cx6="http://schemas.microsoft.com/office/drawing/2016/5/12/chartex" xmlns:cx7="http://schemas.microsoft.com/office/drawing/2016/5/13/chartex" xmlns:cx8="http://schemas.microsoft.com/office/drawing/2016/5/14/chartex" xmlns:mc="http://schemas.openxmlformats.org/markup-compatibility/2006" xmlns:aink="http://schemas.microsoft.com/office/drawing/2016/ink" xmlns:am3d="http://schemas.microsoft.com/office/drawing/2017/model3d" xmlns:o="urn:schemas-microsoft-com:office:office" xmlns:oel="http://schemas.microsoft.com/office/2019/extlst" xmlns:r="http://schemas.openxmlformats.org/officeDocument/2006/relationships" xmlns:m="http://schemas.openxmlformats.org/officeDocument/2006/math" xmlns:v="urn:schemas-microsoft-com:vml" xmlns:wp14="http://schemas.microsoft.com/office/word/2010/wordprocessingDrawing" xmlns:wp="http://schemas.openxmlformats.org/drawingml/2006/wordprocessingDrawing" xmlns:w10="urn:schemas-microsoft-com:office:word" xmlns:w="http://schemas.openxmlformats.org/wordprocessingml/2006/main" xmlns:w14="http://schemas.microsoft.com/office/word/2010/wordml" xmlns:w15="http://schemas.microsoft.com/office/word/2012/wordml" xmlns:w16cex="http://schemas.microsoft.com/office/word/2018/wordml/cex" xmlns:w16cid="http://schemas.microsoft.com/office/word/2016/wordml/cid" xmlns:w16="http://schemas.microsoft.com/office/word/2018/wordml" xmlns:w16du="http://schemas.microsoft.com/office/word/2023/wordml/word16du" xmlns:w16sdtdh="http://schemas.microsoft.com/office/word/2020/wordml/sdtdatahash" xmlns:w16sdtfl="http://schemas.microsoft.com/office/word/2024/wordml/sdtformatlock" xmlns:w16se="http://schemas.microsoft.com/office/word/2015/wordml/symex" xmlns:wpg="http://schemas.microsoft.com/office/word/2010/wordprocessingGroup" xmlns:wpi="http://schemas.microsoft.com/office/word/2010/wordprocessingInk" xmlns:wne="http://schemas.microsoft.com/office/word/2006/wordml" xmlns:wps="http://schemas.microsoft.com/office/word/2010/wordprocessingShape" mc:Ignorable="w14 w15 w16se w16cid w16 w16cex w16sdtdh w16sdtfl w16du wp14">
   <w:sdt>
     <w:sdtPr>
@@ -19111,36 +19010,6 @@
     </w:p>
   </w:footnote>
 </w:footnotes>
-</file>
-
-<file path=word/header1.xml><?xml version="1.0" encoding="utf-8"?>
-<w:hdr xmlns:wpc="http://schemas.microsoft.com/office/word/2010/wordprocessingCanvas" xmlns:cx="http://schemas.microsoft.com/office/drawing/2014/chartex" xmlns:cx1="http://schemas.microsoft.com/office/drawing/2015/9/8/chartex" xmlns:cx2="http://schemas.microsoft.com/office/drawing/2015/10/21/chartex" xmlns:cx3="http://schemas.microsoft.com/office/drawing/2016/5/9/chartex" xmlns:cx4="http://schemas.microsoft.com/office/drawing/2016/5/10/chartex" xmlns:cx5="http://schemas.microsoft.com/office/drawing/2016/5/11/chartex" xmlns:cx6="http://schemas.microsoft.com/office/drawing/2016/5/12/chartex" xmlns:cx7="http://schemas.microsoft.com/office/drawing/2016/5/13/chartex" xmlns:cx8="http://schemas.microsoft.com/office/drawing/2016/5/14/chartex" xmlns:mc="http://schemas.openxmlformats.org/markup-compatibility/2006" xmlns:aink="http://schemas.microsoft.com/office/drawing/2016/ink" xmlns:am3d="http://schemas.microsoft.com/office/drawing/2017/model3d" xmlns:o="urn:schemas-microsoft-com:office:office" xmlns:oel="http://schemas.microsoft.com/office/2019/extlst" xmlns:r="http://schemas.openxmlformats.org/officeDocument/2006/relationships" xmlns:m="http://schemas.openxmlformats.org/officeDocument/2006/math" xmlns:v="urn:schemas-microsoft-com:vml" xmlns:wp14="http://schemas.microsoft.com/office/word/2010/wordprocessingDrawing" xmlns:wp="http://schemas.openxmlformats.org/drawingml/2006/wordprocessingDrawing" xmlns:w10="urn:schemas-microsoft-com:office:word" xmlns:w="http://schemas.openxmlformats.org/wordprocessingml/2006/main" xmlns:w14="http://schemas.microsoft.com/office/word/2010/wordml" xmlns:w15="http://schemas.microsoft.com/office/word/2012/wordml" xmlns:w16cex="http://schemas.microsoft.com/office/word/2018/wordml/cex" xmlns:w16cid="http://schemas.microsoft.com/office/word/2016/wordml/cid" xmlns:w16="http://schemas.microsoft.com/office/word/2018/wordml" xmlns:w16du="http://schemas.microsoft.com/office/word/2023/wordml/word16du" xmlns:w16sdtdh="http://schemas.microsoft.com/office/word/2020/wordml/sdtdatahash" xmlns:w16sdtfl="http://schemas.microsoft.com/office/word/2024/wordml/sdtformatlock" xmlns:w16se="http://schemas.microsoft.com/office/word/2015/wordml/symex" xmlns:wpg="http://schemas.microsoft.com/office/word/2010/wordprocessingGroup" xmlns:wpi="http://schemas.microsoft.com/office/word/2010/wordprocessingInk" xmlns:wne="http://schemas.microsoft.com/office/word/2006/wordml" xmlns:wps="http://schemas.microsoft.com/office/word/2010/wordprocessingShape" mc:Ignorable="w14 w15 w16se w16cid w16 w16cex w16sdtdh w16sdtfl w16du wp14">
-  <w:p>
-    <w:pPr>
-      <w:pStyle w:val="Header"/>
-    </w:pPr>
-  </w:p>
-</w:hdr>
-</file>
-
-<file path=word/header2.xml><?xml version="1.0" encoding="utf-8"?>
-<w:hdr xmlns:wpc="http://schemas.microsoft.com/office/word/2010/wordprocessingCanvas" xmlns:cx="http://schemas.microsoft.com/office/drawing/2014/chartex" xmlns:cx1="http://schemas.microsoft.com/office/drawing/2015/9/8/chartex" xmlns:cx2="http://schemas.microsoft.com/office/drawing/2015/10/21/chartex" xmlns:cx3="http://schemas.microsoft.com/office/drawing/2016/5/9/chartex" xmlns:cx4="http://schemas.microsoft.com/office/drawing/2016/5/10/chartex" xmlns:cx5="http://schemas.microsoft.com/office/drawing/2016/5/11/chartex" xmlns:cx6="http://schemas.microsoft.com/office/drawing/2016/5/12/chartex" xmlns:cx7="http://schemas.microsoft.com/office/drawing/2016/5/13/chartex" xmlns:cx8="http://schemas.microsoft.com/office/drawing/2016/5/14/chartex" xmlns:mc="http://schemas.openxmlformats.org/markup-compatibility/2006" xmlns:aink="http://schemas.microsoft.com/office/drawing/2016/ink" xmlns:am3d="http://schemas.microsoft.com/office/drawing/2017/model3d" xmlns:o="urn:schemas-microsoft-com:office:office" xmlns:oel="http://schemas.microsoft.com/office/2019/extlst" xmlns:r="http://schemas.openxmlformats.org/officeDocument/2006/relationships" xmlns:m="http://schemas.openxmlformats.org/officeDocument/2006/math" xmlns:v="urn:schemas-microsoft-com:vml" xmlns:wp14="http://schemas.microsoft.com/office/word/2010/wordprocessingDrawing" xmlns:wp="http://schemas.openxmlformats.org/drawingml/2006/wordprocessingDrawing" xmlns:w10="urn:schemas-microsoft-com:office:word" xmlns:w="http://schemas.openxmlformats.org/wordprocessingml/2006/main" xmlns:w14="http://schemas.microsoft.com/office/word/2010/wordml" xmlns:w15="http://schemas.microsoft.com/office/word/2012/wordml" xmlns:w16cex="http://schemas.microsoft.com/office/word/2018/wordml/cex" xmlns:w16cid="http://schemas.microsoft.com/office/word/2016/wordml/cid" xmlns:w16="http://schemas.microsoft.com/office/word/2018/wordml" xmlns:w16du="http://schemas.microsoft.com/office/word/2023/wordml/word16du" xmlns:w16sdtdh="http://schemas.microsoft.com/office/word/2020/wordml/sdtdatahash" xmlns:w16sdtfl="http://schemas.microsoft.com/office/word/2024/wordml/sdtformatlock" xmlns:w16se="http://schemas.microsoft.com/office/word/2015/wordml/symex" xmlns:wpg="http://schemas.microsoft.com/office/word/2010/wordprocessingGroup" xmlns:wpi="http://schemas.microsoft.com/office/word/2010/wordprocessingInk" xmlns:wne="http://schemas.microsoft.com/office/word/2006/wordml" xmlns:wps="http://schemas.microsoft.com/office/word/2010/wordprocessingShape" mc:Ignorable="w14 w15 w16se w16cid w16 w16cex w16sdtdh w16sdtfl w16du wp14">
-  <w:p>
-    <w:pPr>
-      <w:pStyle w:val="Header"/>
-    </w:pPr>
-  </w:p>
-</w:hdr>
-</file>
-
-<file path=word/header3.xml><?xml version="1.0" encoding="utf-8"?>
-<w:hdr xmlns:wpc="http://schemas.microsoft.com/office/word/2010/wordprocessingCanvas" xmlns:cx="http://schemas.microsoft.com/office/drawing/2014/chartex" xmlns:cx1="http://schemas.microsoft.com/office/drawing/2015/9/8/chartex" xmlns:cx2="http://schemas.microsoft.com/office/drawing/2015/10/21/chartex" xmlns:cx3="http://schemas.microsoft.com/office/drawing/2016/5/9/chartex" xmlns:cx4="http://schemas.microsoft.com/office/drawing/2016/5/10/chartex" xmlns:cx5="http://schemas.microsoft.com/office/drawing/2016/5/11/chartex" xmlns:cx6="http://schemas.microsoft.com/office/drawing/2016/5/12/chartex" xmlns:cx7="http://schemas.microsoft.com/office/drawing/2016/5/13/chartex" xmlns:cx8="http://schemas.microsoft.com/office/drawing/2016/5/14/chartex" xmlns:mc="http://schemas.openxmlformats.org/markup-compatibility/2006" xmlns:aink="http://schemas.microsoft.com/office/drawing/2016/ink" xmlns:am3d="http://schemas.microsoft.com/office/drawing/2017/model3d" xmlns:o="urn:schemas-microsoft-com:office:office" xmlns:oel="http://schemas.microsoft.com/office/2019/extlst" xmlns:r="http://schemas.openxmlformats.org/officeDocument/2006/relationships" xmlns:m="http://schemas.openxmlformats.org/officeDocument/2006/math" xmlns:v="urn:schemas-microsoft-com:vml" xmlns:wp14="http://schemas.microsoft.com/office/word/2010/wordprocessingDrawing" xmlns:wp="http://schemas.openxmlformats.org/drawingml/2006/wordprocessingDrawing" xmlns:w10="urn:schemas-microsoft-com:office:word" xmlns:w="http://schemas.openxmlformats.org/wordprocessingml/2006/main" xmlns:w14="http://schemas.microsoft.com/office/word/2010/wordml" xmlns:w15="http://schemas.microsoft.com/office/word/2012/wordml" xmlns:w16cex="http://schemas.microsoft.com/office/word/2018/wordml/cex" xmlns:w16cid="http://schemas.microsoft.com/office/word/2016/wordml/cid" xmlns:w16="http://schemas.microsoft.com/office/word/2018/wordml" xmlns:w16du="http://schemas.microsoft.com/office/word/2023/wordml/word16du" xmlns:w16sdtdh="http://schemas.microsoft.com/office/word/2020/wordml/sdtdatahash" xmlns:w16sdtfl="http://schemas.microsoft.com/office/word/2024/wordml/sdtformatlock" xmlns:w16se="http://schemas.microsoft.com/office/word/2015/wordml/symex" xmlns:wpg="http://schemas.microsoft.com/office/word/2010/wordprocessingGroup" xmlns:wpi="http://schemas.microsoft.com/office/word/2010/wordprocessingInk" xmlns:wne="http://schemas.microsoft.com/office/word/2006/wordml" xmlns:wps="http://schemas.microsoft.com/office/word/2010/wordprocessingShape" mc:Ignorable="w14 w15 w16se w16cid w16 w16cex w16sdtdh w16sdtfl w16du wp14">
-  <w:p>
-    <w:pPr>
-      <w:pStyle w:val="Header"/>
-    </w:pPr>
-  </w:p>
-</w:hdr>
 </file>
 
 <file path=word/numbering.xml><?xml version="1.0" encoding="utf-8"?>

</xml_diff>